<commit_message>
Add cardinalities to ERD
</commit_message>
<xml_diff>
--- a/docs/Active ERD.docx
+++ b/docs/Active ERD.docx
@@ -10,18 +10,850 @@
         <mc:AlternateContent>
           <mc:Choice Requires="wps">
             <w:drawing>
-              <wp:anchor distT="0" distB="0" distL="114300" distR="114300" simplePos="0" relativeHeight="251726848" behindDoc="0" locked="0" layoutInCell="1" allowOverlap="1" wp14:anchorId="200E65BC" wp14:editId="63619E42">
+              <wp:anchor distT="0" distB="0" distL="114300" distR="114300" simplePos="0" relativeHeight="251770880" behindDoc="0" locked="0" layoutInCell="1" allowOverlap="1" wp14:anchorId="5BD07FA0" wp14:editId="68BD0FD7">
+                <wp:simplePos x="0" y="0"/>
+                <wp:positionH relativeFrom="margin">
+                  <wp:posOffset>2333625</wp:posOffset>
+                </wp:positionH>
+                <wp:positionV relativeFrom="paragraph">
+                  <wp:posOffset>1725930</wp:posOffset>
+                </wp:positionV>
+                <wp:extent cx="457200" cy="207645"/>
+                <wp:effectExtent l="0" t="0" r="0" b="1905"/>
+                <wp:wrapNone/>
+                <wp:docPr id="56" name="Text Box 56"/>
+                <wp:cNvGraphicFramePr/>
+                <a:graphic xmlns:a="http://schemas.openxmlformats.org/drawingml/2006/main">
+                  <a:graphicData uri="http://schemas.microsoft.com/office/word/2010/wordprocessingShape">
+                    <wps:wsp>
+                      <wps:cNvSpPr txBox="1"/>
+                      <wps:spPr>
+                        <a:xfrm>
+                          <a:off x="0" y="0"/>
+                          <a:ext cx="457200" cy="207645"/>
+                        </a:xfrm>
+                        <a:prstGeom prst="rect">
+                          <a:avLst/>
+                        </a:prstGeom>
+                        <a:noFill/>
+                        <a:ln w="6350">
+                          <a:noFill/>
+                        </a:ln>
+                      </wps:spPr>
+                      <wps:txbx>
+                        <w:txbxContent>
+                          <w:p>
+                            <w:pPr>
+                              <w:rPr>
+                                <w:b/>
+                                <w:sz w:val="16"/>
+                                <w:szCs w:val="16"/>
+                              </w:rPr>
+                            </w:pPr>
+                            <w:r>
+                              <w:rPr>
+                                <w:b/>
+                                <w:sz w:val="16"/>
+                                <w:szCs w:val="16"/>
+                              </w:rPr>
+                              <w:t>*</w:t>
+                            </w:r>
+                            <w:r>
+                              <w:rPr>
+                                <w:b/>
+                                <w:sz w:val="16"/>
+                                <w:szCs w:val="16"/>
+                              </w:rPr>
+                              <w:t>..</w:t>
+                            </w:r>
+                            <w:r>
+                              <w:rPr>
+                                <w:b/>
+                                <w:sz w:val="16"/>
+                                <w:szCs w:val="16"/>
+                              </w:rPr>
+                              <w:t>1</w:t>
+                            </w:r>
+                          </w:p>
+                        </w:txbxContent>
+                      </wps:txbx>
+                      <wps:bodyPr rot="0" spcFirstLastPara="0" vertOverflow="overflow" horzOverflow="overflow" vert="horz" wrap="square" lIns="91440" tIns="45720" rIns="91440" bIns="45720" numCol="1" spcCol="0" rtlCol="0" fromWordArt="0" anchor="t" anchorCtr="0" forceAA="0" compatLnSpc="1">
+                        <a:prstTxWarp prst="textNoShape">
+                          <a:avLst/>
+                        </a:prstTxWarp>
+                        <a:noAutofit/>
+                      </wps:bodyPr>
+                    </wps:wsp>
+                  </a:graphicData>
+                </a:graphic>
+                <wp14:sizeRelH relativeFrom="margin">
+                  <wp14:pctWidth>0</wp14:pctWidth>
+                </wp14:sizeRelH>
+                <wp14:sizeRelV relativeFrom="margin">
+                  <wp14:pctHeight>0</wp14:pctHeight>
+                </wp14:sizeRelV>
+              </wp:anchor>
+            </w:drawing>
+          </mc:Choice>
+          <mc:Fallback>
+            <w:pict>
+              <v:shapetype w14:anchorId="5BD07FA0" id="_x0000_t202" coordsize="21600,21600" o:spt="202" path="m,l,21600r21600,l21600,xe">
+                <v:stroke joinstyle="miter"/>
+                <v:path gradientshapeok="t" o:connecttype="rect"/>
+              </v:shapetype>
+              <v:shape id="Text Box 56" o:spid="_x0000_s1026" type="#_x0000_t202" style="position:absolute;margin-left:183.75pt;margin-top:135.9pt;width:36pt;height:16.35pt;z-index:251770880;visibility:visible;mso-wrap-style:square;mso-width-percent:0;mso-height-percent:0;mso-wrap-distance-left:9pt;mso-wrap-distance-top:0;mso-wrap-distance-right:9pt;mso-wrap-distance-bottom:0;mso-position-horizontal:absolute;mso-position-horizontal-relative:margin;mso-position-vertical:absolute;mso-position-vertical-relative:text;mso-width-percent:0;mso-height-percent:0;mso-width-relative:margin;mso-height-relative:margin;v-text-anchor:top" o:gfxdata="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" filled="f" stroked="f" strokeweight=".5pt">
+                <v:textbox>
+                  <w:txbxContent>
+                    <w:p>
+                      <w:pPr>
+                        <w:rPr>
+                          <w:b/>
+                          <w:sz w:val="16"/>
+                          <w:szCs w:val="16"/>
+                        </w:rPr>
+                      </w:pPr>
+                      <w:r>
+                        <w:rPr>
+                          <w:b/>
+                          <w:sz w:val="16"/>
+                          <w:szCs w:val="16"/>
+                        </w:rPr>
+                        <w:t>*</w:t>
+                      </w:r>
+                      <w:r>
+                        <w:rPr>
+                          <w:b/>
+                          <w:sz w:val="16"/>
+                          <w:szCs w:val="16"/>
+                        </w:rPr>
+                        <w:t>..</w:t>
+                      </w:r>
+                      <w:r>
+                        <w:rPr>
+                          <w:b/>
+                          <w:sz w:val="16"/>
+                          <w:szCs w:val="16"/>
+                        </w:rPr>
+                        <w:t>1</w:t>
+                      </w:r>
+                    </w:p>
+                  </w:txbxContent>
+                </v:textbox>
+                <w10:wrap anchorx="margin"/>
+              </v:shape>
+            </w:pict>
+          </mc:Fallback>
+        </mc:AlternateContent>
+      </w:r>
+      <w:r>
+        <w:rPr>
+          <w:noProof/>
+        </w:rPr>
+        <mc:AlternateContent>
+          <mc:Choice Requires="wps">
+            <w:drawing>
+              <wp:anchor distT="0" distB="0" distL="114300" distR="114300" simplePos="0" relativeHeight="251768832" behindDoc="0" locked="0" layoutInCell="1" allowOverlap="1" wp14:anchorId="6F701795" wp14:editId="3A4592C9">
+                <wp:simplePos x="0" y="0"/>
+                <wp:positionH relativeFrom="margin">
+                  <wp:posOffset>2952750</wp:posOffset>
+                </wp:positionH>
+                <wp:positionV relativeFrom="paragraph">
+                  <wp:posOffset>1116648</wp:posOffset>
+                </wp:positionV>
+                <wp:extent cx="457200" cy="207645"/>
+                <wp:effectExtent l="0" t="0" r="0" b="1905"/>
+                <wp:wrapNone/>
+                <wp:docPr id="55" name="Text Box 55"/>
+                <wp:cNvGraphicFramePr/>
+                <a:graphic xmlns:a="http://schemas.openxmlformats.org/drawingml/2006/main">
+                  <a:graphicData uri="http://schemas.microsoft.com/office/word/2010/wordprocessingShape">
+                    <wps:wsp>
+                      <wps:cNvSpPr txBox="1"/>
+                      <wps:spPr>
+                        <a:xfrm>
+                          <a:off x="0" y="0"/>
+                          <a:ext cx="457200" cy="207645"/>
+                        </a:xfrm>
+                        <a:prstGeom prst="rect">
+                          <a:avLst/>
+                        </a:prstGeom>
+                        <a:noFill/>
+                        <a:ln w="6350">
+                          <a:noFill/>
+                        </a:ln>
+                      </wps:spPr>
+                      <wps:txbx>
+                        <w:txbxContent>
+                          <w:p>
+                            <w:pPr>
+                              <w:rPr>
+                                <w:b/>
+                                <w:sz w:val="16"/>
+                                <w:szCs w:val="16"/>
+                              </w:rPr>
+                            </w:pPr>
+                            <w:r>
+                              <w:rPr>
+                                <w:b/>
+                                <w:sz w:val="16"/>
+                                <w:szCs w:val="16"/>
+                              </w:rPr>
+                              <w:t>1</w:t>
+                            </w:r>
+                            <w:r>
+                              <w:rPr>
+                                <w:b/>
+                                <w:sz w:val="16"/>
+                                <w:szCs w:val="16"/>
+                              </w:rPr>
+                              <w:t>..</w:t>
+                            </w:r>
+                            <w:r>
+                              <w:rPr>
+                                <w:b/>
+                                <w:sz w:val="16"/>
+                                <w:szCs w:val="16"/>
+                              </w:rPr>
+                              <w:t>*</w:t>
+                            </w:r>
+                          </w:p>
+                        </w:txbxContent>
+                      </wps:txbx>
+                      <wps:bodyPr rot="0" spcFirstLastPara="0" vertOverflow="overflow" horzOverflow="overflow" vert="horz" wrap="square" lIns="91440" tIns="45720" rIns="91440" bIns="45720" numCol="1" spcCol="0" rtlCol="0" fromWordArt="0" anchor="t" anchorCtr="0" forceAA="0" compatLnSpc="1">
+                        <a:prstTxWarp prst="textNoShape">
+                          <a:avLst/>
+                        </a:prstTxWarp>
+                        <a:noAutofit/>
+                      </wps:bodyPr>
+                    </wps:wsp>
+                  </a:graphicData>
+                </a:graphic>
+                <wp14:sizeRelH relativeFrom="margin">
+                  <wp14:pctWidth>0</wp14:pctWidth>
+                </wp14:sizeRelH>
+                <wp14:sizeRelV relativeFrom="margin">
+                  <wp14:pctHeight>0</wp14:pctHeight>
+                </wp14:sizeRelV>
+              </wp:anchor>
+            </w:drawing>
+          </mc:Choice>
+          <mc:Fallback>
+            <w:pict>
+              <v:shape w14:anchorId="6F701795" id="Text Box 55" o:spid="_x0000_s1027" type="#_x0000_t202" style="position:absolute;margin-left:232.5pt;margin-top:87.95pt;width:36pt;height:16.35pt;z-index:251768832;visibility:visible;mso-wrap-style:square;mso-width-percent:0;mso-height-percent:0;mso-wrap-distance-left:9pt;mso-wrap-distance-top:0;mso-wrap-distance-right:9pt;mso-wrap-distance-bottom:0;mso-position-horizontal:absolute;mso-position-horizontal-relative:margin;mso-position-vertical:absolute;mso-position-vertical-relative:text;mso-width-percent:0;mso-height-percent:0;mso-width-relative:margin;mso-height-relative:margin;v-text-anchor:top" o:gfxdata="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" filled="f" stroked="f" strokeweight=".5pt">
+                <v:textbox>
+                  <w:txbxContent>
+                    <w:p>
+                      <w:pPr>
+                        <w:rPr>
+                          <w:b/>
+                          <w:sz w:val="16"/>
+                          <w:szCs w:val="16"/>
+                        </w:rPr>
+                      </w:pPr>
+                      <w:r>
+                        <w:rPr>
+                          <w:b/>
+                          <w:sz w:val="16"/>
+                          <w:szCs w:val="16"/>
+                        </w:rPr>
+                        <w:t>1</w:t>
+                      </w:r>
+                      <w:r>
+                        <w:rPr>
+                          <w:b/>
+                          <w:sz w:val="16"/>
+                          <w:szCs w:val="16"/>
+                        </w:rPr>
+                        <w:t>..</w:t>
+                      </w:r>
+                      <w:r>
+                        <w:rPr>
+                          <w:b/>
+                          <w:sz w:val="16"/>
+                          <w:szCs w:val="16"/>
+                        </w:rPr>
+                        <w:t>*</w:t>
+                      </w:r>
+                    </w:p>
+                  </w:txbxContent>
+                </v:textbox>
+                <w10:wrap anchorx="margin"/>
+              </v:shape>
+            </w:pict>
+          </mc:Fallback>
+        </mc:AlternateContent>
+      </w:r>
+      <w:r>
+        <w:rPr>
+          <w:noProof/>
+        </w:rPr>
+        <mc:AlternateContent>
+          <mc:Choice Requires="wps">
+            <w:drawing>
+              <wp:anchor distT="0" distB="0" distL="114300" distR="114300" simplePos="0" relativeHeight="251766784" behindDoc="0" locked="0" layoutInCell="1" allowOverlap="1" wp14:anchorId="5191787C" wp14:editId="54C81C3D">
+                <wp:simplePos x="0" y="0"/>
+                <wp:positionH relativeFrom="margin">
+                  <wp:posOffset>2981325</wp:posOffset>
+                </wp:positionH>
+                <wp:positionV relativeFrom="paragraph">
+                  <wp:posOffset>1675765</wp:posOffset>
+                </wp:positionV>
+                <wp:extent cx="457200" cy="207645"/>
+                <wp:effectExtent l="0" t="0" r="0" b="1905"/>
+                <wp:wrapNone/>
+                <wp:docPr id="54" name="Text Box 54"/>
+                <wp:cNvGraphicFramePr/>
+                <a:graphic xmlns:a="http://schemas.openxmlformats.org/drawingml/2006/main">
+                  <a:graphicData uri="http://schemas.microsoft.com/office/word/2010/wordprocessingShape">
+                    <wps:wsp>
+                      <wps:cNvSpPr txBox="1"/>
+                      <wps:spPr>
+                        <a:xfrm>
+                          <a:off x="0" y="0"/>
+                          <a:ext cx="457200" cy="207645"/>
+                        </a:xfrm>
+                        <a:prstGeom prst="rect">
+                          <a:avLst/>
+                        </a:prstGeom>
+                        <a:noFill/>
+                        <a:ln w="6350">
+                          <a:noFill/>
+                        </a:ln>
+                      </wps:spPr>
+                      <wps:txbx>
+                        <w:txbxContent>
+                          <w:p>
+                            <w:pPr>
+                              <w:rPr>
+                                <w:b/>
+                                <w:sz w:val="16"/>
+                                <w:szCs w:val="16"/>
+                              </w:rPr>
+                            </w:pPr>
+                            <w:r>
+                              <w:rPr>
+                                <w:b/>
+                                <w:sz w:val="16"/>
+                                <w:szCs w:val="16"/>
+                              </w:rPr>
+                              <w:t>1</w:t>
+                            </w:r>
+                            <w:r>
+                              <w:rPr>
+                                <w:b/>
+                                <w:sz w:val="16"/>
+                                <w:szCs w:val="16"/>
+                              </w:rPr>
+                              <w:t>..</w:t>
+                            </w:r>
+                            <w:r>
+                              <w:rPr>
+                                <w:b/>
+                                <w:sz w:val="16"/>
+                                <w:szCs w:val="16"/>
+                              </w:rPr>
+                              <w:t>*</w:t>
+                            </w:r>
+                          </w:p>
+                        </w:txbxContent>
+                      </wps:txbx>
+                      <wps:bodyPr rot="0" spcFirstLastPara="0" vertOverflow="overflow" horzOverflow="overflow" vert="horz" wrap="square" lIns="91440" tIns="45720" rIns="91440" bIns="45720" numCol="1" spcCol="0" rtlCol="0" fromWordArt="0" anchor="t" anchorCtr="0" forceAA="0" compatLnSpc="1">
+                        <a:prstTxWarp prst="textNoShape">
+                          <a:avLst/>
+                        </a:prstTxWarp>
+                        <a:noAutofit/>
+                      </wps:bodyPr>
+                    </wps:wsp>
+                  </a:graphicData>
+                </a:graphic>
+                <wp14:sizeRelH relativeFrom="margin">
+                  <wp14:pctWidth>0</wp14:pctWidth>
+                </wp14:sizeRelH>
+                <wp14:sizeRelV relativeFrom="margin">
+                  <wp14:pctHeight>0</wp14:pctHeight>
+                </wp14:sizeRelV>
+              </wp:anchor>
+            </w:drawing>
+          </mc:Choice>
+          <mc:Fallback>
+            <w:pict>
+              <v:shape w14:anchorId="5191787C" id="Text Box 54" o:spid="_x0000_s1028" type="#_x0000_t202" style="position:absolute;margin-left:234.75pt;margin-top:131.95pt;width:36pt;height:16.35pt;z-index:251766784;visibility:visible;mso-wrap-style:square;mso-width-percent:0;mso-height-percent:0;mso-wrap-distance-left:9pt;mso-wrap-distance-top:0;mso-wrap-distance-right:9pt;mso-wrap-distance-bottom:0;mso-position-horizontal:absolute;mso-position-horizontal-relative:margin;mso-position-vertical:absolute;mso-position-vertical-relative:text;mso-width-percent:0;mso-height-percent:0;mso-width-relative:margin;mso-height-relative:margin;v-text-anchor:top" o:gfxdata="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" filled="f" stroked="f" strokeweight=".5pt">
+                <v:textbox>
+                  <w:txbxContent>
+                    <w:p>
+                      <w:pPr>
+                        <w:rPr>
+                          <w:b/>
+                          <w:sz w:val="16"/>
+                          <w:szCs w:val="16"/>
+                        </w:rPr>
+                      </w:pPr>
+                      <w:r>
+                        <w:rPr>
+                          <w:b/>
+                          <w:sz w:val="16"/>
+                          <w:szCs w:val="16"/>
+                        </w:rPr>
+                        <w:t>1</w:t>
+                      </w:r>
+                      <w:r>
+                        <w:rPr>
+                          <w:b/>
+                          <w:sz w:val="16"/>
+                          <w:szCs w:val="16"/>
+                        </w:rPr>
+                        <w:t>..</w:t>
+                      </w:r>
+                      <w:r>
+                        <w:rPr>
+                          <w:b/>
+                          <w:sz w:val="16"/>
+                          <w:szCs w:val="16"/>
+                        </w:rPr>
+                        <w:t>*</w:t>
+                      </w:r>
+                    </w:p>
+                  </w:txbxContent>
+                </v:textbox>
+                <w10:wrap anchorx="margin"/>
+              </v:shape>
+            </w:pict>
+          </mc:Fallback>
+        </mc:AlternateContent>
+      </w:r>
+      <w:r>
+        <w:rPr>
+          <w:noProof/>
+        </w:rPr>
+        <mc:AlternateContent>
+          <mc:Choice Requires="wps">
+            <w:drawing>
+              <wp:anchor distT="0" distB="0" distL="114300" distR="114300" simplePos="0" relativeHeight="251764736" behindDoc="0" locked="0" layoutInCell="1" allowOverlap="1" wp14:anchorId="4E37209F" wp14:editId="33EB5671">
+                <wp:simplePos x="0" y="0"/>
+                <wp:positionH relativeFrom="margin">
+                  <wp:posOffset>2971800</wp:posOffset>
+                </wp:positionH>
+                <wp:positionV relativeFrom="paragraph">
+                  <wp:posOffset>2456815</wp:posOffset>
+                </wp:positionV>
+                <wp:extent cx="457200" cy="207645"/>
+                <wp:effectExtent l="0" t="0" r="0" b="1905"/>
+                <wp:wrapNone/>
+                <wp:docPr id="53" name="Text Box 53"/>
+                <wp:cNvGraphicFramePr/>
+                <a:graphic xmlns:a="http://schemas.openxmlformats.org/drawingml/2006/main">
+                  <a:graphicData uri="http://schemas.microsoft.com/office/word/2010/wordprocessingShape">
+                    <wps:wsp>
+                      <wps:cNvSpPr txBox="1"/>
+                      <wps:spPr>
+                        <a:xfrm>
+                          <a:off x="0" y="0"/>
+                          <a:ext cx="457200" cy="207645"/>
+                        </a:xfrm>
+                        <a:prstGeom prst="rect">
+                          <a:avLst/>
+                        </a:prstGeom>
+                        <a:noFill/>
+                        <a:ln w="6350">
+                          <a:noFill/>
+                        </a:ln>
+                      </wps:spPr>
+                      <wps:txbx>
+                        <w:txbxContent>
+                          <w:p>
+                            <w:pPr>
+                              <w:rPr>
+                                <w:b/>
+                                <w:sz w:val="16"/>
+                                <w:szCs w:val="16"/>
+                              </w:rPr>
+                            </w:pPr>
+                            <w:r>
+                              <w:rPr>
+                                <w:b/>
+                                <w:sz w:val="16"/>
+                                <w:szCs w:val="16"/>
+                              </w:rPr>
+                              <w:t>*</w:t>
+                            </w:r>
+                            <w:r>
+                              <w:rPr>
+                                <w:b/>
+                                <w:sz w:val="16"/>
+                                <w:szCs w:val="16"/>
+                              </w:rPr>
+                              <w:t>..</w:t>
+                            </w:r>
+                            <w:r>
+                              <w:rPr>
+                                <w:b/>
+                                <w:sz w:val="16"/>
+                                <w:szCs w:val="16"/>
+                              </w:rPr>
+                              <w:t>*</w:t>
+                            </w:r>
+                          </w:p>
+                        </w:txbxContent>
+                      </wps:txbx>
+                      <wps:bodyPr rot="0" spcFirstLastPara="0" vertOverflow="overflow" horzOverflow="overflow" vert="horz" wrap="square" lIns="91440" tIns="45720" rIns="91440" bIns="45720" numCol="1" spcCol="0" rtlCol="0" fromWordArt="0" anchor="t" anchorCtr="0" forceAA="0" compatLnSpc="1">
+                        <a:prstTxWarp prst="textNoShape">
+                          <a:avLst/>
+                        </a:prstTxWarp>
+                        <a:noAutofit/>
+                      </wps:bodyPr>
+                    </wps:wsp>
+                  </a:graphicData>
+                </a:graphic>
+                <wp14:sizeRelH relativeFrom="margin">
+                  <wp14:pctWidth>0</wp14:pctWidth>
+                </wp14:sizeRelH>
+                <wp14:sizeRelV relativeFrom="margin">
+                  <wp14:pctHeight>0</wp14:pctHeight>
+                </wp14:sizeRelV>
+              </wp:anchor>
+            </w:drawing>
+          </mc:Choice>
+          <mc:Fallback>
+            <w:pict>
+              <v:shape w14:anchorId="4E37209F" id="Text Box 53" o:spid="_x0000_s1029" type="#_x0000_t202" style="position:absolute;margin-left:234pt;margin-top:193.45pt;width:36pt;height:16.35pt;z-index:251764736;visibility:visible;mso-wrap-style:square;mso-width-percent:0;mso-height-percent:0;mso-wrap-distance-left:9pt;mso-wrap-distance-top:0;mso-wrap-distance-right:9pt;mso-wrap-distance-bottom:0;mso-position-horizontal:absolute;mso-position-horizontal-relative:margin;mso-position-vertical:absolute;mso-position-vertical-relative:text;mso-width-percent:0;mso-height-percent:0;mso-width-relative:margin;mso-height-relative:margin;v-text-anchor:top" o:gfxdata="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" filled="f" stroked="f" strokeweight=".5pt">
+                <v:textbox>
+                  <w:txbxContent>
+                    <w:p>
+                      <w:pPr>
+                        <w:rPr>
+                          <w:b/>
+                          <w:sz w:val="16"/>
+                          <w:szCs w:val="16"/>
+                        </w:rPr>
+                      </w:pPr>
+                      <w:r>
+                        <w:rPr>
+                          <w:b/>
+                          <w:sz w:val="16"/>
+                          <w:szCs w:val="16"/>
+                        </w:rPr>
+                        <w:t>*</w:t>
+                      </w:r>
+                      <w:r>
+                        <w:rPr>
+                          <w:b/>
+                          <w:sz w:val="16"/>
+                          <w:szCs w:val="16"/>
+                        </w:rPr>
+                        <w:t>..</w:t>
+                      </w:r>
+                      <w:r>
+                        <w:rPr>
+                          <w:b/>
+                          <w:sz w:val="16"/>
+                          <w:szCs w:val="16"/>
+                        </w:rPr>
+                        <w:t>*</w:t>
+                      </w:r>
+                    </w:p>
+                  </w:txbxContent>
+                </v:textbox>
+                <w10:wrap anchorx="margin"/>
+              </v:shape>
+            </w:pict>
+          </mc:Fallback>
+        </mc:AlternateContent>
+      </w:r>
+      <w:r>
+        <w:rPr>
+          <w:noProof/>
+        </w:rPr>
+        <mc:AlternateContent>
+          <mc:Choice Requires="wps">
+            <w:drawing>
+              <wp:anchor distT="0" distB="0" distL="114300" distR="114300" simplePos="0" relativeHeight="251762688" behindDoc="0" locked="0" layoutInCell="1" allowOverlap="1" wp14:anchorId="1452D3FF" wp14:editId="489B9D2D">
+                <wp:simplePos x="0" y="0"/>
+                <wp:positionH relativeFrom="margin">
+                  <wp:posOffset>4467225</wp:posOffset>
+                </wp:positionH>
+                <wp:positionV relativeFrom="paragraph">
+                  <wp:posOffset>768985</wp:posOffset>
+                </wp:positionV>
+                <wp:extent cx="457200" cy="207645"/>
+                <wp:effectExtent l="0" t="0" r="0" b="1905"/>
+                <wp:wrapNone/>
+                <wp:docPr id="52" name="Text Box 52"/>
+                <wp:cNvGraphicFramePr/>
+                <a:graphic xmlns:a="http://schemas.openxmlformats.org/drawingml/2006/main">
+                  <a:graphicData uri="http://schemas.microsoft.com/office/word/2010/wordprocessingShape">
+                    <wps:wsp>
+                      <wps:cNvSpPr txBox="1"/>
+                      <wps:spPr>
+                        <a:xfrm>
+                          <a:off x="0" y="0"/>
+                          <a:ext cx="457200" cy="207645"/>
+                        </a:xfrm>
+                        <a:prstGeom prst="rect">
+                          <a:avLst/>
+                        </a:prstGeom>
+                        <a:noFill/>
+                        <a:ln w="6350">
+                          <a:noFill/>
+                        </a:ln>
+                      </wps:spPr>
+                      <wps:txbx>
+                        <w:txbxContent>
+                          <w:p>
+                            <w:pPr>
+                              <w:rPr>
+                                <w:b/>
+                                <w:sz w:val="16"/>
+                                <w:szCs w:val="16"/>
+                              </w:rPr>
+                            </w:pPr>
+                            <w:r>
+                              <w:rPr>
+                                <w:b/>
+                                <w:sz w:val="16"/>
+                                <w:szCs w:val="16"/>
+                              </w:rPr>
+                              <w:t>1</w:t>
+                            </w:r>
+                            <w:r>
+                              <w:rPr>
+                                <w:b/>
+                                <w:sz w:val="16"/>
+                                <w:szCs w:val="16"/>
+                              </w:rPr>
+                              <w:t>..</w:t>
+                            </w:r>
+                            <w:r>
+                              <w:rPr>
+                                <w:b/>
+                                <w:sz w:val="16"/>
+                                <w:szCs w:val="16"/>
+                              </w:rPr>
+                              <w:t>*</w:t>
+                            </w:r>
+                          </w:p>
+                        </w:txbxContent>
+                      </wps:txbx>
+                      <wps:bodyPr rot="0" spcFirstLastPara="0" vertOverflow="overflow" horzOverflow="overflow" vert="horz" wrap="square" lIns="91440" tIns="45720" rIns="91440" bIns="45720" numCol="1" spcCol="0" rtlCol="0" fromWordArt="0" anchor="t" anchorCtr="0" forceAA="0" compatLnSpc="1">
+                        <a:prstTxWarp prst="textNoShape">
+                          <a:avLst/>
+                        </a:prstTxWarp>
+                        <a:noAutofit/>
+                      </wps:bodyPr>
+                    </wps:wsp>
+                  </a:graphicData>
+                </a:graphic>
+                <wp14:sizeRelH relativeFrom="margin">
+                  <wp14:pctWidth>0</wp14:pctWidth>
+                </wp14:sizeRelH>
+                <wp14:sizeRelV relativeFrom="margin">
+                  <wp14:pctHeight>0</wp14:pctHeight>
+                </wp14:sizeRelV>
+              </wp:anchor>
+            </w:drawing>
+          </mc:Choice>
+          <mc:Fallback>
+            <w:pict>
+              <v:shape w14:anchorId="1452D3FF" id="Text Box 52" o:spid="_x0000_s1030" type="#_x0000_t202" style="position:absolute;margin-left:351.75pt;margin-top:60.55pt;width:36pt;height:16.35pt;z-index:251762688;visibility:visible;mso-wrap-style:square;mso-width-percent:0;mso-height-percent:0;mso-wrap-distance-left:9pt;mso-wrap-distance-top:0;mso-wrap-distance-right:9pt;mso-wrap-distance-bottom:0;mso-position-horizontal:absolute;mso-position-horizontal-relative:margin;mso-position-vertical:absolute;mso-position-vertical-relative:text;mso-width-percent:0;mso-height-percent:0;mso-width-relative:margin;mso-height-relative:margin;v-text-anchor:top" o:gfxdata="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" filled="f" stroked="f" strokeweight=".5pt">
+                <v:textbox>
+                  <w:txbxContent>
+                    <w:p>
+                      <w:pPr>
+                        <w:rPr>
+                          <w:b/>
+                          <w:sz w:val="16"/>
+                          <w:szCs w:val="16"/>
+                        </w:rPr>
+                      </w:pPr>
+                      <w:r>
+                        <w:rPr>
+                          <w:b/>
+                          <w:sz w:val="16"/>
+                          <w:szCs w:val="16"/>
+                        </w:rPr>
+                        <w:t>1</w:t>
+                      </w:r>
+                      <w:r>
+                        <w:rPr>
+                          <w:b/>
+                          <w:sz w:val="16"/>
+                          <w:szCs w:val="16"/>
+                        </w:rPr>
+                        <w:t>..</w:t>
+                      </w:r>
+                      <w:r>
+                        <w:rPr>
+                          <w:b/>
+                          <w:sz w:val="16"/>
+                          <w:szCs w:val="16"/>
+                        </w:rPr>
+                        <w:t>*</w:t>
+                      </w:r>
+                    </w:p>
+                  </w:txbxContent>
+                </v:textbox>
+                <w10:wrap anchorx="margin"/>
+              </v:shape>
+            </w:pict>
+          </mc:Fallback>
+        </mc:AlternateContent>
+      </w:r>
+      <w:r>
+        <w:rPr>
+          <w:noProof/>
+        </w:rPr>
+        <mc:AlternateContent>
+          <mc:Choice Requires="wps">
+            <w:drawing>
+              <wp:anchor distT="0" distB="0" distL="114300" distR="114300" simplePos="0" relativeHeight="251760640" behindDoc="0" locked="0" layoutInCell="1" allowOverlap="1" wp14:anchorId="6C1335F6" wp14:editId="380A0971">
+                <wp:simplePos x="0" y="0"/>
+                <wp:positionH relativeFrom="margin">
+                  <wp:align>right</wp:align>
+                </wp:positionH>
+                <wp:positionV relativeFrom="paragraph">
+                  <wp:posOffset>2007235</wp:posOffset>
+                </wp:positionV>
+                <wp:extent cx="457200" cy="207645"/>
+                <wp:effectExtent l="0" t="0" r="0" b="1905"/>
+                <wp:wrapNone/>
+                <wp:docPr id="51" name="Text Box 51"/>
+                <wp:cNvGraphicFramePr/>
+                <a:graphic xmlns:a="http://schemas.openxmlformats.org/drawingml/2006/main">
+                  <a:graphicData uri="http://schemas.microsoft.com/office/word/2010/wordprocessingShape">
+                    <wps:wsp>
+                      <wps:cNvSpPr txBox="1"/>
+                      <wps:spPr>
+                        <a:xfrm>
+                          <a:off x="0" y="0"/>
+                          <a:ext cx="457200" cy="207645"/>
+                        </a:xfrm>
+                        <a:prstGeom prst="rect">
+                          <a:avLst/>
+                        </a:prstGeom>
+                        <a:noFill/>
+                        <a:ln w="6350">
+                          <a:noFill/>
+                        </a:ln>
+                      </wps:spPr>
+                      <wps:txbx>
+                        <w:txbxContent>
+                          <w:p>
+                            <w:pPr>
+                              <w:rPr>
+                                <w:b/>
+                                <w:sz w:val="16"/>
+                                <w:szCs w:val="16"/>
+                              </w:rPr>
+                            </w:pPr>
+                            <w:r>
+                              <w:rPr>
+                                <w:b/>
+                                <w:sz w:val="16"/>
+                                <w:szCs w:val="16"/>
+                              </w:rPr>
+                              <w:t>*</w:t>
+                            </w:r>
+                            <w:r>
+                              <w:rPr>
+                                <w:b/>
+                                <w:sz w:val="16"/>
+                                <w:szCs w:val="16"/>
+                              </w:rPr>
+                              <w:t>..</w:t>
+                            </w:r>
+                            <w:r>
+                              <w:rPr>
+                                <w:b/>
+                                <w:sz w:val="16"/>
+                                <w:szCs w:val="16"/>
+                              </w:rPr>
+                              <w:t>1</w:t>
+                            </w:r>
+                          </w:p>
+                        </w:txbxContent>
+                      </wps:txbx>
+                      <wps:bodyPr rot="0" spcFirstLastPara="0" vertOverflow="overflow" horzOverflow="overflow" vert="horz" wrap="square" lIns="91440" tIns="45720" rIns="91440" bIns="45720" numCol="1" spcCol="0" rtlCol="0" fromWordArt="0" anchor="t" anchorCtr="0" forceAA="0" compatLnSpc="1">
+                        <a:prstTxWarp prst="textNoShape">
+                          <a:avLst/>
+                        </a:prstTxWarp>
+                        <a:noAutofit/>
+                      </wps:bodyPr>
+                    </wps:wsp>
+                  </a:graphicData>
+                </a:graphic>
+                <wp14:sizeRelH relativeFrom="margin">
+                  <wp14:pctWidth>0</wp14:pctWidth>
+                </wp14:sizeRelH>
+                <wp14:sizeRelV relativeFrom="margin">
+                  <wp14:pctHeight>0</wp14:pctHeight>
+                </wp14:sizeRelV>
+              </wp:anchor>
+            </w:drawing>
+          </mc:Choice>
+          <mc:Fallback>
+            <w:pict>
+              <v:shape w14:anchorId="6C1335F6" id="Text Box 51" o:spid="_x0000_s1031" type="#_x0000_t202" style="position:absolute;margin-left:-15.2pt;margin-top:158.05pt;width:36pt;height:16.35pt;z-index:251760640;visibility:visible;mso-wrap-style:square;mso-width-percent:0;mso-height-percent:0;mso-wrap-distance-left:9pt;mso-wrap-distance-top:0;mso-wrap-distance-right:9pt;mso-wrap-distance-bottom:0;mso-position-horizontal:right;mso-position-horizontal-relative:margin;mso-position-vertical:absolute;mso-position-vertical-relative:text;mso-width-percent:0;mso-height-percent:0;mso-width-relative:margin;mso-height-relative:margin;v-text-anchor:top" o:gfxdata="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" filled="f" stroked="f" strokeweight=".5pt">
+                <v:textbox>
+                  <w:txbxContent>
+                    <w:p>
+                      <w:pPr>
+                        <w:rPr>
+                          <w:b/>
+                          <w:sz w:val="16"/>
+                          <w:szCs w:val="16"/>
+                        </w:rPr>
+                      </w:pPr>
+                      <w:r>
+                        <w:rPr>
+                          <w:b/>
+                          <w:sz w:val="16"/>
+                          <w:szCs w:val="16"/>
+                        </w:rPr>
+                        <w:t>*</w:t>
+                      </w:r>
+                      <w:r>
+                        <w:rPr>
+                          <w:b/>
+                          <w:sz w:val="16"/>
+                          <w:szCs w:val="16"/>
+                        </w:rPr>
+                        <w:t>..</w:t>
+                      </w:r>
+                      <w:r>
+                        <w:rPr>
+                          <w:b/>
+                          <w:sz w:val="16"/>
+                          <w:szCs w:val="16"/>
+                        </w:rPr>
+                        <w:t>1</w:t>
+                      </w:r>
+                    </w:p>
+                  </w:txbxContent>
+                </v:textbox>
+                <w10:wrap anchorx="margin"/>
+              </v:shape>
+            </w:pict>
+          </mc:Fallback>
+        </mc:AlternateContent>
+      </w:r>
+      <w:r>
+        <w:rPr>
+          <w:noProof/>
+        </w:rPr>
+        <mc:AlternateContent>
+          <mc:Choice Requires="wps">
+            <w:drawing>
+              <wp:anchor distT="0" distB="0" distL="114300" distR="114300" simplePos="0" relativeHeight="251685888" behindDoc="0" locked="0" layoutInCell="1" allowOverlap="1">
                 <wp:simplePos x="0" y="0"/>
                 <wp:positionH relativeFrom="column">
-                  <wp:posOffset>1802130</wp:posOffset>
+                  <wp:posOffset>4537075</wp:posOffset>
                 </wp:positionH>
                 <wp:positionV relativeFrom="paragraph">
-                  <wp:posOffset>3328035</wp:posOffset>
+                  <wp:posOffset>-59055</wp:posOffset>
                 </wp:positionV>
-                <wp:extent cx="0" cy="2124000"/>
-                <wp:effectExtent l="5080" t="71120" r="0" b="100330"/>
+                <wp:extent cx="0" cy="1979930"/>
+                <wp:effectExtent l="635" t="75565" r="0" b="95885"/>
                 <wp:wrapNone/>
-                <wp:docPr id="34" name="Straight Arrow Connector 34"/>
+                <wp:docPr id="15" name="Straight Arrow Connector 15"/>
                 <wp:cNvGraphicFramePr/>
                 <a:graphic xmlns:a="http://schemas.openxmlformats.org/drawingml/2006/main">
                   <a:graphicData uri="http://schemas.microsoft.com/office/word/2010/wordprocessingShape">
@@ -30,7 +862,7 @@
                       <wps:spPr>
                         <a:xfrm rot="16200000" flipV="1">
                           <a:off x="0" y="0"/>
-                          <a:ext cx="0" cy="2124000"/>
+                          <a:ext cx="0" cy="1979930"/>
                         </a:xfrm>
                         <a:prstGeom prst="straightConnector1">
                           <a:avLst/>
@@ -65,11 +897,2517 @@
           </mc:Choice>
           <mc:Fallback>
             <w:pict>
-              <v:shapetype w14:anchorId="0EB6E2D9" id="_x0000_t32" coordsize="21600,21600" o:spt="32" o:oned="t" path="m,l21600,21600e" filled="f">
+              <v:shapetype w14:anchorId="0529BB9D" id="_x0000_t32" coordsize="21600,21600" o:spt="32" o:oned="t" path="m,l21600,21600e" filled="f">
                 <v:path arrowok="t" fillok="f" o:connecttype="none"/>
                 <o:lock v:ext="edit" shapetype="t"/>
               </v:shapetype>
-              <v:shape id="Straight Arrow Connector 34" o:spid="_x0000_s1026" type="#_x0000_t32" style="position:absolute;margin-left:141.9pt;margin-top:262.05pt;width:0;height:167.25pt;rotation:90;flip:y;z-index:251726848;visibility:visible;mso-wrap-style:square;mso-height-percent:0;mso-wrap-distance-left:9pt;mso-wrap-distance-top:0;mso-wrap-distance-right:9pt;mso-wrap-distance-bottom:0;mso-position-horizontal:absolute;mso-position-horizontal-relative:text;mso-position-vertical:absolute;mso-position-vertical-relative:text;mso-height-percent:0;mso-height-relative:margin" o:gfxdata="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" strokecolor="#5b9bd5 [3204]" strokeweight=".5pt">
+              <v:shape id="Straight Arrow Connector 15" o:spid="_x0000_s1026" type="#_x0000_t32" style="position:absolute;margin-left:357.25pt;margin-top:-4.65pt;width:0;height:155.9pt;rotation:90;flip:y;z-index:251685888;visibility:visible;mso-wrap-style:square;mso-height-percent:0;mso-wrap-distance-left:9pt;mso-wrap-distance-top:0;mso-wrap-distance-right:9pt;mso-wrap-distance-bottom:0;mso-position-horizontal:absolute;mso-position-horizontal-relative:text;mso-position-vertical:absolute;mso-position-vertical-relative:text;mso-height-percent:0;mso-height-relative:margin" o:gfxdata="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" strokecolor="#5b9bd5 [3204]" strokeweight=".5pt">
+                <v:stroke endarrow="block" joinstyle="miter"/>
+              </v:shape>
+            </w:pict>
+          </mc:Fallback>
+        </mc:AlternateContent>
+      </w:r>
+      <w:r>
+        <w:rPr>
+          <w:noProof/>
+        </w:rPr>
+        <mc:AlternateContent>
+          <mc:Choice Requires="wps">
+            <w:drawing>
+              <wp:anchor distT="0" distB="0" distL="114300" distR="114300" simplePos="0" relativeHeight="251684864" behindDoc="0" locked="0" layoutInCell="1" allowOverlap="1">
+                <wp:simplePos x="0" y="0"/>
+                <wp:positionH relativeFrom="column">
+                  <wp:posOffset>5363845</wp:posOffset>
+                </wp:positionH>
+                <wp:positionV relativeFrom="paragraph">
+                  <wp:posOffset>1108710</wp:posOffset>
+                </wp:positionV>
+                <wp:extent cx="359410" cy="0"/>
+                <wp:effectExtent l="179705" t="0" r="0" b="201295"/>
+                <wp:wrapNone/>
+                <wp:docPr id="14" name="Straight Connector 14"/>
+                <wp:cNvGraphicFramePr/>
+                <a:graphic xmlns:a="http://schemas.openxmlformats.org/drawingml/2006/main">
+                  <a:graphicData uri="http://schemas.microsoft.com/office/word/2010/wordprocessingShape">
+                    <wps:wsp>
+                      <wps:cNvCnPr/>
+                      <wps:spPr>
+                        <a:xfrm rot="16200000">
+                          <a:off x="0" y="0"/>
+                          <a:ext cx="359410" cy="0"/>
+                        </a:xfrm>
+                        <a:prstGeom prst="line">
+                          <a:avLst/>
+                        </a:prstGeom>
+                      </wps:spPr>
+                      <wps:style>
+                        <a:lnRef idx="1">
+                          <a:schemeClr val="accent1"/>
+                        </a:lnRef>
+                        <a:fillRef idx="0">
+                          <a:schemeClr val="accent1"/>
+                        </a:fillRef>
+                        <a:effectRef idx="0">
+                          <a:schemeClr val="accent1"/>
+                        </a:effectRef>
+                        <a:fontRef idx="minor">
+                          <a:schemeClr val="tx1"/>
+                        </a:fontRef>
+                      </wps:style>
+                      <wps:bodyPr/>
+                    </wps:wsp>
+                  </a:graphicData>
+                </a:graphic>
+                <wp14:sizeRelH relativeFrom="margin">
+                  <wp14:pctWidth>0</wp14:pctWidth>
+                </wp14:sizeRelH>
+                <wp14:sizeRelV relativeFrom="margin">
+                  <wp14:pctHeight>0</wp14:pctHeight>
+                </wp14:sizeRelV>
+              </wp:anchor>
+            </w:drawing>
+          </mc:Choice>
+          <mc:Fallback>
+            <w:pict>
+              <v:line w14:anchorId="6F8A3520" id="Straight Connector 14" o:spid="_x0000_s1026" style="position:absolute;rotation:-90;z-index:251684864;visibility:visible;mso-wrap-style:square;mso-width-percent:0;mso-height-percent:0;mso-wrap-distance-left:9pt;mso-wrap-distance-top:0;mso-wrap-distance-right:9pt;mso-wrap-distance-bottom:0;mso-position-horizontal:absolute;mso-position-horizontal-relative:text;mso-position-vertical:absolute;mso-position-vertical-relative:text;mso-width-percent:0;mso-height-percent:0;mso-width-relative:margin;mso-height-relative:margin" from="422.35pt,87.3pt" to="450.65pt,87.3pt" o:gfxdata="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" strokecolor="#5b9bd5 [3204]" strokeweight=".5pt">
+                <v:stroke joinstyle="miter"/>
+              </v:line>
+            </w:pict>
+          </mc:Fallback>
+        </mc:AlternateContent>
+      </w:r>
+      <w:r>
+        <w:rPr>
+          <w:noProof/>
+        </w:rPr>
+        <mc:AlternateContent>
+          <mc:Choice Requires="wps">
+            <w:drawing>
+              <wp:anchor distT="0" distB="0" distL="114300" distR="114300" simplePos="0" relativeHeight="251661312" behindDoc="0" locked="0" layoutInCell="1" allowOverlap="1" wp14:anchorId="3ACA42C3" wp14:editId="7C6FF61F">
+                <wp:simplePos x="0" y="0"/>
+                <wp:positionH relativeFrom="margin">
+                  <wp:posOffset>5057140</wp:posOffset>
+                </wp:positionH>
+                <wp:positionV relativeFrom="paragraph">
+                  <wp:posOffset>1304925</wp:posOffset>
+                </wp:positionV>
+                <wp:extent cx="952500" cy="295275"/>
+                <wp:effectExtent l="0" t="0" r="19050" b="28575"/>
+                <wp:wrapNone/>
+                <wp:docPr id="2" name="Rectangle 2"/>
+                <wp:cNvGraphicFramePr/>
+                <a:graphic xmlns:a="http://schemas.openxmlformats.org/drawingml/2006/main">
+                  <a:graphicData uri="http://schemas.microsoft.com/office/word/2010/wordprocessingShape">
+                    <wps:wsp>
+                      <wps:cNvSpPr/>
+                      <wps:spPr>
+                        <a:xfrm>
+                          <a:off x="0" y="0"/>
+                          <a:ext cx="952500" cy="295275"/>
+                        </a:xfrm>
+                        <a:prstGeom prst="rect">
+                          <a:avLst/>
+                        </a:prstGeom>
+                        <a:noFill/>
+                      </wps:spPr>
+                      <wps:style>
+                        <a:lnRef idx="2">
+                          <a:schemeClr val="accent1">
+                            <a:shade val="50000"/>
+                          </a:schemeClr>
+                        </a:lnRef>
+                        <a:fillRef idx="1">
+                          <a:schemeClr val="accent1"/>
+                        </a:fillRef>
+                        <a:effectRef idx="0">
+                          <a:schemeClr val="accent1"/>
+                        </a:effectRef>
+                        <a:fontRef idx="minor">
+                          <a:schemeClr val="lt1"/>
+                        </a:fontRef>
+                      </wps:style>
+                      <wps:txbx>
+                        <w:txbxContent>
+                          <w:p>
+                            <w:pPr>
+                              <w:rPr>
+                                <w:color w:val="000000" w:themeColor="text1"/>
+                              </w:rPr>
+                            </w:pPr>
+                            <w:r>
+                              <w:rPr>
+                                <w:color w:val="000000" w:themeColor="text1"/>
+                              </w:rPr>
+                              <w:t>Block</w:t>
+                            </w:r>
+                          </w:p>
+                        </w:txbxContent>
+                      </wps:txbx>
+                      <wps:bodyPr rot="0" spcFirstLastPara="0" vertOverflow="overflow" horzOverflow="overflow" vert="horz" wrap="square" lIns="91440" tIns="45720" rIns="91440" bIns="45720" numCol="1" spcCol="0" rtlCol="0" fromWordArt="0" anchor="ctr" anchorCtr="0" forceAA="0" compatLnSpc="1">
+                        <a:prstTxWarp prst="textNoShape">
+                          <a:avLst/>
+                        </a:prstTxWarp>
+                        <a:noAutofit/>
+                      </wps:bodyPr>
+                    </wps:wsp>
+                  </a:graphicData>
+                </a:graphic>
+                <wp14:sizeRelH relativeFrom="margin">
+                  <wp14:pctWidth>0</wp14:pctWidth>
+                </wp14:sizeRelH>
+                <wp14:sizeRelV relativeFrom="margin">
+                  <wp14:pctHeight>0</wp14:pctHeight>
+                </wp14:sizeRelV>
+              </wp:anchor>
+            </w:drawing>
+          </mc:Choice>
+          <mc:Fallback>
+            <w:pict>
+              <v:rect w14:anchorId="3ACA42C3" id="Rectangle 2" o:spid="_x0000_s1032" style="position:absolute;margin-left:398.2pt;margin-top:102.75pt;width:75pt;height:23.25pt;z-index:251661312;visibility:visible;mso-wrap-style:square;mso-width-percent:0;mso-height-percent:0;mso-wrap-distance-left:9pt;mso-wrap-distance-top:0;mso-wrap-distance-right:9pt;mso-wrap-distance-bottom:0;mso-position-horizontal:absolute;mso-position-horizontal-relative:margin;mso-position-vertical:absolute;mso-position-vertical-relative:text;mso-width-percent:0;mso-height-percent:0;mso-width-relative:margin;mso-height-relative:margin;v-text-anchor:middle" o:gfxdata="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" filled="f" strokecolor="#1f4d78 [1604]" strokeweight="1pt">
+                <v:textbox>
+                  <w:txbxContent>
+                    <w:p>
+                      <w:pPr>
+                        <w:rPr>
+                          <w:color w:val="000000" w:themeColor="text1"/>
+                        </w:rPr>
+                      </w:pPr>
+                      <w:r>
+                        <w:rPr>
+                          <w:color w:val="000000" w:themeColor="text1"/>
+                        </w:rPr>
+                        <w:t>Block</w:t>
+                      </w:r>
+                    </w:p>
+                  </w:txbxContent>
+                </v:textbox>
+                <w10:wrap anchorx="margin"/>
+              </v:rect>
+            </w:pict>
+          </mc:Fallback>
+        </mc:AlternateContent>
+      </w:r>
+      <w:r>
+        <w:rPr>
+          <w:noProof/>
+        </w:rPr>
+        <mc:AlternateContent>
+          <mc:Choice Requires="wps">
+            <w:drawing>
+              <wp:anchor distT="0" distB="0" distL="114300" distR="114300" simplePos="0" relativeHeight="251744256" behindDoc="0" locked="0" layoutInCell="1" allowOverlap="1" wp14:anchorId="153A074E" wp14:editId="6E370A3C">
+                <wp:simplePos x="0" y="0"/>
+                <wp:positionH relativeFrom="margin">
+                  <wp:posOffset>4467225</wp:posOffset>
+                </wp:positionH>
+                <wp:positionV relativeFrom="paragraph">
+                  <wp:posOffset>2664460</wp:posOffset>
+                </wp:positionV>
+                <wp:extent cx="457200" cy="207645"/>
+                <wp:effectExtent l="0" t="0" r="0" b="1905"/>
+                <wp:wrapNone/>
+                <wp:docPr id="43" name="Text Box 43"/>
+                <wp:cNvGraphicFramePr/>
+                <a:graphic xmlns:a="http://schemas.openxmlformats.org/drawingml/2006/main">
+                  <a:graphicData uri="http://schemas.microsoft.com/office/word/2010/wordprocessingShape">
+                    <wps:wsp>
+                      <wps:cNvSpPr txBox="1"/>
+                      <wps:spPr>
+                        <a:xfrm>
+                          <a:off x="0" y="0"/>
+                          <a:ext cx="457200" cy="207645"/>
+                        </a:xfrm>
+                        <a:prstGeom prst="rect">
+                          <a:avLst/>
+                        </a:prstGeom>
+                        <a:noFill/>
+                        <a:ln w="6350">
+                          <a:noFill/>
+                        </a:ln>
+                      </wps:spPr>
+                      <wps:txbx>
+                        <w:txbxContent>
+                          <w:p>
+                            <w:pPr>
+                              <w:rPr>
+                                <w:b/>
+                                <w:sz w:val="16"/>
+                                <w:szCs w:val="16"/>
+                              </w:rPr>
+                            </w:pPr>
+                            <w:r>
+                              <w:rPr>
+                                <w:b/>
+                                <w:sz w:val="16"/>
+                                <w:szCs w:val="16"/>
+                              </w:rPr>
+                              <w:t>*</w:t>
+                            </w:r>
+                            <w:r>
+                              <w:rPr>
+                                <w:b/>
+                                <w:sz w:val="16"/>
+                                <w:szCs w:val="16"/>
+                              </w:rPr>
+                              <w:t>..</w:t>
+                            </w:r>
+                            <w:r>
+                              <w:rPr>
+                                <w:b/>
+                                <w:sz w:val="16"/>
+                                <w:szCs w:val="16"/>
+                              </w:rPr>
+                              <w:t>1</w:t>
+                            </w:r>
+                          </w:p>
+                        </w:txbxContent>
+                      </wps:txbx>
+                      <wps:bodyPr rot="0" spcFirstLastPara="0" vertOverflow="overflow" horzOverflow="overflow" vert="horz" wrap="square" lIns="91440" tIns="45720" rIns="91440" bIns="45720" numCol="1" spcCol="0" rtlCol="0" fromWordArt="0" anchor="t" anchorCtr="0" forceAA="0" compatLnSpc="1">
+                        <a:prstTxWarp prst="textNoShape">
+                          <a:avLst/>
+                        </a:prstTxWarp>
+                        <a:noAutofit/>
+                      </wps:bodyPr>
+                    </wps:wsp>
+                  </a:graphicData>
+                </a:graphic>
+                <wp14:sizeRelH relativeFrom="margin">
+                  <wp14:pctWidth>0</wp14:pctWidth>
+                </wp14:sizeRelH>
+                <wp14:sizeRelV relativeFrom="margin">
+                  <wp14:pctHeight>0</wp14:pctHeight>
+                </wp14:sizeRelV>
+              </wp:anchor>
+            </w:drawing>
+          </mc:Choice>
+          <mc:Fallback>
+            <w:pict>
+              <v:shape w14:anchorId="153A074E" id="Text Box 43" o:spid="_x0000_s1033" type="#_x0000_t202" style="position:absolute;margin-left:351.75pt;margin-top:209.8pt;width:36pt;height:16.35pt;z-index:251744256;visibility:visible;mso-wrap-style:square;mso-width-percent:0;mso-height-percent:0;mso-wrap-distance-left:9pt;mso-wrap-distance-top:0;mso-wrap-distance-right:9pt;mso-wrap-distance-bottom:0;mso-position-horizontal:absolute;mso-position-horizontal-relative:margin;mso-position-vertical:absolute;mso-position-vertical-relative:text;mso-width-percent:0;mso-height-percent:0;mso-width-relative:margin;mso-height-relative:margin;v-text-anchor:top" o:gfxdata="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" filled="f" stroked="f" strokeweight=".5pt">
+                <v:textbox>
+                  <w:txbxContent>
+                    <w:p>
+                      <w:pPr>
+                        <w:rPr>
+                          <w:b/>
+                          <w:sz w:val="16"/>
+                          <w:szCs w:val="16"/>
+                        </w:rPr>
+                      </w:pPr>
+                      <w:r>
+                        <w:rPr>
+                          <w:b/>
+                          <w:sz w:val="16"/>
+                          <w:szCs w:val="16"/>
+                        </w:rPr>
+                        <w:t>*</w:t>
+                      </w:r>
+                      <w:r>
+                        <w:rPr>
+                          <w:b/>
+                          <w:sz w:val="16"/>
+                          <w:szCs w:val="16"/>
+                        </w:rPr>
+                        <w:t>..</w:t>
+                      </w:r>
+                      <w:r>
+                        <w:rPr>
+                          <w:b/>
+                          <w:sz w:val="16"/>
+                          <w:szCs w:val="16"/>
+                        </w:rPr>
+                        <w:t>1</w:t>
+                      </w:r>
+                    </w:p>
+                  </w:txbxContent>
+                </v:textbox>
+                <w10:wrap anchorx="margin"/>
+              </v:shape>
+            </w:pict>
+          </mc:Fallback>
+        </mc:AlternateContent>
+      </w:r>
+      <w:r>
+        <w:rPr>
+          <w:noProof/>
+        </w:rPr>
+        <mc:AlternateContent>
+          <mc:Choice Requires="wps">
+            <w:drawing>
+              <wp:anchor distT="0" distB="0" distL="114300" distR="114300" simplePos="0" relativeHeight="251689984" behindDoc="0" locked="0" layoutInCell="1" allowOverlap="1" wp14:anchorId="3B57ED53" wp14:editId="373863E4">
+                <wp:simplePos x="0" y="0"/>
+                <wp:positionH relativeFrom="column">
+                  <wp:posOffset>4679315</wp:posOffset>
+                </wp:positionH>
+                <wp:positionV relativeFrom="paragraph">
+                  <wp:posOffset>2453005</wp:posOffset>
+                </wp:positionV>
+                <wp:extent cx="0" cy="756000"/>
+                <wp:effectExtent l="3175" t="73025" r="22225" b="117475"/>
+                <wp:wrapNone/>
+                <wp:docPr id="17" name="Straight Arrow Connector 17"/>
+                <wp:cNvGraphicFramePr/>
+                <a:graphic xmlns:a="http://schemas.openxmlformats.org/drawingml/2006/main">
+                  <a:graphicData uri="http://schemas.microsoft.com/office/word/2010/wordprocessingShape">
+                    <wps:wsp>
+                      <wps:cNvCnPr/>
+                      <wps:spPr>
+                        <a:xfrm rot="5400000">
+                          <a:off x="0" y="0"/>
+                          <a:ext cx="0" cy="756000"/>
+                        </a:xfrm>
+                        <a:prstGeom prst="straightConnector1">
+                          <a:avLst/>
+                        </a:prstGeom>
+                        <a:ln w="9525" cap="flat" cmpd="sng" algn="ctr">
+                          <a:solidFill>
+                            <a:schemeClr val="accent1"/>
+                          </a:solidFill>
+                          <a:prstDash val="solid"/>
+                          <a:round/>
+                          <a:headEnd type="arrow" w="med" len="med"/>
+                          <a:tailEnd type="arrow" w="med" len="med"/>
+                        </a:ln>
+                      </wps:spPr>
+                      <wps:style>
+                        <a:lnRef idx="0">
+                          <a:scrgbClr r="0" g="0" b="0"/>
+                        </a:lnRef>
+                        <a:fillRef idx="0">
+                          <a:scrgbClr r="0" g="0" b="0"/>
+                        </a:fillRef>
+                        <a:effectRef idx="0">
+                          <a:scrgbClr r="0" g="0" b="0"/>
+                        </a:effectRef>
+                        <a:fontRef idx="minor">
+                          <a:schemeClr val="tx1"/>
+                        </a:fontRef>
+                      </wps:style>
+                      <wps:bodyPr/>
+                    </wps:wsp>
+                  </a:graphicData>
+                </a:graphic>
+                <wp14:sizeRelV relativeFrom="margin">
+                  <wp14:pctHeight>0</wp14:pctHeight>
+                </wp14:sizeRelV>
+              </wp:anchor>
+            </w:drawing>
+          </mc:Choice>
+          <mc:Fallback>
+            <w:pict>
+              <v:shape w14:anchorId="4561FA0C" id="Straight Arrow Connector 17" o:spid="_x0000_s1026" type="#_x0000_t32" style="position:absolute;margin-left:368.45pt;margin-top:193.15pt;width:0;height:59.55pt;rotation:90;z-index:251689984;visibility:visible;mso-wrap-style:square;mso-height-percent:0;mso-wrap-distance-left:9pt;mso-wrap-distance-top:0;mso-wrap-distance-right:9pt;mso-wrap-distance-bottom:0;mso-position-horizontal:absolute;mso-position-horizontal-relative:text;mso-position-vertical:absolute;mso-position-vertical-relative:text;mso-height-percent:0;mso-height-relative:margin" o:gfxdata="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" strokecolor="#5b9bd5 [3204]">
+                <v:stroke startarrow="open" endarrow="open"/>
+              </v:shape>
+            </w:pict>
+          </mc:Fallback>
+        </mc:AlternateContent>
+      </w:r>
+      <w:r>
+        <w:rPr>
+          <w:noProof/>
+        </w:rPr>
+        <mc:AlternateContent>
+          <mc:Choice Requires="wps">
+            <w:drawing>
+              <wp:anchor distT="0" distB="0" distL="114300" distR="114300" simplePos="0" relativeHeight="251667456" behindDoc="0" locked="0" layoutInCell="1" allowOverlap="1" wp14:anchorId="6F17269B" wp14:editId="6630F15B">
+                <wp:simplePos x="0" y="0"/>
+                <wp:positionH relativeFrom="margin">
+                  <wp:posOffset>5066665</wp:posOffset>
+                </wp:positionH>
+                <wp:positionV relativeFrom="paragraph">
+                  <wp:posOffset>2686050</wp:posOffset>
+                </wp:positionV>
+                <wp:extent cx="952500" cy="295275"/>
+                <wp:effectExtent l="0" t="0" r="19050" b="28575"/>
+                <wp:wrapNone/>
+                <wp:docPr id="5" name="Rectangle 5"/>
+                <wp:cNvGraphicFramePr/>
+                <a:graphic xmlns:a="http://schemas.openxmlformats.org/drawingml/2006/main">
+                  <a:graphicData uri="http://schemas.microsoft.com/office/word/2010/wordprocessingShape">
+                    <wps:wsp>
+                      <wps:cNvSpPr/>
+                      <wps:spPr>
+                        <a:xfrm>
+                          <a:off x="0" y="0"/>
+                          <a:ext cx="952500" cy="295275"/>
+                        </a:xfrm>
+                        <a:prstGeom prst="rect">
+                          <a:avLst/>
+                        </a:prstGeom>
+                        <a:noFill/>
+                      </wps:spPr>
+                      <wps:style>
+                        <a:lnRef idx="2">
+                          <a:schemeClr val="accent1">
+                            <a:shade val="50000"/>
+                          </a:schemeClr>
+                        </a:lnRef>
+                        <a:fillRef idx="1">
+                          <a:schemeClr val="accent1"/>
+                        </a:fillRef>
+                        <a:effectRef idx="0">
+                          <a:schemeClr val="accent1"/>
+                        </a:effectRef>
+                        <a:fontRef idx="minor">
+                          <a:schemeClr val="lt1"/>
+                        </a:fontRef>
+                      </wps:style>
+                      <wps:txbx>
+                        <w:txbxContent>
+                          <w:p>
+                            <w:pPr>
+                              <w:rPr>
+                                <w:color w:val="000000" w:themeColor="text1"/>
+                              </w:rPr>
+                            </w:pPr>
+                            <w:r>
+                              <w:rPr>
+                                <w:color w:val="000000" w:themeColor="text1"/>
+                              </w:rPr>
+                              <w:t>Room</w:t>
+                            </w:r>
+                          </w:p>
+                        </w:txbxContent>
+                      </wps:txbx>
+                      <wps:bodyPr rot="0" spcFirstLastPara="0" vertOverflow="overflow" horzOverflow="overflow" vert="horz" wrap="square" lIns="91440" tIns="45720" rIns="91440" bIns="45720" numCol="1" spcCol="0" rtlCol="0" fromWordArt="0" anchor="ctr" anchorCtr="0" forceAA="0" compatLnSpc="1">
+                        <a:prstTxWarp prst="textNoShape">
+                          <a:avLst/>
+                        </a:prstTxWarp>
+                        <a:noAutofit/>
+                      </wps:bodyPr>
+                    </wps:wsp>
+                  </a:graphicData>
+                </a:graphic>
+                <wp14:sizeRelH relativeFrom="margin">
+                  <wp14:pctWidth>0</wp14:pctWidth>
+                </wp14:sizeRelH>
+                <wp14:sizeRelV relativeFrom="margin">
+                  <wp14:pctHeight>0</wp14:pctHeight>
+                </wp14:sizeRelV>
+              </wp:anchor>
+            </w:drawing>
+          </mc:Choice>
+          <mc:Fallback>
+            <w:pict>
+              <v:rect w14:anchorId="6F17269B" id="Rectangle 5" o:spid="_x0000_s1034" style="position:absolute;margin-left:398.95pt;margin-top:211.5pt;width:75pt;height:23.25pt;z-index:251667456;visibility:visible;mso-wrap-style:square;mso-width-percent:0;mso-height-percent:0;mso-wrap-distance-left:9pt;mso-wrap-distance-top:0;mso-wrap-distance-right:9pt;mso-wrap-distance-bottom:0;mso-position-horizontal:absolute;mso-position-horizontal-relative:margin;mso-position-vertical:absolute;mso-position-vertical-relative:text;mso-width-percent:0;mso-height-percent:0;mso-width-relative:margin;mso-height-relative:margin;v-text-anchor:middle" o:gfxdata="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" filled="f" strokecolor="#1f4d78 [1604]" strokeweight="1pt">
+                <v:textbox>
+                  <w:txbxContent>
+                    <w:p>
+                      <w:pPr>
+                        <w:rPr>
+                          <w:color w:val="000000" w:themeColor="text1"/>
+                        </w:rPr>
+                      </w:pPr>
+                      <w:r>
+                        <w:rPr>
+                          <w:color w:val="000000" w:themeColor="text1"/>
+                        </w:rPr>
+                        <w:t>Room</w:t>
+                      </w:r>
+                    </w:p>
+                  </w:txbxContent>
+                </v:textbox>
+                <w10:wrap anchorx="margin"/>
+              </v:rect>
+            </w:pict>
+          </mc:Fallback>
+        </mc:AlternateContent>
+      </w:r>
+      <w:r>
+        <w:rPr>
+          <w:noProof/>
+        </w:rPr>
+        <mc:AlternateContent>
+          <mc:Choice Requires="wps">
+            <w:drawing>
+              <wp:anchor distT="0" distB="0" distL="114300" distR="114300" simplePos="0" relativeHeight="251687936" behindDoc="0" locked="0" layoutInCell="1" allowOverlap="1" wp14:anchorId="32086A34" wp14:editId="07DF082A">
+                <wp:simplePos x="0" y="0"/>
+                <wp:positionH relativeFrom="column">
+                  <wp:posOffset>5543550</wp:posOffset>
+                </wp:positionH>
+                <wp:positionV relativeFrom="paragraph">
+                  <wp:posOffset>1609725</wp:posOffset>
+                </wp:positionV>
+                <wp:extent cx="0" cy="1079500"/>
+                <wp:effectExtent l="76200" t="38100" r="57150" b="25400"/>
+                <wp:wrapNone/>
+                <wp:docPr id="16" name="Straight Arrow Connector 16"/>
+                <wp:cNvGraphicFramePr/>
+                <a:graphic xmlns:a="http://schemas.openxmlformats.org/drawingml/2006/main">
+                  <a:graphicData uri="http://schemas.microsoft.com/office/word/2010/wordprocessingShape">
+                    <wps:wsp>
+                      <wps:cNvCnPr/>
+                      <wps:spPr>
+                        <a:xfrm flipV="1">
+                          <a:off x="0" y="0"/>
+                          <a:ext cx="0" cy="1079500"/>
+                        </a:xfrm>
+                        <a:prstGeom prst="straightConnector1">
+                          <a:avLst/>
+                        </a:prstGeom>
+                        <a:ln>
+                          <a:tailEnd type="triangle"/>
+                        </a:ln>
+                      </wps:spPr>
+                      <wps:style>
+                        <a:lnRef idx="1">
+                          <a:schemeClr val="accent1"/>
+                        </a:lnRef>
+                        <a:fillRef idx="0">
+                          <a:schemeClr val="accent1"/>
+                        </a:fillRef>
+                        <a:effectRef idx="0">
+                          <a:schemeClr val="accent1"/>
+                        </a:effectRef>
+                        <a:fontRef idx="minor">
+                          <a:schemeClr val="tx1"/>
+                        </a:fontRef>
+                      </wps:style>
+                      <wps:bodyPr/>
+                    </wps:wsp>
+                  </a:graphicData>
+                </a:graphic>
+                <wp14:sizeRelV relativeFrom="margin">
+                  <wp14:pctHeight>0</wp14:pctHeight>
+                </wp14:sizeRelV>
+              </wp:anchor>
+            </w:drawing>
+          </mc:Choice>
+          <mc:Fallback>
+            <w:pict>
+              <v:shape w14:anchorId="697D102D" id="Straight Arrow Connector 16" o:spid="_x0000_s1026" type="#_x0000_t32" style="position:absolute;margin-left:436.5pt;margin-top:126.75pt;width:0;height:85pt;flip:y;z-index:251687936;visibility:visible;mso-wrap-style:square;mso-height-percent:0;mso-wrap-distance-left:9pt;mso-wrap-distance-top:0;mso-wrap-distance-right:9pt;mso-wrap-distance-bottom:0;mso-position-horizontal:absolute;mso-position-horizontal-relative:text;mso-position-vertical:absolute;mso-position-vertical-relative:text;mso-height-percent:0;mso-height-relative:margin" o:gfxdata="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" strokecolor="#5b9bd5 [3204]" strokeweight=".5pt">
+                <v:stroke endarrow="block" joinstyle="miter"/>
+              </v:shape>
+            </w:pict>
+          </mc:Fallback>
+        </mc:AlternateContent>
+      </w:r>
+      <w:r>
+        <w:rPr>
+          <w:noProof/>
+        </w:rPr>
+        <mc:AlternateContent>
+          <mc:Choice Requires="wps">
+            <w:drawing>
+              <wp:anchor distT="0" distB="0" distL="114300" distR="114300" simplePos="0" relativeHeight="251758592" behindDoc="0" locked="0" layoutInCell="1" allowOverlap="1" wp14:anchorId="21250E4D" wp14:editId="25A2753E">
+                <wp:simplePos x="0" y="0"/>
+                <wp:positionH relativeFrom="column">
+                  <wp:posOffset>438150</wp:posOffset>
+                </wp:positionH>
+                <wp:positionV relativeFrom="paragraph">
+                  <wp:posOffset>3216910</wp:posOffset>
+                </wp:positionV>
+                <wp:extent cx="457200" cy="207645"/>
+                <wp:effectExtent l="0" t="0" r="0" b="1905"/>
+                <wp:wrapNone/>
+                <wp:docPr id="50" name="Text Box 50"/>
+                <wp:cNvGraphicFramePr/>
+                <a:graphic xmlns:a="http://schemas.openxmlformats.org/drawingml/2006/main">
+                  <a:graphicData uri="http://schemas.microsoft.com/office/word/2010/wordprocessingShape">
+                    <wps:wsp>
+                      <wps:cNvSpPr txBox="1"/>
+                      <wps:spPr>
+                        <a:xfrm>
+                          <a:off x="0" y="0"/>
+                          <a:ext cx="457200" cy="207645"/>
+                        </a:xfrm>
+                        <a:prstGeom prst="rect">
+                          <a:avLst/>
+                        </a:prstGeom>
+                        <a:noFill/>
+                        <a:ln w="6350">
+                          <a:noFill/>
+                        </a:ln>
+                      </wps:spPr>
+                      <wps:txbx>
+                        <w:txbxContent>
+                          <w:p>
+                            <w:pPr>
+                              <w:rPr>
+                                <w:b/>
+                                <w:sz w:val="16"/>
+                                <w:szCs w:val="16"/>
+                              </w:rPr>
+                            </w:pPr>
+                            <w:r>
+                              <w:rPr>
+                                <w:b/>
+                                <w:sz w:val="16"/>
+                                <w:szCs w:val="16"/>
+                              </w:rPr>
+                              <w:t>1</w:t>
+                            </w:r>
+                            <w:r>
+                              <w:rPr>
+                                <w:b/>
+                                <w:sz w:val="16"/>
+                                <w:szCs w:val="16"/>
+                              </w:rPr>
+                              <w:t>..</w:t>
+                            </w:r>
+                            <w:r>
+                              <w:rPr>
+                                <w:b/>
+                                <w:sz w:val="16"/>
+                                <w:szCs w:val="16"/>
+                              </w:rPr>
+                              <w:t>*</w:t>
+                            </w:r>
+                          </w:p>
+                        </w:txbxContent>
+                      </wps:txbx>
+                      <wps:bodyPr rot="0" spcFirstLastPara="0" vertOverflow="overflow" horzOverflow="overflow" vert="horz" wrap="square" lIns="91440" tIns="45720" rIns="91440" bIns="45720" numCol="1" spcCol="0" rtlCol="0" fromWordArt="0" anchor="t" anchorCtr="0" forceAA="0" compatLnSpc="1">
+                        <a:prstTxWarp prst="textNoShape">
+                          <a:avLst/>
+                        </a:prstTxWarp>
+                        <a:noAutofit/>
+                      </wps:bodyPr>
+                    </wps:wsp>
+                  </a:graphicData>
+                </a:graphic>
+                <wp14:sizeRelV relativeFrom="margin">
+                  <wp14:pctHeight>0</wp14:pctHeight>
+                </wp14:sizeRelV>
+              </wp:anchor>
+            </w:drawing>
+          </mc:Choice>
+          <mc:Fallback>
+            <w:pict>
+              <v:shape w14:anchorId="21250E4D" id="Text Box 50" o:spid="_x0000_s1035" type="#_x0000_t202" style="position:absolute;margin-left:34.5pt;margin-top:253.3pt;width:36pt;height:16.35pt;z-index:251758592;visibility:visible;mso-wrap-style:square;mso-height-percent:0;mso-wrap-distance-left:9pt;mso-wrap-distance-top:0;mso-wrap-distance-right:9pt;mso-wrap-distance-bottom:0;mso-position-horizontal:absolute;mso-position-horizontal-relative:text;mso-position-vertical:absolute;mso-position-vertical-relative:text;mso-height-percent:0;mso-height-relative:margin;v-text-anchor:top" o:gfxdata="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" filled="f" stroked="f" strokeweight=".5pt">
+                <v:textbox>
+                  <w:txbxContent>
+                    <w:p>
+                      <w:pPr>
+                        <w:rPr>
+                          <w:b/>
+                          <w:sz w:val="16"/>
+                          <w:szCs w:val="16"/>
+                        </w:rPr>
+                      </w:pPr>
+                      <w:r>
+                        <w:rPr>
+                          <w:b/>
+                          <w:sz w:val="16"/>
+                          <w:szCs w:val="16"/>
+                        </w:rPr>
+                        <w:t>1</w:t>
+                      </w:r>
+                      <w:r>
+                        <w:rPr>
+                          <w:b/>
+                          <w:sz w:val="16"/>
+                          <w:szCs w:val="16"/>
+                        </w:rPr>
+                        <w:t>..</w:t>
+                      </w:r>
+                      <w:r>
+                        <w:rPr>
+                          <w:b/>
+                          <w:sz w:val="16"/>
+                          <w:szCs w:val="16"/>
+                        </w:rPr>
+                        <w:t>*</w:t>
+                      </w:r>
+                    </w:p>
+                  </w:txbxContent>
+                </v:textbox>
+              </v:shape>
+            </w:pict>
+          </mc:Fallback>
+        </mc:AlternateContent>
+      </w:r>
+      <w:r>
+        <w:rPr>
+          <w:noProof/>
+        </w:rPr>
+        <mc:AlternateContent>
+          <mc:Choice Requires="wps">
+            <w:drawing>
+              <wp:anchor distT="0" distB="0" distL="114300" distR="114300" simplePos="0" relativeHeight="251756544" behindDoc="0" locked="0" layoutInCell="1" allowOverlap="1" wp14:anchorId="6123DE3A" wp14:editId="381148D0">
+                <wp:simplePos x="0" y="0"/>
+                <wp:positionH relativeFrom="column">
+                  <wp:posOffset>902970</wp:posOffset>
+                </wp:positionH>
+                <wp:positionV relativeFrom="paragraph">
+                  <wp:posOffset>3132455</wp:posOffset>
+                </wp:positionV>
+                <wp:extent cx="0" cy="791845"/>
+                <wp:effectExtent l="0" t="72073" r="23178" b="99377"/>
+                <wp:wrapNone/>
+                <wp:docPr id="49" name="Straight Arrow Connector 49"/>
+                <wp:cNvGraphicFramePr/>
+                <a:graphic xmlns:a="http://schemas.openxmlformats.org/drawingml/2006/main">
+                  <a:graphicData uri="http://schemas.microsoft.com/office/word/2010/wordprocessingShape">
+                    <wps:wsp>
+                      <wps:cNvCnPr/>
+                      <wps:spPr>
+                        <a:xfrm rot="5400000" flipH="1" flipV="1">
+                          <a:off x="0" y="0"/>
+                          <a:ext cx="0" cy="791845"/>
+                        </a:xfrm>
+                        <a:prstGeom prst="straightConnector1">
+                          <a:avLst/>
+                        </a:prstGeom>
+                        <a:ln>
+                          <a:tailEnd type="triangle"/>
+                        </a:ln>
+                      </wps:spPr>
+                      <wps:style>
+                        <a:lnRef idx="1">
+                          <a:schemeClr val="accent1"/>
+                        </a:lnRef>
+                        <a:fillRef idx="0">
+                          <a:schemeClr val="accent1"/>
+                        </a:fillRef>
+                        <a:effectRef idx="0">
+                          <a:schemeClr val="accent1"/>
+                        </a:effectRef>
+                        <a:fontRef idx="minor">
+                          <a:schemeClr val="tx1"/>
+                        </a:fontRef>
+                      </wps:style>
+                      <wps:bodyPr/>
+                    </wps:wsp>
+                  </a:graphicData>
+                </a:graphic>
+                <wp14:sizeRelV relativeFrom="margin">
+                  <wp14:pctHeight>0</wp14:pctHeight>
+                </wp14:sizeRelV>
+              </wp:anchor>
+            </w:drawing>
+          </mc:Choice>
+          <mc:Fallback>
+            <w:pict>
+              <v:shape w14:anchorId="45573DA9" id="Straight Arrow Connector 49" o:spid="_x0000_s1026" type="#_x0000_t32" style="position:absolute;margin-left:71.1pt;margin-top:246.65pt;width:0;height:62.35pt;rotation:90;flip:x y;z-index:251756544;visibility:visible;mso-wrap-style:square;mso-height-percent:0;mso-wrap-distance-left:9pt;mso-wrap-distance-top:0;mso-wrap-distance-right:9pt;mso-wrap-distance-bottom:0;mso-position-horizontal:absolute;mso-position-horizontal-relative:text;mso-position-vertical:absolute;mso-position-vertical-relative:text;mso-height-percent:0;mso-height-relative:margin" o:gfxdata="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" strokecolor="#5b9bd5 [3204]" strokeweight=".5pt">
+                <v:stroke endarrow="block" joinstyle="miter"/>
+              </v:shape>
+            </w:pict>
+          </mc:Fallback>
+        </mc:AlternateContent>
+      </w:r>
+      <w:r>
+        <w:rPr>
+          <w:noProof/>
+        </w:rPr>
+        <mc:AlternateContent>
+          <mc:Choice Requires="wps">
+            <w:drawing>
+              <wp:anchor distT="0" distB="0" distL="114300" distR="114300" simplePos="0" relativeHeight="251754496" behindDoc="0" locked="0" layoutInCell="1" allowOverlap="1" wp14:anchorId="75DC8AE3" wp14:editId="28C91D3A">
+                <wp:simplePos x="0" y="0"/>
+                <wp:positionH relativeFrom="column">
+                  <wp:posOffset>-440055</wp:posOffset>
+                </wp:positionH>
+                <wp:positionV relativeFrom="paragraph">
+                  <wp:posOffset>2576830</wp:posOffset>
+                </wp:positionV>
+                <wp:extent cx="1907540" cy="0"/>
+                <wp:effectExtent l="953770" t="0" r="0" b="970280"/>
+                <wp:wrapNone/>
+                <wp:docPr id="48" name="Straight Connector 48"/>
+                <wp:cNvGraphicFramePr/>
+                <a:graphic xmlns:a="http://schemas.openxmlformats.org/drawingml/2006/main">
+                  <a:graphicData uri="http://schemas.microsoft.com/office/word/2010/wordprocessingShape">
+                    <wps:wsp>
+                      <wps:cNvCnPr/>
+                      <wps:spPr>
+                        <a:xfrm rot="16200000">
+                          <a:off x="0" y="0"/>
+                          <a:ext cx="1907540" cy="0"/>
+                        </a:xfrm>
+                        <a:prstGeom prst="line">
+                          <a:avLst/>
+                        </a:prstGeom>
+                      </wps:spPr>
+                      <wps:style>
+                        <a:lnRef idx="1">
+                          <a:schemeClr val="accent1"/>
+                        </a:lnRef>
+                        <a:fillRef idx="0">
+                          <a:schemeClr val="accent1"/>
+                        </a:fillRef>
+                        <a:effectRef idx="0">
+                          <a:schemeClr val="accent1"/>
+                        </a:effectRef>
+                        <a:fontRef idx="minor">
+                          <a:schemeClr val="tx1"/>
+                        </a:fontRef>
+                      </wps:style>
+                      <wps:bodyPr/>
+                    </wps:wsp>
+                  </a:graphicData>
+                </a:graphic>
+                <wp14:sizeRelH relativeFrom="margin">
+                  <wp14:pctWidth>0</wp14:pctWidth>
+                </wp14:sizeRelH>
+                <wp14:sizeRelV relativeFrom="margin">
+                  <wp14:pctHeight>0</wp14:pctHeight>
+                </wp14:sizeRelV>
+              </wp:anchor>
+            </w:drawing>
+          </mc:Choice>
+          <mc:Fallback>
+            <w:pict>
+              <v:line w14:anchorId="193A6961" id="Straight Connector 48" o:spid="_x0000_s1026" style="position:absolute;rotation:-90;z-index:251754496;visibility:visible;mso-wrap-style:square;mso-width-percent:0;mso-height-percent:0;mso-wrap-distance-left:9pt;mso-wrap-distance-top:0;mso-wrap-distance-right:9pt;mso-wrap-distance-bottom:0;mso-position-horizontal:absolute;mso-position-horizontal-relative:text;mso-position-vertical:absolute;mso-position-vertical-relative:text;mso-width-percent:0;mso-height-percent:0;mso-width-relative:margin;mso-height-relative:margin" from="-34.65pt,202.9pt" to="115.55pt,202.9pt" o:gfxdata="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" strokecolor="#5b9bd5 [3204]" strokeweight=".5pt">
+                <v:stroke joinstyle="miter"/>
+              </v:line>
+            </w:pict>
+          </mc:Fallback>
+        </mc:AlternateContent>
+      </w:r>
+      <w:r>
+        <w:rPr>
+          <w:noProof/>
+        </w:rPr>
+        <mc:AlternateContent>
+          <mc:Choice Requires="wps">
+            <w:drawing>
+              <wp:anchor distT="0" distB="0" distL="114300" distR="114300" simplePos="0" relativeHeight="251752448" behindDoc="0" locked="0" layoutInCell="1" allowOverlap="1" wp14:anchorId="14BEFE03" wp14:editId="7E236A3D">
+                <wp:simplePos x="0" y="0"/>
+                <wp:positionH relativeFrom="column">
+                  <wp:posOffset>1657350</wp:posOffset>
+                </wp:positionH>
+                <wp:positionV relativeFrom="paragraph">
+                  <wp:posOffset>3112135</wp:posOffset>
+                </wp:positionV>
+                <wp:extent cx="457200" cy="207645"/>
+                <wp:effectExtent l="0" t="0" r="0" b="1905"/>
+                <wp:wrapNone/>
+                <wp:docPr id="47" name="Text Box 47"/>
+                <wp:cNvGraphicFramePr/>
+                <a:graphic xmlns:a="http://schemas.openxmlformats.org/drawingml/2006/main">
+                  <a:graphicData uri="http://schemas.microsoft.com/office/word/2010/wordprocessingShape">
+                    <wps:wsp>
+                      <wps:cNvSpPr txBox="1"/>
+                      <wps:spPr>
+                        <a:xfrm>
+                          <a:off x="0" y="0"/>
+                          <a:ext cx="457200" cy="207645"/>
+                        </a:xfrm>
+                        <a:prstGeom prst="rect">
+                          <a:avLst/>
+                        </a:prstGeom>
+                        <a:noFill/>
+                        <a:ln w="6350">
+                          <a:noFill/>
+                        </a:ln>
+                      </wps:spPr>
+                      <wps:txbx>
+                        <w:txbxContent>
+                          <w:p>
+                            <w:pPr>
+                              <w:rPr>
+                                <w:b/>
+                                <w:sz w:val="16"/>
+                                <w:szCs w:val="16"/>
+                              </w:rPr>
+                            </w:pPr>
+                            <w:r>
+                              <w:rPr>
+                                <w:b/>
+                                <w:sz w:val="16"/>
+                                <w:szCs w:val="16"/>
+                              </w:rPr>
+                              <w:t>1</w:t>
+                            </w:r>
+                            <w:r>
+                              <w:rPr>
+                                <w:b/>
+                                <w:sz w:val="16"/>
+                                <w:szCs w:val="16"/>
+                              </w:rPr>
+                              <w:t>..1</w:t>
+                            </w:r>
+                          </w:p>
+                        </w:txbxContent>
+                      </wps:txbx>
+                      <wps:bodyPr rot="0" spcFirstLastPara="0" vertOverflow="overflow" horzOverflow="overflow" vert="horz" wrap="square" lIns="91440" tIns="45720" rIns="91440" bIns="45720" numCol="1" spcCol="0" rtlCol="0" fromWordArt="0" anchor="t" anchorCtr="0" forceAA="0" compatLnSpc="1">
+                        <a:prstTxWarp prst="textNoShape">
+                          <a:avLst/>
+                        </a:prstTxWarp>
+                        <a:noAutofit/>
+                      </wps:bodyPr>
+                    </wps:wsp>
+                  </a:graphicData>
+                </a:graphic>
+                <wp14:sizeRelV relativeFrom="margin">
+                  <wp14:pctHeight>0</wp14:pctHeight>
+                </wp14:sizeRelV>
+              </wp:anchor>
+            </w:drawing>
+          </mc:Choice>
+          <mc:Fallback>
+            <w:pict>
+              <v:shape w14:anchorId="14BEFE03" id="Text Box 47" o:spid="_x0000_s1036" type="#_x0000_t202" style="position:absolute;margin-left:130.5pt;margin-top:245.05pt;width:36pt;height:16.35pt;z-index:251752448;visibility:visible;mso-wrap-style:square;mso-height-percent:0;mso-wrap-distance-left:9pt;mso-wrap-distance-top:0;mso-wrap-distance-right:9pt;mso-wrap-distance-bottom:0;mso-position-horizontal:absolute;mso-position-horizontal-relative:text;mso-position-vertical:absolute;mso-position-vertical-relative:text;mso-height-percent:0;mso-height-relative:margin;v-text-anchor:top" o:gfxdata="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" filled="f" stroked="f" strokeweight=".5pt">
+                <v:textbox>
+                  <w:txbxContent>
+                    <w:p>
+                      <w:pPr>
+                        <w:rPr>
+                          <w:b/>
+                          <w:sz w:val="16"/>
+                          <w:szCs w:val="16"/>
+                        </w:rPr>
+                      </w:pPr>
+                      <w:r>
+                        <w:rPr>
+                          <w:b/>
+                          <w:sz w:val="16"/>
+                          <w:szCs w:val="16"/>
+                        </w:rPr>
+                        <w:t>1</w:t>
+                      </w:r>
+                      <w:r>
+                        <w:rPr>
+                          <w:b/>
+                          <w:sz w:val="16"/>
+                          <w:szCs w:val="16"/>
+                        </w:rPr>
+                        <w:t>..1</w:t>
+                      </w:r>
+                    </w:p>
+                  </w:txbxContent>
+                </v:textbox>
+              </v:shape>
+            </w:pict>
+          </mc:Fallback>
+        </mc:AlternateContent>
+      </w:r>
+      <w:r>
+        <w:rPr>
+          <w:noProof/>
+        </w:rPr>
+        <mc:AlternateContent>
+          <mc:Choice Requires="wps">
+            <w:drawing>
+              <wp:anchor distT="0" distB="0" distL="114300" distR="114300" simplePos="0" relativeHeight="251750400" behindDoc="0" locked="0" layoutInCell="1" allowOverlap="1" wp14:anchorId="6974AC1A" wp14:editId="3BFB5CDA">
+                <wp:simplePos x="0" y="0"/>
+                <wp:positionH relativeFrom="column">
+                  <wp:posOffset>1638300</wp:posOffset>
+                </wp:positionH>
+                <wp:positionV relativeFrom="paragraph">
+                  <wp:posOffset>2407285</wp:posOffset>
+                </wp:positionV>
+                <wp:extent cx="457200" cy="207645"/>
+                <wp:effectExtent l="0" t="0" r="0" b="1905"/>
+                <wp:wrapNone/>
+                <wp:docPr id="46" name="Text Box 46"/>
+                <wp:cNvGraphicFramePr/>
+                <a:graphic xmlns:a="http://schemas.openxmlformats.org/drawingml/2006/main">
+                  <a:graphicData uri="http://schemas.microsoft.com/office/word/2010/wordprocessingShape">
+                    <wps:wsp>
+                      <wps:cNvSpPr txBox="1"/>
+                      <wps:spPr>
+                        <a:xfrm>
+                          <a:off x="0" y="0"/>
+                          <a:ext cx="457200" cy="207645"/>
+                        </a:xfrm>
+                        <a:prstGeom prst="rect">
+                          <a:avLst/>
+                        </a:prstGeom>
+                        <a:noFill/>
+                        <a:ln w="6350">
+                          <a:noFill/>
+                        </a:ln>
+                      </wps:spPr>
+                      <wps:txbx>
+                        <w:txbxContent>
+                          <w:p>
+                            <w:pPr>
+                              <w:rPr>
+                                <w:b/>
+                                <w:sz w:val="16"/>
+                                <w:szCs w:val="16"/>
+                              </w:rPr>
+                            </w:pPr>
+                            <w:r>
+                              <w:rPr>
+                                <w:b/>
+                                <w:sz w:val="16"/>
+                                <w:szCs w:val="16"/>
+                              </w:rPr>
+                              <w:t>*</w:t>
+                            </w:r>
+                            <w:r>
+                              <w:rPr>
+                                <w:b/>
+                                <w:sz w:val="16"/>
+                                <w:szCs w:val="16"/>
+                              </w:rPr>
+                              <w:t>..</w:t>
+                            </w:r>
+                            <w:r>
+                              <w:rPr>
+                                <w:b/>
+                                <w:sz w:val="16"/>
+                                <w:szCs w:val="16"/>
+                              </w:rPr>
+                              <w:t>1</w:t>
+                            </w:r>
+                          </w:p>
+                        </w:txbxContent>
+                      </wps:txbx>
+                      <wps:bodyPr rot="0" spcFirstLastPara="0" vertOverflow="overflow" horzOverflow="overflow" vert="horz" wrap="square" lIns="91440" tIns="45720" rIns="91440" bIns="45720" numCol="1" spcCol="0" rtlCol="0" fromWordArt="0" anchor="t" anchorCtr="0" forceAA="0" compatLnSpc="1">
+                        <a:prstTxWarp prst="textNoShape">
+                          <a:avLst/>
+                        </a:prstTxWarp>
+                        <a:noAutofit/>
+                      </wps:bodyPr>
+                    </wps:wsp>
+                  </a:graphicData>
+                </a:graphic>
+                <wp14:sizeRelV relativeFrom="margin">
+                  <wp14:pctHeight>0</wp14:pctHeight>
+                </wp14:sizeRelV>
+              </wp:anchor>
+            </w:drawing>
+          </mc:Choice>
+          <mc:Fallback>
+            <w:pict>
+              <v:shape w14:anchorId="6974AC1A" id="Text Box 46" o:spid="_x0000_s1037" type="#_x0000_t202" style="position:absolute;margin-left:129pt;margin-top:189.55pt;width:36pt;height:16.35pt;z-index:251750400;visibility:visible;mso-wrap-style:square;mso-height-percent:0;mso-wrap-distance-left:9pt;mso-wrap-distance-top:0;mso-wrap-distance-right:9pt;mso-wrap-distance-bottom:0;mso-position-horizontal:absolute;mso-position-horizontal-relative:text;mso-position-vertical:absolute;mso-position-vertical-relative:text;mso-height-percent:0;mso-height-relative:margin;v-text-anchor:top" o:gfxdata="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" filled="f" stroked="f" strokeweight=".5pt">
+                <v:textbox>
+                  <w:txbxContent>
+                    <w:p>
+                      <w:pPr>
+                        <w:rPr>
+                          <w:b/>
+                          <w:sz w:val="16"/>
+                          <w:szCs w:val="16"/>
+                        </w:rPr>
+                      </w:pPr>
+                      <w:r>
+                        <w:rPr>
+                          <w:b/>
+                          <w:sz w:val="16"/>
+                          <w:szCs w:val="16"/>
+                        </w:rPr>
+                        <w:t>*</w:t>
+                      </w:r>
+                      <w:r>
+                        <w:rPr>
+                          <w:b/>
+                          <w:sz w:val="16"/>
+                          <w:szCs w:val="16"/>
+                        </w:rPr>
+                        <w:t>..</w:t>
+                      </w:r>
+                      <w:r>
+                        <w:rPr>
+                          <w:b/>
+                          <w:sz w:val="16"/>
+                          <w:szCs w:val="16"/>
+                        </w:rPr>
+                        <w:t>1</w:t>
+                      </w:r>
+                    </w:p>
+                  </w:txbxContent>
+                </v:textbox>
+              </v:shape>
+            </w:pict>
+          </mc:Fallback>
+        </mc:AlternateContent>
+      </w:r>
+      <w:r>
+        <w:rPr>
+          <w:noProof/>
+        </w:rPr>
+        <mc:AlternateContent>
+          <mc:Choice Requires="wps">
+            <w:drawing>
+              <wp:anchor distT="0" distB="0" distL="114300" distR="114300" simplePos="0" relativeHeight="251748352" behindDoc="0" locked="0" layoutInCell="1" allowOverlap="1" wp14:anchorId="4A5B3537" wp14:editId="281553A7">
+                <wp:simplePos x="0" y="0"/>
+                <wp:positionH relativeFrom="column">
+                  <wp:posOffset>1619250</wp:posOffset>
+                </wp:positionH>
+                <wp:positionV relativeFrom="paragraph">
+                  <wp:posOffset>1759585</wp:posOffset>
+                </wp:positionV>
+                <wp:extent cx="457200" cy="207645"/>
+                <wp:effectExtent l="0" t="0" r="0" b="1905"/>
+                <wp:wrapNone/>
+                <wp:docPr id="45" name="Text Box 45"/>
+                <wp:cNvGraphicFramePr/>
+                <a:graphic xmlns:a="http://schemas.openxmlformats.org/drawingml/2006/main">
+                  <a:graphicData uri="http://schemas.microsoft.com/office/word/2010/wordprocessingShape">
+                    <wps:wsp>
+                      <wps:cNvSpPr txBox="1"/>
+                      <wps:spPr>
+                        <a:xfrm>
+                          <a:off x="0" y="0"/>
+                          <a:ext cx="457200" cy="207645"/>
+                        </a:xfrm>
+                        <a:prstGeom prst="rect">
+                          <a:avLst/>
+                        </a:prstGeom>
+                        <a:noFill/>
+                        <a:ln w="6350">
+                          <a:noFill/>
+                        </a:ln>
+                      </wps:spPr>
+                      <wps:txbx>
+                        <w:txbxContent>
+                          <w:p>
+                            <w:pPr>
+                              <w:rPr>
+                                <w:b/>
+                                <w:sz w:val="16"/>
+                                <w:szCs w:val="16"/>
+                              </w:rPr>
+                            </w:pPr>
+                            <w:r>
+                              <w:rPr>
+                                <w:b/>
+                                <w:sz w:val="16"/>
+                                <w:szCs w:val="16"/>
+                              </w:rPr>
+                              <w:t>*</w:t>
+                            </w:r>
+                            <w:r>
+                              <w:rPr>
+                                <w:b/>
+                                <w:sz w:val="16"/>
+                                <w:szCs w:val="16"/>
+                              </w:rPr>
+                              <w:t>..1</w:t>
+                            </w:r>
+                          </w:p>
+                        </w:txbxContent>
+                      </wps:txbx>
+                      <wps:bodyPr rot="0" spcFirstLastPara="0" vertOverflow="overflow" horzOverflow="overflow" vert="horz" wrap="square" lIns="91440" tIns="45720" rIns="91440" bIns="45720" numCol="1" spcCol="0" rtlCol="0" fromWordArt="0" anchor="t" anchorCtr="0" forceAA="0" compatLnSpc="1">
+                        <a:prstTxWarp prst="textNoShape">
+                          <a:avLst/>
+                        </a:prstTxWarp>
+                        <a:noAutofit/>
+                      </wps:bodyPr>
+                    </wps:wsp>
+                  </a:graphicData>
+                </a:graphic>
+                <wp14:sizeRelV relativeFrom="margin">
+                  <wp14:pctHeight>0</wp14:pctHeight>
+                </wp14:sizeRelV>
+              </wp:anchor>
+            </w:drawing>
+          </mc:Choice>
+          <mc:Fallback>
+            <w:pict>
+              <v:shape w14:anchorId="4A5B3537" id="Text Box 45" o:spid="_x0000_s1038" type="#_x0000_t202" style="position:absolute;margin-left:127.5pt;margin-top:138.55pt;width:36pt;height:16.35pt;z-index:251748352;visibility:visible;mso-wrap-style:square;mso-height-percent:0;mso-wrap-distance-left:9pt;mso-wrap-distance-top:0;mso-wrap-distance-right:9pt;mso-wrap-distance-bottom:0;mso-position-horizontal:absolute;mso-position-horizontal-relative:text;mso-position-vertical:absolute;mso-position-vertical-relative:text;mso-height-percent:0;mso-height-relative:margin;v-text-anchor:top" o:gfxdata="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" filled="f" stroked="f" strokeweight=".5pt">
+                <v:textbox>
+                  <w:txbxContent>
+                    <w:p>
+                      <w:pPr>
+                        <w:rPr>
+                          <w:b/>
+                          <w:sz w:val="16"/>
+                          <w:szCs w:val="16"/>
+                        </w:rPr>
+                      </w:pPr>
+                      <w:r>
+                        <w:rPr>
+                          <w:b/>
+                          <w:sz w:val="16"/>
+                          <w:szCs w:val="16"/>
+                        </w:rPr>
+                        <w:t>*</w:t>
+                      </w:r>
+                      <w:r>
+                        <w:rPr>
+                          <w:b/>
+                          <w:sz w:val="16"/>
+                          <w:szCs w:val="16"/>
+                        </w:rPr>
+                        <w:t>..1</w:t>
+                      </w:r>
+                    </w:p>
+                  </w:txbxContent>
+                </v:textbox>
+              </v:shape>
+            </w:pict>
+          </mc:Fallback>
+        </mc:AlternateContent>
+      </w:r>
+      <w:r>
+        <w:rPr>
+          <w:noProof/>
+        </w:rPr>
+        <mc:AlternateContent>
+          <mc:Choice Requires="wps">
+            <w:drawing>
+              <wp:anchor distT="0" distB="0" distL="114300" distR="114300" simplePos="0" relativeHeight="251746304" behindDoc="0" locked="0" layoutInCell="1" allowOverlap="1" wp14:anchorId="03EADE18" wp14:editId="6456E681">
+                <wp:simplePos x="0" y="0"/>
+                <wp:positionH relativeFrom="column">
+                  <wp:posOffset>1866900</wp:posOffset>
+                </wp:positionH>
+                <wp:positionV relativeFrom="paragraph">
+                  <wp:posOffset>978535</wp:posOffset>
+                </wp:positionV>
+                <wp:extent cx="457200" cy="207645"/>
+                <wp:effectExtent l="0" t="0" r="0" b="1905"/>
+                <wp:wrapNone/>
+                <wp:docPr id="44" name="Text Box 44"/>
+                <wp:cNvGraphicFramePr/>
+                <a:graphic xmlns:a="http://schemas.openxmlformats.org/drawingml/2006/main">
+                  <a:graphicData uri="http://schemas.microsoft.com/office/word/2010/wordprocessingShape">
+                    <wps:wsp>
+                      <wps:cNvSpPr txBox="1"/>
+                      <wps:spPr>
+                        <a:xfrm>
+                          <a:off x="0" y="0"/>
+                          <a:ext cx="457200" cy="207645"/>
+                        </a:xfrm>
+                        <a:prstGeom prst="rect">
+                          <a:avLst/>
+                        </a:prstGeom>
+                        <a:noFill/>
+                        <a:ln w="6350">
+                          <a:noFill/>
+                        </a:ln>
+                      </wps:spPr>
+                      <wps:txbx>
+                        <w:txbxContent>
+                          <w:p>
+                            <w:pPr>
+                              <w:rPr>
+                                <w:b/>
+                                <w:sz w:val="16"/>
+                                <w:szCs w:val="16"/>
+                              </w:rPr>
+                            </w:pPr>
+                            <w:r>
+                              <w:rPr>
+                                <w:b/>
+                                <w:sz w:val="16"/>
+                                <w:szCs w:val="16"/>
+                              </w:rPr>
+                              <w:t>*</w:t>
+                            </w:r>
+                            <w:r>
+                              <w:rPr>
+                                <w:b/>
+                                <w:sz w:val="16"/>
+                                <w:szCs w:val="16"/>
+                              </w:rPr>
+                              <w:t>..1</w:t>
+                            </w:r>
+                          </w:p>
+                        </w:txbxContent>
+                      </wps:txbx>
+                      <wps:bodyPr rot="0" spcFirstLastPara="0" vertOverflow="overflow" horzOverflow="overflow" vert="horz" wrap="square" lIns="91440" tIns="45720" rIns="91440" bIns="45720" numCol="1" spcCol="0" rtlCol="0" fromWordArt="0" anchor="t" anchorCtr="0" forceAA="0" compatLnSpc="1">
+                        <a:prstTxWarp prst="textNoShape">
+                          <a:avLst/>
+                        </a:prstTxWarp>
+                        <a:noAutofit/>
+                      </wps:bodyPr>
+                    </wps:wsp>
+                  </a:graphicData>
+                </a:graphic>
+                <wp14:sizeRelV relativeFrom="margin">
+                  <wp14:pctHeight>0</wp14:pctHeight>
+                </wp14:sizeRelV>
+              </wp:anchor>
+            </w:drawing>
+          </mc:Choice>
+          <mc:Fallback>
+            <w:pict>
+              <v:shape w14:anchorId="03EADE18" id="Text Box 44" o:spid="_x0000_s1039" type="#_x0000_t202" style="position:absolute;margin-left:147pt;margin-top:77.05pt;width:36pt;height:16.35pt;z-index:251746304;visibility:visible;mso-wrap-style:square;mso-height-percent:0;mso-wrap-distance-left:9pt;mso-wrap-distance-top:0;mso-wrap-distance-right:9pt;mso-wrap-distance-bottom:0;mso-position-horizontal:absolute;mso-position-horizontal-relative:text;mso-position-vertical:absolute;mso-position-vertical-relative:text;mso-height-percent:0;mso-height-relative:margin;v-text-anchor:top" o:gfxdata="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" filled="f" stroked="f" strokeweight=".5pt">
+                <v:textbox>
+                  <w:txbxContent>
+                    <w:p>
+                      <w:pPr>
+                        <w:rPr>
+                          <w:b/>
+                          <w:sz w:val="16"/>
+                          <w:szCs w:val="16"/>
+                        </w:rPr>
+                      </w:pPr>
+                      <w:r>
+                        <w:rPr>
+                          <w:b/>
+                          <w:sz w:val="16"/>
+                          <w:szCs w:val="16"/>
+                        </w:rPr>
+                        <w:t>*</w:t>
+                      </w:r>
+                      <w:r>
+                        <w:rPr>
+                          <w:b/>
+                          <w:sz w:val="16"/>
+                          <w:szCs w:val="16"/>
+                        </w:rPr>
+                        <w:t>..1</w:t>
+                      </w:r>
+                    </w:p>
+                  </w:txbxContent>
+                </v:textbox>
+              </v:shape>
+            </w:pict>
+          </mc:Fallback>
+        </mc:AlternateContent>
+      </w:r>
+      <w:r>
+        <w:rPr>
+          <w:noProof/>
+        </w:rPr>
+        <mc:AlternateContent>
+          <mc:Choice Requires="wps">
+            <w:drawing>
+              <wp:anchor distT="0" distB="0" distL="114300" distR="114300" simplePos="0" relativeHeight="251742208" behindDoc="0" locked="0" layoutInCell="1" allowOverlap="1" wp14:anchorId="0E1D7F3A" wp14:editId="1CA68EF7">
+                <wp:simplePos x="0" y="0"/>
+                <wp:positionH relativeFrom="margin">
+                  <wp:posOffset>2990850</wp:posOffset>
+                </wp:positionH>
+                <wp:positionV relativeFrom="paragraph">
+                  <wp:posOffset>3350260</wp:posOffset>
+                </wp:positionV>
+                <wp:extent cx="457200" cy="207645"/>
+                <wp:effectExtent l="0" t="0" r="0" b="1905"/>
+                <wp:wrapNone/>
+                <wp:docPr id="42" name="Text Box 42"/>
+                <wp:cNvGraphicFramePr/>
+                <a:graphic xmlns:a="http://schemas.openxmlformats.org/drawingml/2006/main">
+                  <a:graphicData uri="http://schemas.microsoft.com/office/word/2010/wordprocessingShape">
+                    <wps:wsp>
+                      <wps:cNvSpPr txBox="1"/>
+                      <wps:spPr>
+                        <a:xfrm>
+                          <a:off x="0" y="0"/>
+                          <a:ext cx="457200" cy="207645"/>
+                        </a:xfrm>
+                        <a:prstGeom prst="rect">
+                          <a:avLst/>
+                        </a:prstGeom>
+                        <a:noFill/>
+                        <a:ln w="6350">
+                          <a:noFill/>
+                        </a:ln>
+                      </wps:spPr>
+                      <wps:txbx>
+                        <w:txbxContent>
+                          <w:p>
+                            <w:pPr>
+                              <w:rPr>
+                                <w:b/>
+                                <w:sz w:val="16"/>
+                                <w:szCs w:val="16"/>
+                              </w:rPr>
+                            </w:pPr>
+                            <w:r>
+                              <w:rPr>
+                                <w:b/>
+                                <w:sz w:val="16"/>
+                                <w:szCs w:val="16"/>
+                              </w:rPr>
+                              <w:t>1</w:t>
+                            </w:r>
+                            <w:r>
+                              <w:rPr>
+                                <w:b/>
+                                <w:sz w:val="16"/>
+                                <w:szCs w:val="16"/>
+                              </w:rPr>
+                              <w:t>..</w:t>
+                            </w:r>
+                            <w:r>
+                              <w:rPr>
+                                <w:b/>
+                                <w:sz w:val="16"/>
+                                <w:szCs w:val="16"/>
+                              </w:rPr>
+                              <w:t>1</w:t>
+                            </w:r>
+                          </w:p>
+                        </w:txbxContent>
+                      </wps:txbx>
+                      <wps:bodyPr rot="0" spcFirstLastPara="0" vertOverflow="overflow" horzOverflow="overflow" vert="horz" wrap="square" lIns="91440" tIns="45720" rIns="91440" bIns="45720" numCol="1" spcCol="0" rtlCol="0" fromWordArt="0" anchor="t" anchorCtr="0" forceAA="0" compatLnSpc="1">
+                        <a:prstTxWarp prst="textNoShape">
+                          <a:avLst/>
+                        </a:prstTxWarp>
+                        <a:noAutofit/>
+                      </wps:bodyPr>
+                    </wps:wsp>
+                  </a:graphicData>
+                </a:graphic>
+                <wp14:sizeRelV relativeFrom="margin">
+                  <wp14:pctHeight>0</wp14:pctHeight>
+                </wp14:sizeRelV>
+              </wp:anchor>
+            </w:drawing>
+          </mc:Choice>
+          <mc:Fallback>
+            <w:pict>
+              <v:shape w14:anchorId="0E1D7F3A" id="Text Box 42" o:spid="_x0000_s1040" type="#_x0000_t202" style="position:absolute;margin-left:235.5pt;margin-top:263.8pt;width:36pt;height:16.35pt;z-index:251742208;visibility:visible;mso-wrap-style:square;mso-height-percent:0;mso-wrap-distance-left:9pt;mso-wrap-distance-top:0;mso-wrap-distance-right:9pt;mso-wrap-distance-bottom:0;mso-position-horizontal:absolute;mso-position-horizontal-relative:margin;mso-position-vertical:absolute;mso-position-vertical-relative:text;mso-height-percent:0;mso-height-relative:margin;v-text-anchor:top" o:gfxdata="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" filled="f" stroked="f" strokeweight=".5pt">
+                <v:textbox>
+                  <w:txbxContent>
+                    <w:p>
+                      <w:pPr>
+                        <w:rPr>
+                          <w:b/>
+                          <w:sz w:val="16"/>
+                          <w:szCs w:val="16"/>
+                        </w:rPr>
+                      </w:pPr>
+                      <w:r>
+                        <w:rPr>
+                          <w:b/>
+                          <w:sz w:val="16"/>
+                          <w:szCs w:val="16"/>
+                        </w:rPr>
+                        <w:t>1</w:t>
+                      </w:r>
+                      <w:r>
+                        <w:rPr>
+                          <w:b/>
+                          <w:sz w:val="16"/>
+                          <w:szCs w:val="16"/>
+                        </w:rPr>
+                        <w:t>..</w:t>
+                      </w:r>
+                      <w:r>
+                        <w:rPr>
+                          <w:b/>
+                          <w:sz w:val="16"/>
+                          <w:szCs w:val="16"/>
+                        </w:rPr>
+                        <w:t>1</w:t>
+                      </w:r>
+                    </w:p>
+                  </w:txbxContent>
+                </v:textbox>
+                <w10:wrap anchorx="margin"/>
+              </v:shape>
+            </w:pict>
+          </mc:Fallback>
+        </mc:AlternateContent>
+      </w:r>
+      <w:r>
+        <w:rPr>
+          <w:noProof/>
+        </w:rPr>
+        <mc:AlternateContent>
+          <mc:Choice Requires="wps">
+            <w:drawing>
+              <wp:anchor distT="0" distB="0" distL="114300" distR="114300" simplePos="0" relativeHeight="251740160" behindDoc="0" locked="0" layoutInCell="1" allowOverlap="1" wp14:anchorId="59E1F037" wp14:editId="4BC9614B">
+                <wp:simplePos x="0" y="0"/>
+                <wp:positionH relativeFrom="margin">
+                  <wp:posOffset>2600325</wp:posOffset>
+                </wp:positionH>
+                <wp:positionV relativeFrom="paragraph">
+                  <wp:posOffset>3931285</wp:posOffset>
+                </wp:positionV>
+                <wp:extent cx="457200" cy="207645"/>
+                <wp:effectExtent l="0" t="0" r="0" b="1905"/>
+                <wp:wrapNone/>
+                <wp:docPr id="41" name="Text Box 41"/>
+                <wp:cNvGraphicFramePr/>
+                <a:graphic xmlns:a="http://schemas.openxmlformats.org/drawingml/2006/main">
+                  <a:graphicData uri="http://schemas.microsoft.com/office/word/2010/wordprocessingShape">
+                    <wps:wsp>
+                      <wps:cNvSpPr txBox="1"/>
+                      <wps:spPr>
+                        <a:xfrm>
+                          <a:off x="0" y="0"/>
+                          <a:ext cx="457200" cy="207645"/>
+                        </a:xfrm>
+                        <a:prstGeom prst="rect">
+                          <a:avLst/>
+                        </a:prstGeom>
+                        <a:noFill/>
+                        <a:ln w="6350">
+                          <a:noFill/>
+                        </a:ln>
+                      </wps:spPr>
+                      <wps:txbx>
+                        <w:txbxContent>
+                          <w:p>
+                            <w:pPr>
+                              <w:rPr>
+                                <w:b/>
+                                <w:sz w:val="16"/>
+                                <w:szCs w:val="16"/>
+                              </w:rPr>
+                            </w:pPr>
+                            <w:r>
+                              <w:rPr>
+                                <w:b/>
+                                <w:sz w:val="16"/>
+                                <w:szCs w:val="16"/>
+                              </w:rPr>
+                              <w:t>1</w:t>
+                            </w:r>
+                            <w:r>
+                              <w:rPr>
+                                <w:b/>
+                                <w:sz w:val="16"/>
+                                <w:szCs w:val="16"/>
+                              </w:rPr>
+                              <w:t>..1</w:t>
+                            </w:r>
+                          </w:p>
+                        </w:txbxContent>
+                      </wps:txbx>
+                      <wps:bodyPr rot="0" spcFirstLastPara="0" vertOverflow="overflow" horzOverflow="overflow" vert="horz" wrap="square" lIns="91440" tIns="45720" rIns="91440" bIns="45720" numCol="1" spcCol="0" rtlCol="0" fromWordArt="0" anchor="t" anchorCtr="0" forceAA="0" compatLnSpc="1">
+                        <a:prstTxWarp prst="textNoShape">
+                          <a:avLst/>
+                        </a:prstTxWarp>
+                        <a:noAutofit/>
+                      </wps:bodyPr>
+                    </wps:wsp>
+                  </a:graphicData>
+                </a:graphic>
+                <wp14:sizeRelV relativeFrom="margin">
+                  <wp14:pctHeight>0</wp14:pctHeight>
+                </wp14:sizeRelV>
+              </wp:anchor>
+            </w:drawing>
+          </mc:Choice>
+          <mc:Fallback>
+            <w:pict>
+              <v:shape w14:anchorId="59E1F037" id="Text Box 41" o:spid="_x0000_s1041" type="#_x0000_t202" style="position:absolute;margin-left:204.75pt;margin-top:309.55pt;width:36pt;height:16.35pt;z-index:251740160;visibility:visible;mso-wrap-style:square;mso-height-percent:0;mso-wrap-distance-left:9pt;mso-wrap-distance-top:0;mso-wrap-distance-right:9pt;mso-wrap-distance-bottom:0;mso-position-horizontal:absolute;mso-position-horizontal-relative:margin;mso-position-vertical:absolute;mso-position-vertical-relative:text;mso-height-percent:0;mso-height-relative:margin;v-text-anchor:top" o:gfxdata="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" filled="f" stroked="f" strokeweight=".5pt">
+                <v:textbox>
+                  <w:txbxContent>
+                    <w:p>
+                      <w:pPr>
+                        <w:rPr>
+                          <w:b/>
+                          <w:sz w:val="16"/>
+                          <w:szCs w:val="16"/>
+                        </w:rPr>
+                      </w:pPr>
+                      <w:r>
+                        <w:rPr>
+                          <w:b/>
+                          <w:sz w:val="16"/>
+                          <w:szCs w:val="16"/>
+                        </w:rPr>
+                        <w:t>1</w:t>
+                      </w:r>
+                      <w:r>
+                        <w:rPr>
+                          <w:b/>
+                          <w:sz w:val="16"/>
+                          <w:szCs w:val="16"/>
+                        </w:rPr>
+                        <w:t>..1</w:t>
+                      </w:r>
+                    </w:p>
+                  </w:txbxContent>
+                </v:textbox>
+                <w10:wrap anchorx="margin"/>
+              </v:shape>
+            </w:pict>
+          </mc:Fallback>
+        </mc:AlternateContent>
+      </w:r>
+      <w:r>
+        <w:rPr>
+          <w:noProof/>
+        </w:rPr>
+        <mc:AlternateContent>
+          <mc:Choice Requires="wps">
+            <w:drawing>
+              <wp:anchor distT="0" distB="0" distL="114300" distR="114300" simplePos="0" relativeHeight="251738112" behindDoc="0" locked="0" layoutInCell="1" allowOverlap="1" wp14:anchorId="50B1504A" wp14:editId="3D61F808">
+                <wp:simplePos x="0" y="0"/>
+                <wp:positionH relativeFrom="margin">
+                  <wp:align>left</wp:align>
+                </wp:positionH>
+                <wp:positionV relativeFrom="paragraph">
+                  <wp:posOffset>2445385</wp:posOffset>
+                </wp:positionV>
+                <wp:extent cx="457200" cy="207645"/>
+                <wp:effectExtent l="0" t="0" r="0" b="1905"/>
+                <wp:wrapNone/>
+                <wp:docPr id="40" name="Text Box 40"/>
+                <wp:cNvGraphicFramePr/>
+                <a:graphic xmlns:a="http://schemas.openxmlformats.org/drawingml/2006/main">
+                  <a:graphicData uri="http://schemas.microsoft.com/office/word/2010/wordprocessingShape">
+                    <wps:wsp>
+                      <wps:cNvSpPr txBox="1"/>
+                      <wps:spPr>
+                        <a:xfrm>
+                          <a:off x="0" y="0"/>
+                          <a:ext cx="457200" cy="207645"/>
+                        </a:xfrm>
+                        <a:prstGeom prst="rect">
+                          <a:avLst/>
+                        </a:prstGeom>
+                        <a:noFill/>
+                        <a:ln w="6350">
+                          <a:noFill/>
+                        </a:ln>
+                      </wps:spPr>
+                      <wps:txbx>
+                        <w:txbxContent>
+                          <w:p>
+                            <w:pPr>
+                              <w:rPr>
+                                <w:b/>
+                                <w:sz w:val="16"/>
+                                <w:szCs w:val="16"/>
+                              </w:rPr>
+                            </w:pPr>
+                            <w:r>
+                              <w:rPr>
+                                <w:b/>
+                                <w:sz w:val="16"/>
+                                <w:szCs w:val="16"/>
+                              </w:rPr>
+                              <w:t>1</w:t>
+                            </w:r>
+                            <w:r>
+                              <w:rPr>
+                                <w:b/>
+                                <w:sz w:val="16"/>
+                                <w:szCs w:val="16"/>
+                              </w:rPr>
+                              <w:t>..1</w:t>
+                            </w:r>
+                          </w:p>
+                        </w:txbxContent>
+                      </wps:txbx>
+                      <wps:bodyPr rot="0" spcFirstLastPara="0" vertOverflow="overflow" horzOverflow="overflow" vert="horz" wrap="square" lIns="91440" tIns="45720" rIns="91440" bIns="45720" numCol="1" spcCol="0" rtlCol="0" fromWordArt="0" anchor="t" anchorCtr="0" forceAA="0" compatLnSpc="1">
+                        <a:prstTxWarp prst="textNoShape">
+                          <a:avLst/>
+                        </a:prstTxWarp>
+                        <a:noAutofit/>
+                      </wps:bodyPr>
+                    </wps:wsp>
+                  </a:graphicData>
+                </a:graphic>
+                <wp14:sizeRelV relativeFrom="margin">
+                  <wp14:pctHeight>0</wp14:pctHeight>
+                </wp14:sizeRelV>
+              </wp:anchor>
+            </w:drawing>
+          </mc:Choice>
+          <mc:Fallback>
+            <w:pict>
+              <v:shape w14:anchorId="50B1504A" id="Text Box 40" o:spid="_x0000_s1042" type="#_x0000_t202" style="position:absolute;margin-left:0;margin-top:192.55pt;width:36pt;height:16.35pt;z-index:251738112;visibility:visible;mso-wrap-style:square;mso-height-percent:0;mso-wrap-distance-left:9pt;mso-wrap-distance-top:0;mso-wrap-distance-right:9pt;mso-wrap-distance-bottom:0;mso-position-horizontal:left;mso-position-horizontal-relative:margin;mso-position-vertical:absolute;mso-position-vertical-relative:text;mso-height-percent:0;mso-height-relative:margin;v-text-anchor:top" o:gfxdata="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" filled="f" stroked="f" strokeweight=".5pt">
+                <v:textbox>
+                  <w:txbxContent>
+                    <w:p>
+                      <w:pPr>
+                        <w:rPr>
+                          <w:b/>
+                          <w:sz w:val="16"/>
+                          <w:szCs w:val="16"/>
+                        </w:rPr>
+                      </w:pPr>
+                      <w:r>
+                        <w:rPr>
+                          <w:b/>
+                          <w:sz w:val="16"/>
+                          <w:szCs w:val="16"/>
+                        </w:rPr>
+                        <w:t>1</w:t>
+                      </w:r>
+                      <w:r>
+                        <w:rPr>
+                          <w:b/>
+                          <w:sz w:val="16"/>
+                          <w:szCs w:val="16"/>
+                        </w:rPr>
+                        <w:t>..1</w:t>
+                      </w:r>
+                    </w:p>
+                  </w:txbxContent>
+                </v:textbox>
+                <w10:wrap anchorx="margin"/>
+              </v:shape>
+            </w:pict>
+          </mc:Fallback>
+        </mc:AlternateContent>
+      </w:r>
+      <w:r>
+        <w:rPr>
+          <w:noProof/>
+        </w:rPr>
+        <mc:AlternateContent>
+          <mc:Choice Requires="wps">
+            <w:drawing>
+              <wp:anchor distT="0" distB="0" distL="114300" distR="114300" simplePos="0" relativeHeight="251736064" behindDoc="0" locked="0" layoutInCell="1" allowOverlap="1" wp14:anchorId="1AEF2A12" wp14:editId="642DBAF8">
+                <wp:simplePos x="0" y="0"/>
+                <wp:positionH relativeFrom="column">
+                  <wp:posOffset>552450</wp:posOffset>
+                </wp:positionH>
+                <wp:positionV relativeFrom="paragraph">
+                  <wp:posOffset>2312035</wp:posOffset>
+                </wp:positionV>
+                <wp:extent cx="457200" cy="207645"/>
+                <wp:effectExtent l="0" t="0" r="0" b="1905"/>
+                <wp:wrapNone/>
+                <wp:docPr id="39" name="Text Box 39"/>
+                <wp:cNvGraphicFramePr/>
+                <a:graphic xmlns:a="http://schemas.openxmlformats.org/drawingml/2006/main">
+                  <a:graphicData uri="http://schemas.microsoft.com/office/word/2010/wordprocessingShape">
+                    <wps:wsp>
+                      <wps:cNvSpPr txBox="1"/>
+                      <wps:spPr>
+                        <a:xfrm>
+                          <a:off x="0" y="0"/>
+                          <a:ext cx="457200" cy="207645"/>
+                        </a:xfrm>
+                        <a:prstGeom prst="rect">
+                          <a:avLst/>
+                        </a:prstGeom>
+                        <a:noFill/>
+                        <a:ln w="6350">
+                          <a:noFill/>
+                        </a:ln>
+                      </wps:spPr>
+                      <wps:txbx>
+                        <w:txbxContent>
+                          <w:p>
+                            <w:pPr>
+                              <w:rPr>
+                                <w:b/>
+                                <w:sz w:val="16"/>
+                                <w:szCs w:val="16"/>
+                              </w:rPr>
+                            </w:pPr>
+                            <w:r>
+                              <w:rPr>
+                                <w:b/>
+                                <w:sz w:val="16"/>
+                                <w:szCs w:val="16"/>
+                              </w:rPr>
+                              <w:t>*..1</w:t>
+                            </w:r>
+                          </w:p>
+                        </w:txbxContent>
+                      </wps:txbx>
+                      <wps:bodyPr rot="0" spcFirstLastPara="0" vertOverflow="overflow" horzOverflow="overflow" vert="horz" wrap="square" lIns="91440" tIns="45720" rIns="91440" bIns="45720" numCol="1" spcCol="0" rtlCol="0" fromWordArt="0" anchor="t" anchorCtr="0" forceAA="0" compatLnSpc="1">
+                        <a:prstTxWarp prst="textNoShape">
+                          <a:avLst/>
+                        </a:prstTxWarp>
+                        <a:noAutofit/>
+                      </wps:bodyPr>
+                    </wps:wsp>
+                  </a:graphicData>
+                </a:graphic>
+                <wp14:sizeRelV relativeFrom="margin">
+                  <wp14:pctHeight>0</wp14:pctHeight>
+                </wp14:sizeRelV>
+              </wp:anchor>
+            </w:drawing>
+          </mc:Choice>
+          <mc:Fallback>
+            <w:pict>
+              <v:shape w14:anchorId="1AEF2A12" id="Text Box 39" o:spid="_x0000_s1043" type="#_x0000_t202" style="position:absolute;margin-left:43.5pt;margin-top:182.05pt;width:36pt;height:16.35pt;z-index:251736064;visibility:visible;mso-wrap-style:square;mso-height-percent:0;mso-wrap-distance-left:9pt;mso-wrap-distance-top:0;mso-wrap-distance-right:9pt;mso-wrap-distance-bottom:0;mso-position-horizontal:absolute;mso-position-horizontal-relative:text;mso-position-vertical:absolute;mso-position-vertical-relative:text;mso-height-percent:0;mso-height-relative:margin;v-text-anchor:top" o:gfxdata="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" filled="f" stroked="f" strokeweight=".5pt">
+                <v:textbox>
+                  <w:txbxContent>
+                    <w:p>
+                      <w:pPr>
+                        <w:rPr>
+                          <w:b/>
+                          <w:sz w:val="16"/>
+                          <w:szCs w:val="16"/>
+                        </w:rPr>
+                      </w:pPr>
+                      <w:r>
+                        <w:rPr>
+                          <w:b/>
+                          <w:sz w:val="16"/>
+                          <w:szCs w:val="16"/>
+                        </w:rPr>
+                        <w:t>*..1</w:t>
+                      </w:r>
+                    </w:p>
+                  </w:txbxContent>
+                </v:textbox>
+              </v:shape>
+            </w:pict>
+          </mc:Fallback>
+        </mc:AlternateContent>
+      </w:r>
+      <w:r>
+        <w:rPr>
+          <w:noProof/>
+        </w:rPr>
+        <mc:AlternateContent>
+          <mc:Choice Requires="wps">
+            <w:drawing>
+              <wp:anchor distT="0" distB="0" distL="114300" distR="114300" simplePos="0" relativeHeight="251734016" behindDoc="0" locked="0" layoutInCell="1" allowOverlap="1">
+                <wp:simplePos x="0" y="0"/>
+                <wp:positionH relativeFrom="column">
+                  <wp:posOffset>990600</wp:posOffset>
+                </wp:positionH>
+                <wp:positionV relativeFrom="paragraph">
+                  <wp:posOffset>626110</wp:posOffset>
+                </wp:positionV>
+                <wp:extent cx="457200" cy="207645"/>
+                <wp:effectExtent l="0" t="0" r="0" b="1905"/>
+                <wp:wrapNone/>
+                <wp:docPr id="38" name="Text Box 38"/>
+                <wp:cNvGraphicFramePr/>
+                <a:graphic xmlns:a="http://schemas.openxmlformats.org/drawingml/2006/main">
+                  <a:graphicData uri="http://schemas.microsoft.com/office/word/2010/wordprocessingShape">
+                    <wps:wsp>
+                      <wps:cNvSpPr txBox="1"/>
+                      <wps:spPr>
+                        <a:xfrm>
+                          <a:off x="0" y="0"/>
+                          <a:ext cx="457200" cy="207645"/>
+                        </a:xfrm>
+                        <a:prstGeom prst="rect">
+                          <a:avLst/>
+                        </a:prstGeom>
+                        <a:solidFill>
+                          <a:schemeClr val="lt1"/>
+                        </a:solidFill>
+                        <a:ln w="6350">
+                          <a:noFill/>
+                        </a:ln>
+                      </wps:spPr>
+                      <wps:txbx>
+                        <w:txbxContent>
+                          <w:p>
+                            <w:pPr>
+                              <w:rPr>
+                                <w:b/>
+                                <w:sz w:val="16"/>
+                                <w:szCs w:val="16"/>
+                              </w:rPr>
+                            </w:pPr>
+                            <w:r>
+                              <w:rPr>
+                                <w:b/>
+                                <w:sz w:val="16"/>
+                                <w:szCs w:val="16"/>
+                              </w:rPr>
+                              <w:t>*..1</w:t>
+                            </w:r>
+                          </w:p>
+                        </w:txbxContent>
+                      </wps:txbx>
+                      <wps:bodyPr rot="0" spcFirstLastPara="0" vertOverflow="overflow" horzOverflow="overflow" vert="horz" wrap="square" lIns="91440" tIns="45720" rIns="91440" bIns="45720" numCol="1" spcCol="0" rtlCol="0" fromWordArt="0" anchor="t" anchorCtr="0" forceAA="0" compatLnSpc="1">
+                        <a:prstTxWarp prst="textNoShape">
+                          <a:avLst/>
+                        </a:prstTxWarp>
+                        <a:noAutofit/>
+                      </wps:bodyPr>
+                    </wps:wsp>
+                  </a:graphicData>
+                </a:graphic>
+                <wp14:sizeRelV relativeFrom="margin">
+                  <wp14:pctHeight>0</wp14:pctHeight>
+                </wp14:sizeRelV>
+              </wp:anchor>
+            </w:drawing>
+          </mc:Choice>
+          <mc:Fallback>
+            <w:pict>
+              <v:shape id="Text Box 38" o:spid="_x0000_s1044" type="#_x0000_t202" style="position:absolute;margin-left:78pt;margin-top:49.3pt;width:36pt;height:16.35pt;z-index:251734016;visibility:visible;mso-wrap-style:square;mso-height-percent:0;mso-wrap-distance-left:9pt;mso-wrap-distance-top:0;mso-wrap-distance-right:9pt;mso-wrap-distance-bottom:0;mso-position-horizontal:absolute;mso-position-horizontal-relative:text;mso-position-vertical:absolute;mso-position-vertical-relative:text;mso-height-percent:0;mso-height-relative:margin;v-text-anchor:top" o:gfxdata="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" fillcolor="white [3201]" stroked="f" strokeweight=".5pt">
+                <v:textbox>
+                  <w:txbxContent>
+                    <w:p>
+                      <w:pPr>
+                        <w:rPr>
+                          <w:b/>
+                          <w:sz w:val="16"/>
+                          <w:szCs w:val="16"/>
+                        </w:rPr>
+                      </w:pPr>
+                      <w:r>
+                        <w:rPr>
+                          <w:b/>
+                          <w:sz w:val="16"/>
+                          <w:szCs w:val="16"/>
+                        </w:rPr>
+                        <w:t>*..1</w:t>
+                      </w:r>
+                    </w:p>
+                  </w:txbxContent>
+                </v:textbox>
+              </v:shape>
+            </w:pict>
+          </mc:Fallback>
+        </mc:AlternateContent>
+      </w:r>
+      <w:r>
+        <w:rPr>
+          <w:noProof/>
+        </w:rPr>
+        <mc:AlternateContent>
+          <mc:Choice Requires="wps">
+            <w:drawing>
+              <wp:anchor distT="0" distB="0" distL="114300" distR="114300" simplePos="0" relativeHeight="251730944" behindDoc="0" locked="0" layoutInCell="1" allowOverlap="1" wp14:anchorId="0A2A3804" wp14:editId="10B3A010">
+                <wp:simplePos x="0" y="0"/>
+                <wp:positionH relativeFrom="column">
+                  <wp:posOffset>1726883</wp:posOffset>
+                </wp:positionH>
+                <wp:positionV relativeFrom="paragraph">
+                  <wp:posOffset>54292</wp:posOffset>
+                </wp:positionV>
+                <wp:extent cx="0" cy="1763395"/>
+                <wp:effectExtent l="0" t="81598" r="32703" b="89852"/>
+                <wp:wrapNone/>
+                <wp:docPr id="36" name="Straight Arrow Connector 36"/>
+                <wp:cNvGraphicFramePr/>
+                <a:graphic xmlns:a="http://schemas.openxmlformats.org/drawingml/2006/main">
+                  <a:graphicData uri="http://schemas.microsoft.com/office/word/2010/wordprocessingShape">
+                    <wps:wsp>
+                      <wps:cNvCnPr/>
+                      <wps:spPr>
+                        <a:xfrm rot="5400000" flipH="1" flipV="1">
+                          <a:off x="0" y="0"/>
+                          <a:ext cx="0" cy="1763395"/>
+                        </a:xfrm>
+                        <a:prstGeom prst="straightConnector1">
+                          <a:avLst/>
+                        </a:prstGeom>
+                        <a:ln>
+                          <a:tailEnd type="triangle"/>
+                        </a:ln>
+                      </wps:spPr>
+                      <wps:style>
+                        <a:lnRef idx="1">
+                          <a:schemeClr val="accent1"/>
+                        </a:lnRef>
+                        <a:fillRef idx="0">
+                          <a:schemeClr val="accent1"/>
+                        </a:fillRef>
+                        <a:effectRef idx="0">
+                          <a:schemeClr val="accent1"/>
+                        </a:effectRef>
+                        <a:fontRef idx="minor">
+                          <a:schemeClr val="tx1"/>
+                        </a:fontRef>
+                      </wps:style>
+                      <wps:bodyPr/>
+                    </wps:wsp>
+                  </a:graphicData>
+                </a:graphic>
+                <wp14:sizeRelV relativeFrom="margin">
+                  <wp14:pctHeight>0</wp14:pctHeight>
+                </wp14:sizeRelV>
+              </wp:anchor>
+            </w:drawing>
+          </mc:Choice>
+          <mc:Fallback>
+            <w:pict>
+              <v:shape w14:anchorId="146D4929" id="Straight Arrow Connector 36" o:spid="_x0000_s1026" type="#_x0000_t32" style="position:absolute;margin-left:136pt;margin-top:4.25pt;width:0;height:138.85pt;rotation:90;flip:x y;z-index:251730944;visibility:visible;mso-wrap-style:square;mso-height-percent:0;mso-wrap-distance-left:9pt;mso-wrap-distance-top:0;mso-wrap-distance-right:9pt;mso-wrap-distance-bottom:0;mso-position-horizontal:absolute;mso-position-horizontal-relative:text;mso-position-vertical:absolute;mso-position-vertical-relative:text;mso-height-percent:0;mso-height-relative:margin" o:gfxdata="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" strokecolor="#5b9bd5 [3204]" strokeweight=".5pt">
+                <v:stroke endarrow="block" joinstyle="miter"/>
+              </v:shape>
+            </w:pict>
+          </mc:Fallback>
+        </mc:AlternateContent>
+      </w:r>
+      <w:r>
+        <w:rPr>
+          <w:noProof/>
+        </w:rPr>
+        <mc:AlternateContent>
+          <mc:Choice Requires="wps">
+            <w:drawing>
+              <wp:anchor distT="0" distB="0" distL="114300" distR="114300" simplePos="0" relativeHeight="251732992" behindDoc="0" locked="0" layoutInCell="1" allowOverlap="1" wp14:anchorId="2E973EEE" wp14:editId="7B55F53E">
+                <wp:simplePos x="0" y="0"/>
+                <wp:positionH relativeFrom="column">
+                  <wp:posOffset>838200</wp:posOffset>
+                </wp:positionH>
+                <wp:positionV relativeFrom="paragraph">
+                  <wp:posOffset>942975</wp:posOffset>
+                </wp:positionV>
+                <wp:extent cx="0" cy="3240000"/>
+                <wp:effectExtent l="76200" t="0" r="57150" b="55880"/>
+                <wp:wrapNone/>
+                <wp:docPr id="37" name="Straight Arrow Connector 37"/>
+                <wp:cNvGraphicFramePr/>
+                <a:graphic xmlns:a="http://schemas.openxmlformats.org/drawingml/2006/main">
+                  <a:graphicData uri="http://schemas.microsoft.com/office/word/2010/wordprocessingShape">
+                    <wps:wsp>
+                      <wps:cNvCnPr/>
+                      <wps:spPr>
+                        <a:xfrm>
+                          <a:off x="0" y="0"/>
+                          <a:ext cx="0" cy="3240000"/>
+                        </a:xfrm>
+                        <a:prstGeom prst="straightConnector1">
+                          <a:avLst/>
+                        </a:prstGeom>
+                        <a:ln>
+                          <a:tailEnd type="triangle"/>
+                        </a:ln>
+                      </wps:spPr>
+                      <wps:style>
+                        <a:lnRef idx="1">
+                          <a:schemeClr val="accent1"/>
+                        </a:lnRef>
+                        <a:fillRef idx="0">
+                          <a:schemeClr val="accent1"/>
+                        </a:fillRef>
+                        <a:effectRef idx="0">
+                          <a:schemeClr val="accent1"/>
+                        </a:effectRef>
+                        <a:fontRef idx="minor">
+                          <a:schemeClr val="tx1"/>
+                        </a:fontRef>
+                      </wps:style>
+                      <wps:bodyPr/>
+                    </wps:wsp>
+                  </a:graphicData>
+                </a:graphic>
+                <wp14:sizeRelV relativeFrom="margin">
+                  <wp14:pctHeight>0</wp14:pctHeight>
+                </wp14:sizeRelV>
+              </wp:anchor>
+            </w:drawing>
+          </mc:Choice>
+          <mc:Fallback>
+            <w:pict>
+              <v:shape w14:anchorId="39906F67" id="Straight Arrow Connector 37" o:spid="_x0000_s1026" type="#_x0000_t32" style="position:absolute;margin-left:66pt;margin-top:74.25pt;width:0;height:255.1pt;z-index:251732992;visibility:visible;mso-wrap-style:square;mso-height-percent:0;mso-wrap-distance-left:9pt;mso-wrap-distance-top:0;mso-wrap-distance-right:9pt;mso-wrap-distance-bottom:0;mso-position-horizontal:absolute;mso-position-horizontal-relative:text;mso-position-vertical:absolute;mso-position-vertical-relative:text;mso-height-percent:0;mso-height-relative:margin" o:gfxdata="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" strokecolor="#5b9bd5 [3204]" strokeweight=".5pt">
+                <v:stroke endarrow="block" joinstyle="miter"/>
+              </v:shape>
+            </w:pict>
+          </mc:Fallback>
+        </mc:AlternateContent>
+      </w:r>
+      <w:r>
+        <w:rPr>
+          <w:noProof/>
+        </w:rPr>
+        <mc:AlternateContent>
+          <mc:Choice Requires="wps">
+            <w:drawing>
+              <wp:anchor distT="0" distB="0" distL="114300" distR="114300" simplePos="0" relativeHeight="251712512" behindDoc="0" locked="0" layoutInCell="1" allowOverlap="1" wp14:anchorId="0FAFB84E" wp14:editId="633E470D">
+                <wp:simplePos x="0" y="0"/>
+                <wp:positionH relativeFrom="column">
+                  <wp:posOffset>276225</wp:posOffset>
+                </wp:positionH>
+                <wp:positionV relativeFrom="paragraph">
+                  <wp:posOffset>847725</wp:posOffset>
+                </wp:positionV>
+                <wp:extent cx="0" cy="467995"/>
+                <wp:effectExtent l="76200" t="0" r="57150" b="65405"/>
+                <wp:wrapNone/>
+                <wp:docPr id="28" name="Straight Arrow Connector 28"/>
+                <wp:cNvGraphicFramePr/>
+                <a:graphic xmlns:a="http://schemas.openxmlformats.org/drawingml/2006/main">
+                  <a:graphicData uri="http://schemas.microsoft.com/office/word/2010/wordprocessingShape">
+                    <wps:wsp>
+                      <wps:cNvCnPr/>
+                      <wps:spPr>
+                        <a:xfrm>
+                          <a:off x="0" y="0"/>
+                          <a:ext cx="0" cy="467995"/>
+                        </a:xfrm>
+                        <a:prstGeom prst="straightConnector1">
+                          <a:avLst/>
+                        </a:prstGeom>
+                        <a:ln>
+                          <a:tailEnd type="triangle"/>
+                        </a:ln>
+                      </wps:spPr>
+                      <wps:style>
+                        <a:lnRef idx="1">
+                          <a:schemeClr val="accent1"/>
+                        </a:lnRef>
+                        <a:fillRef idx="0">
+                          <a:schemeClr val="accent1"/>
+                        </a:fillRef>
+                        <a:effectRef idx="0">
+                          <a:schemeClr val="accent1"/>
+                        </a:effectRef>
+                        <a:fontRef idx="minor">
+                          <a:schemeClr val="tx1"/>
+                        </a:fontRef>
+                      </wps:style>
+                      <wps:bodyPr/>
+                    </wps:wsp>
+                  </a:graphicData>
+                </a:graphic>
+                <wp14:sizeRelV relativeFrom="margin">
+                  <wp14:pctHeight>0</wp14:pctHeight>
+                </wp14:sizeRelV>
+              </wp:anchor>
+            </w:drawing>
+          </mc:Choice>
+          <mc:Fallback>
+            <w:pict>
+              <v:shape w14:anchorId="33AA4312" id="Straight Arrow Connector 28" o:spid="_x0000_s1026" type="#_x0000_t32" style="position:absolute;margin-left:21.75pt;margin-top:66.75pt;width:0;height:36.85pt;z-index:251712512;visibility:visible;mso-wrap-style:square;mso-height-percent:0;mso-wrap-distance-left:9pt;mso-wrap-distance-top:0;mso-wrap-distance-right:9pt;mso-wrap-distance-bottom:0;mso-position-horizontal:absolute;mso-position-horizontal-relative:text;mso-position-vertical:absolute;mso-position-vertical-relative:text;mso-height-percent:0;mso-height-relative:margin" o:gfxdata="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" strokecolor="#5b9bd5 [3204]" strokeweight=".5pt">
+                <v:stroke endarrow="block" joinstyle="miter"/>
+              </v:shape>
+            </w:pict>
+          </mc:Fallback>
+        </mc:AlternateContent>
+      </w:r>
+      <w:r>
+        <w:rPr>
+          <w:noProof/>
+        </w:rPr>
+        <mc:AlternateContent>
+          <mc:Choice Requires="wps">
+            <w:drawing>
+              <wp:anchor distT="0" distB="0" distL="114300" distR="114300" simplePos="0" relativeHeight="251679744" behindDoc="0" locked="0" layoutInCell="1" allowOverlap="1" wp14:anchorId="38272302" wp14:editId="5076E2A9">
+                <wp:simplePos x="0" y="0"/>
+                <wp:positionH relativeFrom="margin">
+                  <wp:posOffset>-209551</wp:posOffset>
+                </wp:positionH>
+                <wp:positionV relativeFrom="paragraph">
+                  <wp:posOffset>4197985</wp:posOffset>
+                </wp:positionV>
+                <wp:extent cx="1170305" cy="295275"/>
+                <wp:effectExtent l="0" t="0" r="10795" b="28575"/>
+                <wp:wrapNone/>
+                <wp:docPr id="11" name="Rectangle 11"/>
+                <wp:cNvGraphicFramePr/>
+                <a:graphic xmlns:a="http://schemas.openxmlformats.org/drawingml/2006/main">
+                  <a:graphicData uri="http://schemas.microsoft.com/office/word/2010/wordprocessingShape">
+                    <wps:wsp>
+                      <wps:cNvSpPr/>
+                      <wps:spPr>
+                        <a:xfrm>
+                          <a:off x="0" y="0"/>
+                          <a:ext cx="1170305" cy="295275"/>
+                        </a:xfrm>
+                        <a:prstGeom prst="rect">
+                          <a:avLst/>
+                        </a:prstGeom>
+                        <a:noFill/>
+                      </wps:spPr>
+                      <wps:style>
+                        <a:lnRef idx="2">
+                          <a:schemeClr val="accent1">
+                            <a:shade val="50000"/>
+                          </a:schemeClr>
+                        </a:lnRef>
+                        <a:fillRef idx="1">
+                          <a:schemeClr val="accent1"/>
+                        </a:fillRef>
+                        <a:effectRef idx="0">
+                          <a:schemeClr val="accent1"/>
+                        </a:effectRef>
+                        <a:fontRef idx="minor">
+                          <a:schemeClr val="lt1"/>
+                        </a:fontRef>
+                      </wps:style>
+                      <wps:txbx>
+                        <w:txbxContent>
+                          <w:p>
+                            <w:pPr>
+                              <w:rPr>
+                                <w:color w:val="000000" w:themeColor="text1"/>
+                              </w:rPr>
+                            </w:pPr>
+                            <w:r>
+                              <w:rPr>
+                                <w:color w:val="000000" w:themeColor="text1"/>
+                              </w:rPr>
+                              <w:t>Supervisor</w:t>
+                            </w:r>
+                          </w:p>
+                        </w:txbxContent>
+                      </wps:txbx>
+                      <wps:bodyPr rot="0" spcFirstLastPara="0" vertOverflow="overflow" horzOverflow="overflow" vert="horz" wrap="square" lIns="91440" tIns="45720" rIns="91440" bIns="45720" numCol="1" spcCol="0" rtlCol="0" fromWordArt="0" anchor="ctr" anchorCtr="0" forceAA="0" compatLnSpc="1">
+                        <a:prstTxWarp prst="textNoShape">
+                          <a:avLst/>
+                        </a:prstTxWarp>
+                        <a:noAutofit/>
+                      </wps:bodyPr>
+                    </wps:wsp>
+                  </a:graphicData>
+                </a:graphic>
+                <wp14:sizeRelH relativeFrom="margin">
+                  <wp14:pctWidth>0</wp14:pctWidth>
+                </wp14:sizeRelH>
+                <wp14:sizeRelV relativeFrom="margin">
+                  <wp14:pctHeight>0</wp14:pctHeight>
+                </wp14:sizeRelV>
+              </wp:anchor>
+            </w:drawing>
+          </mc:Choice>
+          <mc:Fallback>
+            <w:pict>
+              <v:rect w14:anchorId="38272302" id="Rectangle 11" o:spid="_x0000_s1045" style="position:absolute;margin-left:-16.5pt;margin-top:330.55pt;width:92.15pt;height:23.25pt;z-index:251679744;visibility:visible;mso-wrap-style:square;mso-width-percent:0;mso-height-percent:0;mso-wrap-distance-left:9pt;mso-wrap-distance-top:0;mso-wrap-distance-right:9pt;mso-wrap-distance-bottom:0;mso-position-horizontal:absolute;mso-position-horizontal-relative:margin;mso-position-vertical:absolute;mso-position-vertical-relative:text;mso-width-percent:0;mso-height-percent:0;mso-width-relative:margin;mso-height-relative:margin;v-text-anchor:middle" o:gfxdata="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" filled="f" strokecolor="#1f4d78 [1604]" strokeweight="1pt">
+                <v:textbox>
+                  <w:txbxContent>
+                    <w:p>
+                      <w:pPr>
+                        <w:rPr>
+                          <w:color w:val="000000" w:themeColor="text1"/>
+                        </w:rPr>
+                      </w:pPr>
+                      <w:r>
+                        <w:rPr>
+                          <w:color w:val="000000" w:themeColor="text1"/>
+                        </w:rPr>
+                        <w:t>Supervisor</w:t>
+                      </w:r>
+                    </w:p>
+                  </w:txbxContent>
+                </v:textbox>
+                <w10:wrap anchorx="margin"/>
+              </v:rect>
+            </w:pict>
+          </mc:Fallback>
+        </mc:AlternateContent>
+      </w:r>
+      <w:r>
+        <w:rPr>
+          <w:noProof/>
+        </w:rPr>
+        <mc:AlternateContent>
+          <mc:Choice Requires="wps">
+            <w:drawing>
+              <wp:anchor distT="0" distB="0" distL="114300" distR="114300" simplePos="0" relativeHeight="251726848" behindDoc="0" locked="0" layoutInCell="1" allowOverlap="1" wp14:anchorId="200E65BC" wp14:editId="63619E42">
+                <wp:simplePos x="0" y="0"/>
+                <wp:positionH relativeFrom="column">
+                  <wp:posOffset>1913255</wp:posOffset>
+                </wp:positionH>
+                <wp:positionV relativeFrom="paragraph">
+                  <wp:posOffset>3431540</wp:posOffset>
+                </wp:positionV>
+                <wp:extent cx="0" cy="1907540"/>
+                <wp:effectExtent l="0" t="77470" r="0" b="93980"/>
+                <wp:wrapNone/>
+                <wp:docPr id="34" name="Straight Arrow Connector 34"/>
+                <wp:cNvGraphicFramePr/>
+                <a:graphic xmlns:a="http://schemas.openxmlformats.org/drawingml/2006/main">
+                  <a:graphicData uri="http://schemas.microsoft.com/office/word/2010/wordprocessingShape">
+                    <wps:wsp>
+                      <wps:cNvCnPr/>
+                      <wps:spPr>
+                        <a:xfrm rot="16200000" flipV="1">
+                          <a:off x="0" y="0"/>
+                          <a:ext cx="0" cy="1907540"/>
+                        </a:xfrm>
+                        <a:prstGeom prst="straightConnector1">
+                          <a:avLst/>
+                        </a:prstGeom>
+                        <a:ln>
+                          <a:tailEnd type="triangle"/>
+                        </a:ln>
+                      </wps:spPr>
+                      <wps:style>
+                        <a:lnRef idx="1">
+                          <a:schemeClr val="accent1"/>
+                        </a:lnRef>
+                        <a:fillRef idx="0">
+                          <a:schemeClr val="accent1"/>
+                        </a:fillRef>
+                        <a:effectRef idx="0">
+                          <a:schemeClr val="accent1"/>
+                        </a:effectRef>
+                        <a:fontRef idx="minor">
+                          <a:schemeClr val="tx1"/>
+                        </a:fontRef>
+                      </wps:style>
+                      <wps:bodyPr/>
+                    </wps:wsp>
+                  </a:graphicData>
+                </a:graphic>
+                <wp14:sizeRelV relativeFrom="margin">
+                  <wp14:pctHeight>0</wp14:pctHeight>
+                </wp14:sizeRelV>
+              </wp:anchor>
+            </w:drawing>
+          </mc:Choice>
+          <mc:Fallback>
+            <w:pict>
+              <v:shape w14:anchorId="042DACC6" id="Straight Arrow Connector 34" o:spid="_x0000_s1026" type="#_x0000_t32" style="position:absolute;margin-left:150.65pt;margin-top:270.2pt;width:0;height:150.2pt;rotation:90;flip:y;z-index:251726848;visibility:visible;mso-wrap-style:square;mso-height-percent:0;mso-wrap-distance-left:9pt;mso-wrap-distance-top:0;mso-wrap-distance-right:9pt;mso-wrap-distance-bottom:0;mso-position-horizontal:absolute;mso-position-horizontal-relative:text;mso-position-vertical:absolute;mso-position-vertical-relative:text;mso-height-percent:0;mso-height-relative:margin" o:gfxdata="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" strokecolor="#5b9bd5 [3204]" strokeweight=".5pt">
+                <v:stroke endarrow="block" joinstyle="miter"/>
+              </v:shape>
+            </w:pict>
+          </mc:Fallback>
+        </mc:AlternateContent>
+      </w:r>
+      <w:r>
+        <w:rPr>
+          <w:noProof/>
+        </w:rPr>
+        <mc:AlternateContent>
+          <mc:Choice Requires="wps">
+            <w:drawing>
+              <wp:anchor distT="0" distB="0" distL="114300" distR="114300" simplePos="0" relativeHeight="251698176" behindDoc="0" locked="0" layoutInCell="1" allowOverlap="1" wp14:anchorId="2382ED54" wp14:editId="70D768D5">
+                <wp:simplePos x="0" y="0"/>
+                <wp:positionH relativeFrom="column">
+                  <wp:posOffset>2141538</wp:posOffset>
+                </wp:positionH>
+                <wp:positionV relativeFrom="paragraph">
+                  <wp:posOffset>574992</wp:posOffset>
+                </wp:positionV>
+                <wp:extent cx="0" cy="899795"/>
+                <wp:effectExtent l="0" t="68898" r="7303" b="102552"/>
+                <wp:wrapNone/>
+                <wp:docPr id="21" name="Straight Arrow Connector 21"/>
+                <wp:cNvGraphicFramePr/>
+                <a:graphic xmlns:a="http://schemas.openxmlformats.org/drawingml/2006/main">
+                  <a:graphicData uri="http://schemas.microsoft.com/office/word/2010/wordprocessingShape">
+                    <wps:wsp>
+                      <wps:cNvCnPr/>
+                      <wps:spPr>
+                        <a:xfrm rot="5400000" flipH="1" flipV="1">
+                          <a:off x="0" y="0"/>
+                          <a:ext cx="0" cy="899795"/>
+                        </a:xfrm>
+                        <a:prstGeom prst="straightConnector1">
+                          <a:avLst/>
+                        </a:prstGeom>
+                        <a:ln>
+                          <a:tailEnd type="triangle"/>
+                        </a:ln>
+                      </wps:spPr>
+                      <wps:style>
+                        <a:lnRef idx="1">
+                          <a:schemeClr val="accent1"/>
+                        </a:lnRef>
+                        <a:fillRef idx="0">
+                          <a:schemeClr val="accent1"/>
+                        </a:fillRef>
+                        <a:effectRef idx="0">
+                          <a:schemeClr val="accent1"/>
+                        </a:effectRef>
+                        <a:fontRef idx="minor">
+                          <a:schemeClr val="tx1"/>
+                        </a:fontRef>
+                      </wps:style>
+                      <wps:bodyPr/>
+                    </wps:wsp>
+                  </a:graphicData>
+                </a:graphic>
+                <wp14:sizeRelV relativeFrom="margin">
+                  <wp14:pctHeight>0</wp14:pctHeight>
+                </wp14:sizeRelV>
+              </wp:anchor>
+            </w:drawing>
+          </mc:Choice>
+          <mc:Fallback>
+            <w:pict>
+              <v:shape w14:anchorId="549ED8DF" id="Straight Arrow Connector 21" o:spid="_x0000_s1026" type="#_x0000_t32" style="position:absolute;margin-left:168.65pt;margin-top:45.25pt;width:0;height:70.85pt;rotation:90;flip:x y;z-index:251698176;visibility:visible;mso-wrap-style:square;mso-height-percent:0;mso-wrap-distance-left:9pt;mso-wrap-distance-top:0;mso-wrap-distance-right:9pt;mso-wrap-distance-bottom:0;mso-position-horizontal:absolute;mso-position-horizontal-relative:text;mso-position-vertical:absolute;mso-position-vertical-relative:text;mso-height-percent:0;mso-height-relative:margin" o:gfxdata="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" strokecolor="#5b9bd5 [3204]" strokeweight=".5pt">
+                <v:stroke endarrow="block" joinstyle="miter"/>
+              </v:shape>
+            </w:pict>
+          </mc:Fallback>
+        </mc:AlternateContent>
+      </w:r>
+      <w:r>
+        <w:rPr>
+          <w:noProof/>
+        </w:rPr>
+        <mc:AlternateContent>
+          <mc:Choice Requires="wps">
+            <w:drawing>
+              <wp:anchor distT="0" distB="0" distL="114300" distR="114300" simplePos="0" relativeHeight="251700224" behindDoc="0" locked="0" layoutInCell="1" allowOverlap="1" wp14:anchorId="28E362CF" wp14:editId="36527897">
+                <wp:simplePos x="0" y="0"/>
+                <wp:positionH relativeFrom="column">
+                  <wp:posOffset>1551622</wp:posOffset>
+                </wp:positionH>
+                <wp:positionV relativeFrom="paragraph">
+                  <wp:posOffset>1183323</wp:posOffset>
+                </wp:positionV>
+                <wp:extent cx="287655" cy="0"/>
+                <wp:effectExtent l="143828" t="0" r="0" b="160973"/>
+                <wp:wrapNone/>
+                <wp:docPr id="22" name="Straight Connector 22"/>
+                <wp:cNvGraphicFramePr/>
+                <a:graphic xmlns:a="http://schemas.openxmlformats.org/drawingml/2006/main">
+                  <a:graphicData uri="http://schemas.microsoft.com/office/word/2010/wordprocessingShape">
+                    <wps:wsp>
+                      <wps:cNvCnPr/>
+                      <wps:spPr>
+                        <a:xfrm rot="16200000">
+                          <a:off x="0" y="0"/>
+                          <a:ext cx="287655" cy="0"/>
+                        </a:xfrm>
+                        <a:prstGeom prst="line">
+                          <a:avLst/>
+                        </a:prstGeom>
+                      </wps:spPr>
+                      <wps:style>
+                        <a:lnRef idx="1">
+                          <a:schemeClr val="accent1"/>
+                        </a:lnRef>
+                        <a:fillRef idx="0">
+                          <a:schemeClr val="accent1"/>
+                        </a:fillRef>
+                        <a:effectRef idx="0">
+                          <a:schemeClr val="accent1"/>
+                        </a:effectRef>
+                        <a:fontRef idx="minor">
+                          <a:schemeClr val="tx1"/>
+                        </a:fontRef>
+                      </wps:style>
+                      <wps:bodyPr/>
+                    </wps:wsp>
+                  </a:graphicData>
+                </a:graphic>
+                <wp14:sizeRelH relativeFrom="margin">
+                  <wp14:pctWidth>0</wp14:pctWidth>
+                </wp14:sizeRelH>
+                <wp14:sizeRelV relativeFrom="margin">
+                  <wp14:pctHeight>0</wp14:pctHeight>
+                </wp14:sizeRelV>
+              </wp:anchor>
+            </w:drawing>
+          </mc:Choice>
+          <mc:Fallback>
+            <w:pict>
+              <v:line w14:anchorId="0CA862FB" id="Straight Connector 22" o:spid="_x0000_s1026" style="position:absolute;rotation:-90;z-index:251700224;visibility:visible;mso-wrap-style:square;mso-width-percent:0;mso-height-percent:0;mso-wrap-distance-left:9pt;mso-wrap-distance-top:0;mso-wrap-distance-right:9pt;mso-wrap-distance-bottom:0;mso-position-horizontal:absolute;mso-position-horizontal-relative:text;mso-position-vertical:absolute;mso-position-vertical-relative:text;mso-width-percent:0;mso-height-percent:0;mso-width-relative:margin;mso-height-relative:margin" from="122.15pt,93.2pt" to="144.8pt,93.2pt" o:gfxdata="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" strokecolor="#5b9bd5 [3204]" strokeweight=".5pt">
+                <v:stroke joinstyle="miter"/>
+              </v:line>
+            </w:pict>
+          </mc:Fallback>
+        </mc:AlternateContent>
+      </w:r>
+      <w:r>
+        <w:rPr>
+          <w:noProof/>
+        </w:rPr>
+        <mc:AlternateContent>
+          <mc:Choice Requires="wps">
+            <w:drawing>
+              <wp:anchor distT="0" distB="0" distL="114300" distR="114300" simplePos="0" relativeHeight="251710464" behindDoc="0" locked="0" layoutInCell="1" allowOverlap="1" wp14:anchorId="3812FDE1" wp14:editId="4BA28478">
+                <wp:simplePos x="0" y="0"/>
+                <wp:positionH relativeFrom="column">
+                  <wp:posOffset>1444943</wp:posOffset>
+                </wp:positionH>
+                <wp:positionV relativeFrom="paragraph">
+                  <wp:posOffset>-328613</wp:posOffset>
+                </wp:positionV>
+                <wp:extent cx="0" cy="2339975"/>
+                <wp:effectExtent l="0" t="84138" r="30163" b="87312"/>
+                <wp:wrapNone/>
+                <wp:docPr id="27" name="Straight Arrow Connector 27"/>
+                <wp:cNvGraphicFramePr/>
+                <a:graphic xmlns:a="http://schemas.openxmlformats.org/drawingml/2006/main">
+                  <a:graphicData uri="http://schemas.microsoft.com/office/word/2010/wordprocessingShape">
+                    <wps:wsp>
+                      <wps:cNvCnPr/>
+                      <wps:spPr>
+                        <a:xfrm rot="5400000" flipH="1" flipV="1">
+                          <a:off x="0" y="0"/>
+                          <a:ext cx="0" cy="2339975"/>
+                        </a:xfrm>
+                        <a:prstGeom prst="straightConnector1">
+                          <a:avLst/>
+                        </a:prstGeom>
+                        <a:ln>
+                          <a:tailEnd type="triangle"/>
+                        </a:ln>
+                      </wps:spPr>
+                      <wps:style>
+                        <a:lnRef idx="1">
+                          <a:schemeClr val="accent1"/>
+                        </a:lnRef>
+                        <a:fillRef idx="0">
+                          <a:schemeClr val="accent1"/>
+                        </a:fillRef>
+                        <a:effectRef idx="0">
+                          <a:schemeClr val="accent1"/>
+                        </a:effectRef>
+                        <a:fontRef idx="minor">
+                          <a:schemeClr val="tx1"/>
+                        </a:fontRef>
+                      </wps:style>
+                      <wps:bodyPr/>
+                    </wps:wsp>
+                  </a:graphicData>
+                </a:graphic>
+                <wp14:sizeRelV relativeFrom="margin">
+                  <wp14:pctHeight>0</wp14:pctHeight>
+                </wp14:sizeRelV>
+              </wp:anchor>
+            </w:drawing>
+          </mc:Choice>
+          <mc:Fallback>
+            <w:pict>
+              <v:shape w14:anchorId="5ACF43B1" id="Straight Arrow Connector 27" o:spid="_x0000_s1026" type="#_x0000_t32" style="position:absolute;margin-left:113.8pt;margin-top:-25.9pt;width:0;height:184.25pt;rotation:90;flip:x y;z-index:251710464;visibility:visible;mso-wrap-style:square;mso-height-percent:0;mso-wrap-distance-left:9pt;mso-wrap-distance-top:0;mso-wrap-distance-right:9pt;mso-wrap-distance-bottom:0;mso-position-horizontal:absolute;mso-position-horizontal-relative:text;mso-position-vertical:absolute;mso-position-vertical-relative:text;mso-height-percent:0;mso-height-relative:margin" o:gfxdata="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" strokecolor="#5b9bd5 [3204]" strokeweight=".5pt">
                 <v:stroke endarrow="block" joinstyle="miter"/>
               </v:shape>
             </w:pict>
@@ -138,7 +3476,7 @@
           </mc:Choice>
           <mc:Fallback>
             <w:pict>
-              <v:shape w14:anchorId="5ACE69EA" id="Straight Arrow Connector 35" o:spid="_x0000_s1026" type="#_x0000_t32" style="position:absolute;margin-left:225.75pt;margin-top:181.5pt;width:0;height:164.4pt;flip:y;z-index:251728896;visibility:visible;mso-wrap-style:square;mso-height-percent:0;mso-wrap-distance-left:9pt;mso-wrap-distance-top:0;mso-wrap-distance-right:9pt;mso-wrap-distance-bottom:0;mso-position-horizontal:absolute;mso-position-horizontal-relative:text;mso-position-vertical:absolute;mso-position-vertical-relative:text;mso-height-percent:0;mso-height-relative:margin" o:gfxdata="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" strokecolor="#5b9bd5 [3204]" strokeweight=".5pt">
+              <v:shape w14:anchorId="51FFB35A" id="Straight Arrow Connector 35" o:spid="_x0000_s1026" type="#_x0000_t32" style="position:absolute;margin-left:225.75pt;margin-top:181.5pt;width:0;height:164.4pt;flip:y;z-index:251728896;visibility:visible;mso-wrap-style:square;mso-height-percent:0;mso-wrap-distance-left:9pt;mso-wrap-distance-top:0;mso-wrap-distance-right:9pt;mso-wrap-distance-bottom:0;mso-position-horizontal:absolute;mso-position-horizontal-relative:text;mso-position-vertical:absolute;mso-position-vertical-relative:text;mso-height-percent:0;mso-height-relative:margin" o:gfxdata="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" strokecolor="#5b9bd5 [3204]" strokeweight=".5pt">
                 <v:stroke endarrow="block" joinstyle="miter"/>
               </v:shape>
             </w:pict>
@@ -207,125 +3545,13 @@
           </mc:Choice>
           <mc:Fallback>
             <w:pict>
-              <v:shape w14:anchorId="79D8FCBF" id="Straight Arrow Connector 33" o:spid="_x0000_s1026" type="#_x0000_t32" style="position:absolute;margin-left:19.5pt;margin-top:129pt;width:0;height:201.25pt;z-index:251724800;visibility:visible;mso-wrap-style:square;mso-height-percent:0;mso-wrap-distance-left:9pt;mso-wrap-distance-top:0;mso-wrap-distance-right:9pt;mso-wrap-distance-bottom:0;mso-position-horizontal:absolute;mso-position-horizontal-relative:text;mso-position-vertical:absolute;mso-position-vertical-relative:text;mso-height-percent:0;mso-height-relative:margin" o:gfxdata="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" strokecolor="#5b9bd5 [3204]" strokeweight=".5pt">
+              <v:shape w14:anchorId="7548A82E" id="Straight Arrow Connector 33" o:spid="_x0000_s1026" type="#_x0000_t32" style="position:absolute;margin-left:19.5pt;margin-top:129pt;width:0;height:201.25pt;z-index:251724800;visibility:visible;mso-wrap-style:square;mso-height-percent:0;mso-wrap-distance-left:9pt;mso-wrap-distance-top:0;mso-wrap-distance-right:9pt;mso-wrap-distance-bottom:0;mso-position-horizontal:absolute;mso-position-horizontal-relative:text;mso-position-vertical:absolute;mso-position-vertical-relative:text;mso-height-percent:0;mso-height-relative:margin" o:gfxdata="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" strokecolor="#5b9bd5 [3204]" strokeweight=".5pt">
                 <v:stroke endarrow="block" joinstyle="miter"/>
               </v:shape>
             </w:pict>
           </mc:Fallback>
         </mc:AlternateContent>
       </w:r>
-      <w:r>
-        <w:rPr>
-          <w:noProof/>
-        </w:rPr>
-        <mc:AlternateContent>
-          <mc:Choice Requires="wps">
-            <w:drawing>
-              <wp:anchor distT="0" distB="0" distL="114300" distR="114300" simplePos="0" relativeHeight="251679744" behindDoc="0" locked="0" layoutInCell="1" allowOverlap="1" wp14:anchorId="38272302" wp14:editId="5076E2A9">
-                <wp:simplePos x="0" y="0"/>
-                <wp:positionH relativeFrom="margin">
-                  <wp:posOffset>-209550</wp:posOffset>
-                </wp:positionH>
-                <wp:positionV relativeFrom="paragraph">
-                  <wp:posOffset>4200525</wp:posOffset>
-                </wp:positionV>
-                <wp:extent cx="952500" cy="295275"/>
-                <wp:effectExtent l="0" t="0" r="19050" b="28575"/>
-                <wp:wrapNone/>
-                <wp:docPr id="11" name="Rectangle 11"/>
-                <wp:cNvGraphicFramePr/>
-                <a:graphic xmlns:a="http://schemas.openxmlformats.org/drawingml/2006/main">
-                  <a:graphicData uri="http://schemas.microsoft.com/office/word/2010/wordprocessingShape">
-                    <wps:wsp>
-                      <wps:cNvSpPr/>
-                      <wps:spPr>
-                        <a:xfrm>
-                          <a:off x="0" y="0"/>
-                          <a:ext cx="952500" cy="295275"/>
-                        </a:xfrm>
-                        <a:prstGeom prst="rect">
-                          <a:avLst/>
-                        </a:prstGeom>
-                        <a:noFill/>
-                      </wps:spPr>
-                      <wps:style>
-                        <a:lnRef idx="2">
-                          <a:schemeClr val="accent1">
-                            <a:shade val="50000"/>
-                          </a:schemeClr>
-                        </a:lnRef>
-                        <a:fillRef idx="1">
-                          <a:schemeClr val="accent1"/>
-                        </a:fillRef>
-                        <a:effectRef idx="0">
-                          <a:schemeClr val="accent1"/>
-                        </a:effectRef>
-                        <a:fontRef idx="minor">
-                          <a:schemeClr val="lt1"/>
-                        </a:fontRef>
-                      </wps:style>
-                      <wps:txbx>
-                        <w:txbxContent>
-                          <w:p>
-                            <w:pPr>
-                              <w:rPr>
-                                <w:color w:val="000000" w:themeColor="text1"/>
-                              </w:rPr>
-                            </w:pPr>
-                            <w:r>
-                              <w:rPr>
-                                <w:color w:val="000000" w:themeColor="text1"/>
-                              </w:rPr>
-                              <w:t>Supervisor</w:t>
-                            </w:r>
-                          </w:p>
-                        </w:txbxContent>
-                      </wps:txbx>
-                      <wps:bodyPr rot="0" spcFirstLastPara="0" vertOverflow="overflow" horzOverflow="overflow" vert="horz" wrap="square" lIns="91440" tIns="45720" rIns="91440" bIns="45720" numCol="1" spcCol="0" rtlCol="0" fromWordArt="0" anchor="ctr" anchorCtr="0" forceAA="0" compatLnSpc="1">
-                        <a:prstTxWarp prst="textNoShape">
-                          <a:avLst/>
-                        </a:prstTxWarp>
-                        <a:noAutofit/>
-                      </wps:bodyPr>
-                    </wps:wsp>
-                  </a:graphicData>
-                </a:graphic>
-                <wp14:sizeRelH relativeFrom="margin">
-                  <wp14:pctWidth>0</wp14:pctWidth>
-                </wp14:sizeRelH>
-                <wp14:sizeRelV relativeFrom="margin">
-                  <wp14:pctHeight>0</wp14:pctHeight>
-                </wp14:sizeRelV>
-              </wp:anchor>
-            </w:drawing>
-          </mc:Choice>
-          <mc:Fallback>
-            <w:pict>
-              <v:rect w14:anchorId="38272302" id="Rectangle 11" o:spid="_x0000_s1026" style="position:absolute;margin-left:-16.5pt;margin-top:330.75pt;width:75pt;height:23.25pt;z-index:251679744;visibility:visible;mso-wrap-style:square;mso-width-percent:0;mso-height-percent:0;mso-wrap-distance-left:9pt;mso-wrap-distance-top:0;mso-wrap-distance-right:9pt;mso-wrap-distance-bottom:0;mso-position-horizontal:absolute;mso-position-horizontal-relative:margin;mso-position-vertical:absolute;mso-position-vertical-relative:text;mso-width-percent:0;mso-height-percent:0;mso-width-relative:margin;mso-height-relative:margin;v-text-anchor:middle" o:gfxdata="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" filled="f" strokecolor="#1f4d78 [1604]" strokeweight="1pt">
-                <v:textbox>
-                  <w:txbxContent>
-                    <w:p>
-                      <w:pPr>
-                        <w:rPr>
-                          <w:color w:val="000000" w:themeColor="text1"/>
-                        </w:rPr>
-                      </w:pPr>
-                      <w:r>
-                        <w:rPr>
-                          <w:color w:val="000000" w:themeColor="text1"/>
-                        </w:rPr>
-                        <w:t>Supervisor</w:t>
-                      </w:r>
-                    </w:p>
-                  </w:txbxContent>
-                </v:textbox>
-                <w10:wrap anchorx="margin"/>
-              </v:rect>
-            </w:pict>
-          </mc:Fallback>
-        </mc:AlternateContent>
-      </w:r>
-      <w:bookmarkStart w:id="0" w:name="_GoBack"/>
       <w:r>
         <w:rPr>
           <w:noProof/>
@@ -395,7 +3621,6 @@
           </mc:Fallback>
         </mc:AlternateContent>
       </w:r>
-      <w:bookmarkEnd w:id="0"/>
       <w:r>
         <w:rPr>
           <w:noProof/>
@@ -458,7 +3683,7 @@
           </mc:Choice>
           <mc:Fallback>
             <w:pict>
-              <v:shape w14:anchorId="648C6C47" id="Straight Arrow Connector 31" o:spid="_x0000_s1026" type="#_x0000_t32" style="position:absolute;margin-left:235.9pt;margin-top:218.2pt;width:0;height:119.05pt;rotation:90;flip:y;z-index:251720704;visibility:visible;mso-wrap-style:square;mso-height-percent:0;mso-wrap-distance-left:9pt;mso-wrap-distance-top:0;mso-wrap-distance-right:9pt;mso-wrap-distance-bottom:0;mso-position-horizontal:absolute;mso-position-horizontal-relative:text;mso-position-vertical:absolute;mso-position-vertical-relative:text;mso-height-percent:0;mso-height-relative:margin" o:gfxdata="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" strokecolor="#5b9bd5 [3204]" strokeweight=".5pt">
+              <v:shape w14:anchorId="0A8C20D7" id="Straight Arrow Connector 31" o:spid="_x0000_s1026" type="#_x0000_t32" style="position:absolute;margin-left:235.9pt;margin-top:218.2pt;width:0;height:119.05pt;rotation:90;flip:y;z-index:251720704;visibility:visible;mso-wrap-style:square;mso-height-percent:0;mso-wrap-distance-left:9pt;mso-wrap-distance-top:0;mso-wrap-distance-right:9pt;mso-wrap-distance-bottom:0;mso-position-horizontal:absolute;mso-position-horizontal-relative:text;mso-position-vertical:absolute;mso-position-vertical-relative:text;mso-height-percent:0;mso-height-relative:margin" o:gfxdata="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" strokecolor="#5b9bd5 [3204]" strokeweight=".5pt">
                 <v:stroke endarrow="block" joinstyle="miter"/>
               </v:shape>
             </w:pict>
@@ -665,216 +3890,9 @@
           </mc:Choice>
           <mc:Fallback>
             <w:pict>
-              <v:line w14:anchorId="4D75C8F8" id="Straight Connector 7" o:spid="_x0000_s1026" style="position:absolute;rotation:180;z-index:251714560;visibility:visible;mso-wrap-style:square;mso-width-percent:0;mso-height-percent:0;mso-wrap-distance-left:9pt;mso-wrap-distance-top:0;mso-wrap-distance-right:9pt;mso-wrap-distance-bottom:0;mso-position-horizontal:absolute;mso-position-horizontal-relative:text;mso-position-vertical:absolute;mso-position-vertical-relative:text;mso-width-percent:0;mso-height-percent:0;mso-width-relative:margin;mso-height-relative:margin" from="175.4pt,223.15pt" to="189.55pt,223.15pt" o:gfxdata="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" strokecolor="#5b9bd5 [3204]" strokeweight=".5pt">
+              <v:line w14:anchorId="193AFEEC" id="Straight Connector 7" o:spid="_x0000_s1026" style="position:absolute;rotation:180;z-index:251714560;visibility:visible;mso-wrap-style:square;mso-width-percent:0;mso-height-percent:0;mso-wrap-distance-left:9pt;mso-wrap-distance-top:0;mso-wrap-distance-right:9pt;mso-wrap-distance-bottom:0;mso-position-horizontal:absolute;mso-position-horizontal-relative:text;mso-position-vertical:absolute;mso-position-vertical-relative:text;mso-width-percent:0;mso-height-percent:0;mso-width-relative:margin;mso-height-relative:margin" from="175.4pt,223.15pt" to="189.55pt,223.15pt" o:gfxdata="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" strokecolor="#5b9bd5 [3204]" strokeweight=".5pt">
                 <v:stroke joinstyle="miter"/>
               </v:line>
-            </w:pict>
-          </mc:Fallback>
-        </mc:AlternateContent>
-      </w:r>
-      <w:r>
-        <w:rPr>
-          <w:noProof/>
-        </w:rPr>
-        <mc:AlternateContent>
-          <mc:Choice Requires="wps">
-            <w:drawing>
-              <wp:anchor distT="0" distB="0" distL="114300" distR="114300" simplePos="0" relativeHeight="251710464" behindDoc="0" locked="0" layoutInCell="1" allowOverlap="1" wp14:anchorId="3812FDE1" wp14:editId="4BA28478">
-                <wp:simplePos x="0" y="0"/>
-                <wp:positionH relativeFrom="column">
-                  <wp:posOffset>1446213</wp:posOffset>
-                </wp:positionH>
-                <wp:positionV relativeFrom="paragraph">
-                  <wp:posOffset>-280353</wp:posOffset>
-                </wp:positionV>
-                <wp:extent cx="0" cy="2340000"/>
-                <wp:effectExtent l="0" t="84138" r="30163" b="87312"/>
-                <wp:wrapNone/>
-                <wp:docPr id="27" name="Straight Arrow Connector 27"/>
-                <wp:cNvGraphicFramePr/>
-                <a:graphic xmlns:a="http://schemas.openxmlformats.org/drawingml/2006/main">
-                  <a:graphicData uri="http://schemas.microsoft.com/office/word/2010/wordprocessingShape">
-                    <wps:wsp>
-                      <wps:cNvCnPr/>
-                      <wps:spPr>
-                        <a:xfrm rot="5400000" flipH="1" flipV="1">
-                          <a:off x="0" y="0"/>
-                          <a:ext cx="0" cy="2340000"/>
-                        </a:xfrm>
-                        <a:prstGeom prst="straightConnector1">
-                          <a:avLst/>
-                        </a:prstGeom>
-                        <a:ln>
-                          <a:tailEnd type="triangle"/>
-                        </a:ln>
-                      </wps:spPr>
-                      <wps:style>
-                        <a:lnRef idx="1">
-                          <a:schemeClr val="accent1"/>
-                        </a:lnRef>
-                        <a:fillRef idx="0">
-                          <a:schemeClr val="accent1"/>
-                        </a:fillRef>
-                        <a:effectRef idx="0">
-                          <a:schemeClr val="accent1"/>
-                        </a:effectRef>
-                        <a:fontRef idx="minor">
-                          <a:schemeClr val="tx1"/>
-                        </a:fontRef>
-                      </wps:style>
-                      <wps:bodyPr/>
-                    </wps:wsp>
-                  </a:graphicData>
-                </a:graphic>
-                <wp14:sizeRelV relativeFrom="margin">
-                  <wp14:pctHeight>0</wp14:pctHeight>
-                </wp14:sizeRelV>
-              </wp:anchor>
-            </w:drawing>
-          </mc:Choice>
-          <mc:Fallback>
-            <w:pict>
-              <v:shape w14:anchorId="26030439" id="Straight Arrow Connector 27" o:spid="_x0000_s1026" type="#_x0000_t32" style="position:absolute;margin-left:113.9pt;margin-top:-22.1pt;width:0;height:184.25pt;rotation:90;flip:x y;z-index:251710464;visibility:visible;mso-wrap-style:square;mso-height-percent:0;mso-wrap-distance-left:9pt;mso-wrap-distance-top:0;mso-wrap-distance-right:9pt;mso-wrap-distance-bottom:0;mso-position-horizontal:absolute;mso-position-horizontal-relative:text;mso-position-vertical:absolute;mso-position-vertical-relative:text;mso-height-percent:0;mso-height-relative:margin" o:gfxdata="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" strokecolor="#5b9bd5 [3204]" strokeweight=".5pt">
-                <v:stroke endarrow="block" joinstyle="miter"/>
-              </v:shape>
-            </w:pict>
-          </mc:Fallback>
-        </mc:AlternateContent>
-      </w:r>
-      <w:r>
-        <w:rPr>
-          <w:noProof/>
-        </w:rPr>
-        <mc:AlternateContent>
-          <mc:Choice Requires="wps">
-            <w:drawing>
-              <wp:anchor distT="0" distB="0" distL="114300" distR="114300" simplePos="0" relativeHeight="251712512" behindDoc="0" locked="0" layoutInCell="1" allowOverlap="1" wp14:anchorId="0FAFB84E" wp14:editId="633E470D">
-                <wp:simplePos x="0" y="0"/>
-                <wp:positionH relativeFrom="column">
-                  <wp:posOffset>276225</wp:posOffset>
-                </wp:positionH>
-                <wp:positionV relativeFrom="paragraph">
-                  <wp:posOffset>895350</wp:posOffset>
-                </wp:positionV>
-                <wp:extent cx="0" cy="432000"/>
-                <wp:effectExtent l="76200" t="0" r="57150" b="63500"/>
-                <wp:wrapNone/>
-                <wp:docPr id="28" name="Straight Arrow Connector 28"/>
-                <wp:cNvGraphicFramePr/>
-                <a:graphic xmlns:a="http://schemas.openxmlformats.org/drawingml/2006/main">
-                  <a:graphicData uri="http://schemas.microsoft.com/office/word/2010/wordprocessingShape">
-                    <wps:wsp>
-                      <wps:cNvCnPr/>
-                      <wps:spPr>
-                        <a:xfrm>
-                          <a:off x="0" y="0"/>
-                          <a:ext cx="0" cy="432000"/>
-                        </a:xfrm>
-                        <a:prstGeom prst="straightConnector1">
-                          <a:avLst/>
-                        </a:prstGeom>
-                        <a:ln>
-                          <a:tailEnd type="triangle"/>
-                        </a:ln>
-                      </wps:spPr>
-                      <wps:style>
-                        <a:lnRef idx="1">
-                          <a:schemeClr val="accent1"/>
-                        </a:lnRef>
-                        <a:fillRef idx="0">
-                          <a:schemeClr val="accent1"/>
-                        </a:fillRef>
-                        <a:effectRef idx="0">
-                          <a:schemeClr val="accent1"/>
-                        </a:effectRef>
-                        <a:fontRef idx="minor">
-                          <a:schemeClr val="tx1"/>
-                        </a:fontRef>
-                      </wps:style>
-                      <wps:bodyPr/>
-                    </wps:wsp>
-                  </a:graphicData>
-                </a:graphic>
-                <wp14:sizeRelV relativeFrom="margin">
-                  <wp14:pctHeight>0</wp14:pctHeight>
-                </wp14:sizeRelV>
-              </wp:anchor>
-            </w:drawing>
-          </mc:Choice>
-          <mc:Fallback>
-            <w:pict>
-              <v:shape w14:anchorId="1933F632" id="Straight Arrow Connector 28" o:spid="_x0000_s1026" type="#_x0000_t32" style="position:absolute;margin-left:21.75pt;margin-top:70.5pt;width:0;height:34pt;z-index:251712512;visibility:visible;mso-wrap-style:square;mso-height-percent:0;mso-wrap-distance-left:9pt;mso-wrap-distance-top:0;mso-wrap-distance-right:9pt;mso-wrap-distance-bottom:0;mso-position-horizontal:absolute;mso-position-horizontal-relative:text;mso-position-vertical:absolute;mso-position-vertical-relative:text;mso-height-percent:0;mso-height-relative:margin" o:gfxdata="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" strokecolor="#5b9bd5 [3204]" strokeweight=".5pt">
-                <v:stroke endarrow="block" joinstyle="miter"/>
-              </v:shape>
-            </w:pict>
-          </mc:Fallback>
-        </mc:AlternateContent>
-      </w:r>
-      <w:r>
-        <w:rPr>
-          <w:noProof/>
-        </w:rPr>
-        <mc:AlternateContent>
-          <mc:Choice Requires="wps">
-            <w:drawing>
-              <wp:anchor distT="0" distB="0" distL="114300" distR="114300" simplePos="0" relativeHeight="251687936" behindDoc="0" locked="0" layoutInCell="1" allowOverlap="1" wp14:anchorId="32086A34" wp14:editId="07DF082A">
-                <wp:simplePos x="0" y="0"/>
-                <wp:positionH relativeFrom="column">
-                  <wp:posOffset>5153025</wp:posOffset>
-                </wp:positionH>
-                <wp:positionV relativeFrom="paragraph">
-                  <wp:posOffset>1609725</wp:posOffset>
-                </wp:positionV>
-                <wp:extent cx="0" cy="1079500"/>
-                <wp:effectExtent l="76200" t="38100" r="57150" b="25400"/>
-                <wp:wrapNone/>
-                <wp:docPr id="16" name="Straight Arrow Connector 16"/>
-                <wp:cNvGraphicFramePr/>
-                <a:graphic xmlns:a="http://schemas.openxmlformats.org/drawingml/2006/main">
-                  <a:graphicData uri="http://schemas.microsoft.com/office/word/2010/wordprocessingShape">
-                    <wps:wsp>
-                      <wps:cNvCnPr/>
-                      <wps:spPr>
-                        <a:xfrm flipV="1">
-                          <a:off x="0" y="0"/>
-                          <a:ext cx="0" cy="1079500"/>
-                        </a:xfrm>
-                        <a:prstGeom prst="straightConnector1">
-                          <a:avLst/>
-                        </a:prstGeom>
-                        <a:ln>
-                          <a:tailEnd type="triangle"/>
-                        </a:ln>
-                      </wps:spPr>
-                      <wps:style>
-                        <a:lnRef idx="1">
-                          <a:schemeClr val="accent1"/>
-                        </a:lnRef>
-                        <a:fillRef idx="0">
-                          <a:schemeClr val="accent1"/>
-                        </a:fillRef>
-                        <a:effectRef idx="0">
-                          <a:schemeClr val="accent1"/>
-                        </a:effectRef>
-                        <a:fontRef idx="minor">
-                          <a:schemeClr val="tx1"/>
-                        </a:fontRef>
-                      </wps:style>
-                      <wps:bodyPr/>
-                    </wps:wsp>
-                  </a:graphicData>
-                </a:graphic>
-                <wp14:sizeRelV relativeFrom="margin">
-                  <wp14:pctHeight>0</wp14:pctHeight>
-                </wp14:sizeRelV>
-              </wp:anchor>
-            </w:drawing>
-          </mc:Choice>
-          <mc:Fallback>
-            <w:pict>
-              <v:shape w14:anchorId="28E4FE4A" id="Straight Arrow Connector 16" o:spid="_x0000_s1026" type="#_x0000_t32" style="position:absolute;margin-left:405.75pt;margin-top:126.75pt;width:0;height:85pt;flip:y;z-index:251687936;visibility:visible;mso-wrap-style:square;mso-height-percent:0;mso-wrap-distance-left:9pt;mso-wrap-distance-top:0;mso-wrap-distance-right:9pt;mso-wrap-distance-bottom:0;mso-position-horizontal:absolute;mso-position-horizontal-relative:text;mso-position-vertical:absolute;mso-position-vertical-relative:text;mso-height-percent:0;mso-height-relative:margin" o:gfxdata="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" strokecolor="#5b9bd5 [3204]" strokeweight=".5pt">
-                <v:stroke endarrow="block" joinstyle="miter"/>
-              </v:shape>
             </w:pict>
           </mc:Fallback>
         </mc:AlternateContent>
@@ -1358,7 +4376,7 @@
           </mc:Choice>
           <mc:Fallback>
             <w:pict>
-              <v:rect w14:anchorId="78AAF576" id="Rectangle 4" o:spid="_x0000_s1027" style="position:absolute;margin-left:206.25pt;margin-top:103.5pt;width:75pt;height:23.25pt;z-index:251665408;visibility:visible;mso-wrap-style:square;mso-width-percent:0;mso-height-percent:0;mso-wrap-distance-left:9pt;mso-wrap-distance-top:0;mso-wrap-distance-right:9pt;mso-wrap-distance-bottom:0;mso-position-horizontal:absolute;mso-position-horizontal-relative:margin;mso-position-vertical:absolute;mso-position-vertical-relative:text;mso-width-percent:0;mso-height-percent:0;mso-width-relative:margin;mso-height-relative:margin;v-text-anchor:middle" o:gfxdata="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" filled="f" strokecolor="#1f4d78 [1604]" strokeweight="1pt">
+              <v:rect w14:anchorId="78AAF576" id="Rectangle 4" o:spid="_x0000_s1047" style="position:absolute;margin-left:206.25pt;margin-top:103.5pt;width:75pt;height:23.25pt;z-index:251665408;visibility:visible;mso-wrap-style:square;mso-width-percent:0;mso-height-percent:0;mso-wrap-distance-left:9pt;mso-wrap-distance-top:0;mso-wrap-distance-right:9pt;mso-wrap-distance-bottom:0;mso-position-horizontal:absolute;mso-position-horizontal-relative:margin;mso-position-vertical:absolute;mso-position-vertical-relative:text;mso-width-percent:0;mso-height-percent:0;mso-width-relative:margin;mso-height-relative:margin;v-text-anchor:middle" o:gfxdata="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" filled="f" strokecolor="#1f4d78 [1604]" strokeweight="1pt">
                 <v:textbox>
                   <w:txbxContent>
                     <w:p>
@@ -1378,189 +4396,6 @@
                 </v:textbox>
                 <w10:wrap anchorx="margin"/>
               </v:rect>
-            </w:pict>
-          </mc:Fallback>
-        </mc:AlternateContent>
-      </w:r>
-      <w:r>
-        <w:rPr>
-          <w:noProof/>
-        </w:rPr>
-        <mc:AlternateContent>
-          <mc:Choice Requires="wps">
-            <w:drawing>
-              <wp:anchor distT="0" distB="0" distL="114300" distR="114300" simplePos="0" relativeHeight="251667456" behindDoc="0" locked="0" layoutInCell="1" allowOverlap="1" wp14:anchorId="6F17269B" wp14:editId="6630F15B">
-                <wp:simplePos x="0" y="0"/>
-                <wp:positionH relativeFrom="margin">
-                  <wp:posOffset>4695190</wp:posOffset>
-                </wp:positionH>
-                <wp:positionV relativeFrom="paragraph">
-                  <wp:posOffset>2686050</wp:posOffset>
-                </wp:positionV>
-                <wp:extent cx="952500" cy="295275"/>
-                <wp:effectExtent l="0" t="0" r="19050" b="28575"/>
-                <wp:wrapNone/>
-                <wp:docPr id="5" name="Rectangle 5"/>
-                <wp:cNvGraphicFramePr/>
-                <a:graphic xmlns:a="http://schemas.openxmlformats.org/drawingml/2006/main">
-                  <a:graphicData uri="http://schemas.microsoft.com/office/word/2010/wordprocessingShape">
-                    <wps:wsp>
-                      <wps:cNvSpPr/>
-                      <wps:spPr>
-                        <a:xfrm>
-                          <a:off x="0" y="0"/>
-                          <a:ext cx="952500" cy="295275"/>
-                        </a:xfrm>
-                        <a:prstGeom prst="rect">
-                          <a:avLst/>
-                        </a:prstGeom>
-                        <a:noFill/>
-                      </wps:spPr>
-                      <wps:style>
-                        <a:lnRef idx="2">
-                          <a:schemeClr val="accent1">
-                            <a:shade val="50000"/>
-                          </a:schemeClr>
-                        </a:lnRef>
-                        <a:fillRef idx="1">
-                          <a:schemeClr val="accent1"/>
-                        </a:fillRef>
-                        <a:effectRef idx="0">
-                          <a:schemeClr val="accent1"/>
-                        </a:effectRef>
-                        <a:fontRef idx="minor">
-                          <a:schemeClr val="lt1"/>
-                        </a:fontRef>
-                      </wps:style>
-                      <wps:txbx>
-                        <w:txbxContent>
-                          <w:p>
-                            <w:pPr>
-                              <w:rPr>
-                                <w:color w:val="000000" w:themeColor="text1"/>
-                              </w:rPr>
-                            </w:pPr>
-                            <w:r>
-                              <w:rPr>
-                                <w:color w:val="000000" w:themeColor="text1"/>
-                              </w:rPr>
-                              <w:t>Room</w:t>
-                            </w:r>
-                          </w:p>
-                        </w:txbxContent>
-                      </wps:txbx>
-                      <wps:bodyPr rot="0" spcFirstLastPara="0" vertOverflow="overflow" horzOverflow="overflow" vert="horz" wrap="square" lIns="91440" tIns="45720" rIns="91440" bIns="45720" numCol="1" spcCol="0" rtlCol="0" fromWordArt="0" anchor="ctr" anchorCtr="0" forceAA="0" compatLnSpc="1">
-                        <a:prstTxWarp prst="textNoShape">
-                          <a:avLst/>
-                        </a:prstTxWarp>
-                        <a:noAutofit/>
-                      </wps:bodyPr>
-                    </wps:wsp>
-                  </a:graphicData>
-                </a:graphic>
-                <wp14:sizeRelH relativeFrom="margin">
-                  <wp14:pctWidth>0</wp14:pctWidth>
-                </wp14:sizeRelH>
-                <wp14:sizeRelV relativeFrom="margin">
-                  <wp14:pctHeight>0</wp14:pctHeight>
-                </wp14:sizeRelV>
-              </wp:anchor>
-            </w:drawing>
-          </mc:Choice>
-          <mc:Fallback>
-            <w:pict>
-              <v:rect w14:anchorId="6F17269B" id="Rectangle 5" o:spid="_x0000_s1028" style="position:absolute;margin-left:369.7pt;margin-top:211.5pt;width:75pt;height:23.25pt;z-index:251667456;visibility:visible;mso-wrap-style:square;mso-width-percent:0;mso-height-percent:0;mso-wrap-distance-left:9pt;mso-wrap-distance-top:0;mso-wrap-distance-right:9pt;mso-wrap-distance-bottom:0;mso-position-horizontal:absolute;mso-position-horizontal-relative:margin;mso-position-vertical:absolute;mso-position-vertical-relative:text;mso-width-percent:0;mso-height-percent:0;mso-width-relative:margin;mso-height-relative:margin;v-text-anchor:middle" o:gfxdata="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" filled="f" strokecolor="#1f4d78 [1604]" strokeweight="1pt">
-                <v:textbox>
-                  <w:txbxContent>
-                    <w:p>
-                      <w:pPr>
-                        <w:rPr>
-                          <w:color w:val="000000" w:themeColor="text1"/>
-                        </w:rPr>
-                      </w:pPr>
-                      <w:r>
-                        <w:rPr>
-                          <w:color w:val="000000" w:themeColor="text1"/>
-                        </w:rPr>
-                        <w:t>Room</w:t>
-                      </w:r>
-                    </w:p>
-                  </w:txbxContent>
-                </v:textbox>
-                <w10:wrap anchorx="margin"/>
-              </v:rect>
-            </w:pict>
-          </mc:Fallback>
-        </mc:AlternateContent>
-      </w:r>
-      <w:r>
-        <w:rPr>
-          <w:noProof/>
-        </w:rPr>
-        <mc:AlternateContent>
-          <mc:Choice Requires="wps">
-            <w:drawing>
-              <wp:anchor distT="0" distB="0" distL="114300" distR="114300" simplePos="0" relativeHeight="251689984" behindDoc="0" locked="0" layoutInCell="1" allowOverlap="1" wp14:anchorId="3B57ED53" wp14:editId="373863E4">
-                <wp:simplePos x="0" y="0"/>
-                <wp:positionH relativeFrom="column">
-                  <wp:posOffset>4485005</wp:posOffset>
-                </wp:positionH>
-                <wp:positionV relativeFrom="paragraph">
-                  <wp:posOffset>2627630</wp:posOffset>
-                </wp:positionV>
-                <wp:extent cx="0" cy="390525"/>
-                <wp:effectExtent l="0" t="80963" r="33338" b="109537"/>
-                <wp:wrapNone/>
-                <wp:docPr id="17" name="Straight Arrow Connector 17"/>
-                <wp:cNvGraphicFramePr/>
-                <a:graphic xmlns:a="http://schemas.openxmlformats.org/drawingml/2006/main">
-                  <a:graphicData uri="http://schemas.microsoft.com/office/word/2010/wordprocessingShape">
-                    <wps:wsp>
-                      <wps:cNvCnPr/>
-                      <wps:spPr>
-                        <a:xfrm rot="5400000">
-                          <a:off x="0" y="0"/>
-                          <a:ext cx="0" cy="390525"/>
-                        </a:xfrm>
-                        <a:prstGeom prst="straightConnector1">
-                          <a:avLst/>
-                        </a:prstGeom>
-                        <a:ln w="9525" cap="flat" cmpd="sng" algn="ctr">
-                          <a:solidFill>
-                            <a:schemeClr val="accent1"/>
-                          </a:solidFill>
-                          <a:prstDash val="solid"/>
-                          <a:round/>
-                          <a:headEnd type="arrow" w="med" len="med"/>
-                          <a:tailEnd type="arrow" w="med" len="med"/>
-                        </a:ln>
-                      </wps:spPr>
-                      <wps:style>
-                        <a:lnRef idx="0">
-                          <a:scrgbClr r="0" g="0" b="0"/>
-                        </a:lnRef>
-                        <a:fillRef idx="0">
-                          <a:scrgbClr r="0" g="0" b="0"/>
-                        </a:fillRef>
-                        <a:effectRef idx="0">
-                          <a:scrgbClr r="0" g="0" b="0"/>
-                        </a:effectRef>
-                        <a:fontRef idx="minor">
-                          <a:schemeClr val="tx1"/>
-                        </a:fontRef>
-                      </wps:style>
-                      <wps:bodyPr/>
-                    </wps:wsp>
-                  </a:graphicData>
-                </a:graphic>
-              </wp:anchor>
-            </w:drawing>
-          </mc:Choice>
-          <mc:Fallback>
-            <w:pict>
-              <v:shape w14:anchorId="77602F01" id="Straight Arrow Connector 17" o:spid="_x0000_s1026" type="#_x0000_t32" style="position:absolute;margin-left:353.15pt;margin-top:206.9pt;width:0;height:30.75pt;rotation:90;z-index:251689984;visibility:visible;mso-wrap-style:square;mso-wrap-distance-left:9pt;mso-wrap-distance-top:0;mso-wrap-distance-right:9pt;mso-wrap-distance-bottom:0;mso-position-horizontal:absolute;mso-position-horizontal-relative:text;mso-position-vertical:absolute;mso-position-vertical-relative:text" o:gfxdata="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" strokecolor="#5b9bd5 [3204]">
-                <v:stroke startarrow="open" endarrow="open"/>
-              </v:shape>
             </w:pict>
           </mc:Fallback>
         </mc:AlternateContent>
@@ -2292,7 +5127,7 @@
           </mc:Choice>
           <mc:Fallback>
             <w:pict>
-              <v:rect w14:anchorId="7A93C1A4" id="Rectangle 6" o:spid="_x0000_s1034" style="position:absolute;margin-left:101.25pt;margin-top:159pt;width:75pt;height:23.25pt;z-index:251669504;visibility:visible;mso-wrap-style:square;mso-width-percent:0;mso-height-percent:0;mso-wrap-distance-left:9pt;mso-wrap-distance-top:0;mso-wrap-distance-right:9pt;mso-wrap-distance-bottom:0;mso-position-horizontal:absolute;mso-position-horizontal-relative:margin;mso-position-vertical:absolute;mso-position-vertical-relative:text;mso-width-percent:0;mso-height-percent:0;mso-width-relative:margin;mso-height-relative:margin;v-text-anchor:middle" o:gfxdata="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" filled="f" strokecolor="#1f4d78 [1604]" strokeweight="1pt">
+              <v:rect w14:anchorId="7A93C1A4" id="Rectangle 6" o:spid="_x0000_s1052" style="position:absolute;margin-left:101.25pt;margin-top:159pt;width:75pt;height:23.25pt;z-index:251669504;visibility:visible;mso-wrap-style:square;mso-width-percent:0;mso-height-percent:0;mso-wrap-distance-left:9pt;mso-wrap-distance-top:0;mso-wrap-distance-right:9pt;mso-wrap-distance-bottom:0;mso-position-horizontal:absolute;mso-position-horizontal-relative:margin;mso-position-vertical:absolute;mso-position-vertical-relative:text;mso-width-percent:0;mso-height-percent:0;mso-width-relative:margin;mso-height-relative:margin;v-text-anchor:middle" o:gfxdata="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" filled="f" strokecolor="#1f4d78 [1604]" strokeweight="1pt">
                 <v:textbox>
                   <w:txbxContent>
                     <w:p>
@@ -2312,144 +5147,6 @@
                 </v:textbox>
                 <w10:wrap anchorx="margin"/>
               </v:rect>
-            </w:pict>
-          </mc:Fallback>
-        </mc:AlternateContent>
-      </w:r>
-      <w:r>
-        <w:rPr>
-          <w:noProof/>
-        </w:rPr>
-        <mc:AlternateContent>
-          <mc:Choice Requires="wps">
-            <w:drawing>
-              <wp:anchor distT="0" distB="0" distL="114300" distR="114300" simplePos="0" relativeHeight="251700224" behindDoc="0" locked="0" layoutInCell="1" allowOverlap="1" wp14:anchorId="28E362CF" wp14:editId="36527897">
-                <wp:simplePos x="0" y="0"/>
-                <wp:positionH relativeFrom="column">
-                  <wp:posOffset>1514475</wp:posOffset>
-                </wp:positionH>
-                <wp:positionV relativeFrom="paragraph">
-                  <wp:posOffset>1156335</wp:posOffset>
-                </wp:positionV>
-                <wp:extent cx="359410" cy="0"/>
-                <wp:effectExtent l="179705" t="0" r="0" b="201295"/>
-                <wp:wrapNone/>
-                <wp:docPr id="22" name="Straight Connector 22"/>
-                <wp:cNvGraphicFramePr/>
-                <a:graphic xmlns:a="http://schemas.openxmlformats.org/drawingml/2006/main">
-                  <a:graphicData uri="http://schemas.microsoft.com/office/word/2010/wordprocessingShape">
-                    <wps:wsp>
-                      <wps:cNvCnPr/>
-                      <wps:spPr>
-                        <a:xfrm rot="16200000">
-                          <a:off x="0" y="0"/>
-                          <a:ext cx="359410" cy="0"/>
-                        </a:xfrm>
-                        <a:prstGeom prst="line">
-                          <a:avLst/>
-                        </a:prstGeom>
-                      </wps:spPr>
-                      <wps:style>
-                        <a:lnRef idx="1">
-                          <a:schemeClr val="accent1"/>
-                        </a:lnRef>
-                        <a:fillRef idx="0">
-                          <a:schemeClr val="accent1"/>
-                        </a:fillRef>
-                        <a:effectRef idx="0">
-                          <a:schemeClr val="accent1"/>
-                        </a:effectRef>
-                        <a:fontRef idx="minor">
-                          <a:schemeClr val="tx1"/>
-                        </a:fontRef>
-                      </wps:style>
-                      <wps:bodyPr/>
-                    </wps:wsp>
-                  </a:graphicData>
-                </a:graphic>
-                <wp14:sizeRelH relativeFrom="margin">
-                  <wp14:pctWidth>0</wp14:pctWidth>
-                </wp14:sizeRelH>
-                <wp14:sizeRelV relativeFrom="margin">
-                  <wp14:pctHeight>0</wp14:pctHeight>
-                </wp14:sizeRelV>
-              </wp:anchor>
-            </w:drawing>
-          </mc:Choice>
-          <mc:Fallback>
-            <w:pict>
-              <v:line w14:anchorId="300C90E1" id="Straight Connector 22" o:spid="_x0000_s1026" style="position:absolute;rotation:-90;z-index:251700224;visibility:visible;mso-wrap-style:square;mso-width-percent:0;mso-height-percent:0;mso-wrap-distance-left:9pt;mso-wrap-distance-top:0;mso-wrap-distance-right:9pt;mso-wrap-distance-bottom:0;mso-position-horizontal:absolute;mso-position-horizontal-relative:text;mso-position-vertical:absolute;mso-position-vertical-relative:text;mso-width-percent:0;mso-height-percent:0;mso-width-relative:margin;mso-height-relative:margin" from="119.25pt,91.05pt" to="147.55pt,91.05pt" o:gfxdata="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" strokecolor="#5b9bd5 [3204]" strokeweight=".5pt">
-                <v:stroke joinstyle="miter"/>
-              </v:line>
-            </w:pict>
-          </mc:Fallback>
-        </mc:AlternateContent>
-      </w:r>
-      <w:r>
-        <w:rPr>
-          <w:noProof/>
-        </w:rPr>
-        <mc:AlternateContent>
-          <mc:Choice Requires="wps">
-            <w:drawing>
-              <wp:anchor distT="0" distB="0" distL="114300" distR="114300" simplePos="0" relativeHeight="251698176" behindDoc="0" locked="0" layoutInCell="1" allowOverlap="1" wp14:anchorId="2382ED54" wp14:editId="70D768D5">
-                <wp:simplePos x="0" y="0"/>
-                <wp:positionH relativeFrom="column">
-                  <wp:posOffset>2142173</wp:posOffset>
-                </wp:positionH>
-                <wp:positionV relativeFrom="paragraph">
-                  <wp:posOffset>537527</wp:posOffset>
-                </wp:positionV>
-                <wp:extent cx="0" cy="899795"/>
-                <wp:effectExtent l="0" t="68898" r="7303" b="102552"/>
-                <wp:wrapNone/>
-                <wp:docPr id="21" name="Straight Arrow Connector 21"/>
-                <wp:cNvGraphicFramePr/>
-                <a:graphic xmlns:a="http://schemas.openxmlformats.org/drawingml/2006/main">
-                  <a:graphicData uri="http://schemas.microsoft.com/office/word/2010/wordprocessingShape">
-                    <wps:wsp>
-                      <wps:cNvCnPr/>
-                      <wps:spPr>
-                        <a:xfrm rot="5400000" flipH="1" flipV="1">
-                          <a:off x="0" y="0"/>
-                          <a:ext cx="0" cy="899795"/>
-                        </a:xfrm>
-                        <a:prstGeom prst="straightConnector1">
-                          <a:avLst/>
-                        </a:prstGeom>
-                        <a:ln>
-                          <a:tailEnd type="triangle"/>
-                        </a:ln>
-                      </wps:spPr>
-                      <wps:style>
-                        <a:lnRef idx="1">
-                          <a:schemeClr val="accent1"/>
-                        </a:lnRef>
-                        <a:fillRef idx="0">
-                          <a:schemeClr val="accent1"/>
-                        </a:fillRef>
-                        <a:effectRef idx="0">
-                          <a:schemeClr val="accent1"/>
-                        </a:effectRef>
-                        <a:fontRef idx="minor">
-                          <a:schemeClr val="tx1"/>
-                        </a:fontRef>
-                      </wps:style>
-                      <wps:bodyPr/>
-                    </wps:wsp>
-                  </a:graphicData>
-                </a:graphic>
-                <wp14:sizeRelV relativeFrom="margin">
-                  <wp14:pctHeight>0</wp14:pctHeight>
-                </wp14:sizeRelV>
-              </wp:anchor>
-            </w:drawing>
-          </mc:Choice>
-          <mc:Fallback>
-            <w:pict>
-              <v:shape w14:anchorId="46DF07F8" id="Straight Arrow Connector 21" o:spid="_x0000_s1026" type="#_x0000_t32" style="position:absolute;margin-left:168.7pt;margin-top:42.3pt;width:0;height:70.85pt;rotation:90;flip:x y;z-index:251698176;visibility:visible;mso-wrap-style:square;mso-height-percent:0;mso-wrap-distance-left:9pt;mso-wrap-distance-top:0;mso-wrap-distance-right:9pt;mso-wrap-distance-bottom:0;mso-position-horizontal:absolute;mso-position-horizontal-relative:text;mso-position-vertical:absolute;mso-position-vertical-relative:text;mso-height-percent:0;mso-height-relative:margin" o:gfxdata="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" strokecolor="#5b9bd5 [3204]" strokeweight=".5pt">
-                <v:stroke endarrow="block" joinstyle="miter"/>
-              </v:shape>
             </w:pict>
           </mc:Fallback>
         </mc:AlternateContent>
@@ -2541,7 +5238,7 @@
           </mc:Choice>
           <mc:Fallback>
             <w:pict>
-              <v:rect w14:anchorId="17B7846A" id="Rectangle 3" o:spid="_x0000_s1035" style="position:absolute;margin-left:102.3pt;margin-top:105pt;width:75pt;height:23.25pt;z-index:251663360;visibility:visible;mso-wrap-style:square;mso-width-percent:0;mso-height-percent:0;mso-wrap-distance-left:9pt;mso-wrap-distance-top:0;mso-wrap-distance-right:9pt;mso-wrap-distance-bottom:0;mso-position-horizontal:absolute;mso-position-horizontal-relative:text;mso-position-vertical:absolute;mso-position-vertical-relative:text;mso-width-percent:0;mso-height-percent:0;mso-width-relative:margin;mso-height-relative:margin;v-text-anchor:middle" o:gfxdata="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" filled="f" strokecolor="#1f4d78 [1604]" strokeweight="1pt">
+              <v:rect w14:anchorId="17B7846A" id="Rectangle 3" o:spid="_x0000_s1053" style="position:absolute;margin-left:102.3pt;margin-top:105pt;width:75pt;height:23.25pt;z-index:251663360;visibility:visible;mso-wrap-style:square;mso-width-percent:0;mso-height-percent:0;mso-wrap-distance-left:9pt;mso-wrap-distance-top:0;mso-wrap-distance-right:9pt;mso-wrap-distance-bottom:0;mso-position-horizontal:absolute;mso-position-horizontal-relative:text;mso-position-vertical:absolute;mso-position-vertical-relative:text;mso-width-percent:0;mso-height-percent:0;mso-width-relative:margin;mso-height-relative:margin;v-text-anchor:middle" o:gfxdata="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" filled="f" strokecolor="#1f4d78 [1604]" strokeweight="1pt">
                 <v:textbox>
                   <w:txbxContent>
                     <w:p>
@@ -2560,144 +5257,6 @@
                   </w:txbxContent>
                 </v:textbox>
               </v:rect>
-            </w:pict>
-          </mc:Fallback>
-        </mc:AlternateContent>
-      </w:r>
-      <w:r>
-        <w:rPr>
-          <w:noProof/>
-        </w:rPr>
-        <mc:AlternateContent>
-          <mc:Choice Requires="wps">
-            <w:drawing>
-              <wp:anchor distT="0" distB="0" distL="114300" distR="114300" simplePos="0" relativeHeight="251684864" behindDoc="0" locked="0" layoutInCell="1" allowOverlap="1">
-                <wp:simplePos x="0" y="0"/>
-                <wp:positionH relativeFrom="column">
-                  <wp:posOffset>5001895</wp:posOffset>
-                </wp:positionH>
-                <wp:positionV relativeFrom="paragraph">
-                  <wp:posOffset>1108710</wp:posOffset>
-                </wp:positionV>
-                <wp:extent cx="359410" cy="0"/>
-                <wp:effectExtent l="179705" t="0" r="0" b="201295"/>
-                <wp:wrapNone/>
-                <wp:docPr id="14" name="Straight Connector 14"/>
-                <wp:cNvGraphicFramePr/>
-                <a:graphic xmlns:a="http://schemas.openxmlformats.org/drawingml/2006/main">
-                  <a:graphicData uri="http://schemas.microsoft.com/office/word/2010/wordprocessingShape">
-                    <wps:wsp>
-                      <wps:cNvCnPr/>
-                      <wps:spPr>
-                        <a:xfrm rot="16200000">
-                          <a:off x="0" y="0"/>
-                          <a:ext cx="359410" cy="0"/>
-                        </a:xfrm>
-                        <a:prstGeom prst="line">
-                          <a:avLst/>
-                        </a:prstGeom>
-                      </wps:spPr>
-                      <wps:style>
-                        <a:lnRef idx="1">
-                          <a:schemeClr val="accent1"/>
-                        </a:lnRef>
-                        <a:fillRef idx="0">
-                          <a:schemeClr val="accent1"/>
-                        </a:fillRef>
-                        <a:effectRef idx="0">
-                          <a:schemeClr val="accent1"/>
-                        </a:effectRef>
-                        <a:fontRef idx="minor">
-                          <a:schemeClr val="tx1"/>
-                        </a:fontRef>
-                      </wps:style>
-                      <wps:bodyPr/>
-                    </wps:wsp>
-                  </a:graphicData>
-                </a:graphic>
-                <wp14:sizeRelH relativeFrom="margin">
-                  <wp14:pctWidth>0</wp14:pctWidth>
-                </wp14:sizeRelH>
-                <wp14:sizeRelV relativeFrom="margin">
-                  <wp14:pctHeight>0</wp14:pctHeight>
-                </wp14:sizeRelV>
-              </wp:anchor>
-            </w:drawing>
-          </mc:Choice>
-          <mc:Fallback>
-            <w:pict>
-              <v:line w14:anchorId="49DAB6F8" id="Straight Connector 14" o:spid="_x0000_s1026" style="position:absolute;rotation:-90;z-index:251684864;visibility:visible;mso-wrap-style:square;mso-width-percent:0;mso-height-percent:0;mso-wrap-distance-left:9pt;mso-wrap-distance-top:0;mso-wrap-distance-right:9pt;mso-wrap-distance-bottom:0;mso-position-horizontal:absolute;mso-position-horizontal-relative:text;mso-position-vertical:absolute;mso-position-vertical-relative:text;mso-width-percent:0;mso-height-percent:0;mso-width-relative:margin;mso-height-relative:margin" from="393.85pt,87.3pt" to="422.15pt,87.3pt" o:gfxdata="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" strokecolor="#5b9bd5 [3204]" strokeweight=".5pt">
-                <v:stroke joinstyle="miter"/>
-              </v:line>
-            </w:pict>
-          </mc:Fallback>
-        </mc:AlternateContent>
-      </w:r>
-      <w:r>
-        <w:rPr>
-          <w:noProof/>
-        </w:rPr>
-        <mc:AlternateContent>
-          <mc:Choice Requires="wps">
-            <w:drawing>
-              <wp:anchor distT="0" distB="0" distL="114300" distR="114300" simplePos="0" relativeHeight="251685888" behindDoc="0" locked="0" layoutInCell="1" allowOverlap="1">
-                <wp:simplePos x="0" y="0"/>
-                <wp:positionH relativeFrom="column">
-                  <wp:posOffset>4367213</wp:posOffset>
-                </wp:positionH>
-                <wp:positionV relativeFrom="paragraph">
-                  <wp:posOffset>124142</wp:posOffset>
-                </wp:positionV>
-                <wp:extent cx="0" cy="1620000"/>
-                <wp:effectExtent l="9207" t="66993" r="0" b="104457"/>
-                <wp:wrapNone/>
-                <wp:docPr id="15" name="Straight Arrow Connector 15"/>
-                <wp:cNvGraphicFramePr/>
-                <a:graphic xmlns:a="http://schemas.openxmlformats.org/drawingml/2006/main">
-                  <a:graphicData uri="http://schemas.microsoft.com/office/word/2010/wordprocessingShape">
-                    <wps:wsp>
-                      <wps:cNvCnPr/>
-                      <wps:spPr>
-                        <a:xfrm rot="16200000" flipV="1">
-                          <a:off x="0" y="0"/>
-                          <a:ext cx="0" cy="1620000"/>
-                        </a:xfrm>
-                        <a:prstGeom prst="straightConnector1">
-                          <a:avLst/>
-                        </a:prstGeom>
-                        <a:ln>
-                          <a:tailEnd type="triangle"/>
-                        </a:ln>
-                      </wps:spPr>
-                      <wps:style>
-                        <a:lnRef idx="1">
-                          <a:schemeClr val="accent1"/>
-                        </a:lnRef>
-                        <a:fillRef idx="0">
-                          <a:schemeClr val="accent1"/>
-                        </a:fillRef>
-                        <a:effectRef idx="0">
-                          <a:schemeClr val="accent1"/>
-                        </a:effectRef>
-                        <a:fontRef idx="minor">
-                          <a:schemeClr val="tx1"/>
-                        </a:fontRef>
-                      </wps:style>
-                      <wps:bodyPr/>
-                    </wps:wsp>
-                  </a:graphicData>
-                </a:graphic>
-                <wp14:sizeRelV relativeFrom="margin">
-                  <wp14:pctHeight>0</wp14:pctHeight>
-                </wp14:sizeRelV>
-              </wp:anchor>
-            </w:drawing>
-          </mc:Choice>
-          <mc:Fallback>
-            <w:pict>
-              <v:shape w14:anchorId="0EA26A15" id="Straight Arrow Connector 15" o:spid="_x0000_s1026" type="#_x0000_t32" style="position:absolute;margin-left:343.9pt;margin-top:9.75pt;width:0;height:127.55pt;rotation:90;flip:y;z-index:251685888;visibility:visible;mso-wrap-style:square;mso-height-percent:0;mso-wrap-distance-left:9pt;mso-wrap-distance-top:0;mso-wrap-distance-right:9pt;mso-wrap-distance-bottom:0;mso-position-horizontal:absolute;mso-position-horizontal-relative:text;mso-position-vertical:absolute;mso-position-vertical-relative:text;mso-height-percent:0;mso-height-relative:margin" o:gfxdata="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" strokecolor="#5b9bd5 [3204]" strokeweight=".5pt">
-                <v:stroke endarrow="block" joinstyle="miter"/>
-              </v:shape>
             </w:pict>
           </mc:Fallback>
         </mc:AlternateContent>
@@ -2766,6 +5325,8 @@
                               </w:rPr>
                               <w:t>School</w:t>
                             </w:r>
+                            <w:bookmarkStart w:id="0" w:name="_GoBack"/>
+                            <w:bookmarkEnd w:id="0"/>
                           </w:p>
                         </w:txbxContent>
                       </wps:txbx>
@@ -2789,7 +5350,7 @@
           </mc:Choice>
           <mc:Fallback>
             <w:pict>
-              <v:rect w14:anchorId="6C49EEFD" id="Rectangle 12" o:spid="_x0000_s1036" style="position:absolute;margin-left:204.75pt;margin-top:63pt;width:75pt;height:23.25pt;z-index:251681792;visibility:visible;mso-wrap-style:square;mso-width-percent:0;mso-height-percent:0;mso-wrap-distance-left:9pt;mso-wrap-distance-top:0;mso-wrap-distance-right:9pt;mso-wrap-distance-bottom:0;mso-position-horizontal:absolute;mso-position-horizontal-relative:margin;mso-position-vertical:absolute;mso-position-vertical-relative:text;mso-width-percent:0;mso-height-percent:0;mso-width-relative:margin;mso-height-relative:margin;v-text-anchor:middle" o:gfxdata="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" filled="f" strokecolor="#1f4d78 [1604]" strokeweight="1pt">
+              <v:rect w14:anchorId="6C49EEFD" id="Rectangle 12" o:spid="_x0000_s1054" style="position:absolute;margin-left:204.75pt;margin-top:63pt;width:75pt;height:23.25pt;z-index:251681792;visibility:visible;mso-wrap-style:square;mso-width-percent:0;mso-height-percent:0;mso-wrap-distance-left:9pt;mso-wrap-distance-top:0;mso-wrap-distance-right:9pt;mso-wrap-distance-bottom:0;mso-position-horizontal:absolute;mso-position-horizontal-relative:margin;mso-position-vertical:absolute;mso-position-vertical-relative:text;mso-width-percent:0;mso-height-percent:0;mso-width-relative:margin;mso-height-relative:margin;v-text-anchor:middle" o:gfxdata="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" filled="f" strokecolor="#1f4d78 [1604]" strokeweight="1pt">
                 <v:textbox>
                   <w:txbxContent>
                     <w:p>
@@ -2804,117 +5365,8 @@
                         </w:rPr>
                         <w:t>School</w:t>
                       </w:r>
-                    </w:p>
-                  </w:txbxContent>
-                </v:textbox>
-                <w10:wrap anchorx="margin"/>
-              </v:rect>
-            </w:pict>
-          </mc:Fallback>
-        </mc:AlternateContent>
-      </w:r>
-      <w:r>
-        <w:rPr>
-          <w:noProof/>
-        </w:rPr>
-        <mc:AlternateContent>
-          <mc:Choice Requires="wps">
-            <w:drawing>
-              <wp:anchor distT="0" distB="0" distL="114300" distR="114300" simplePos="0" relativeHeight="251661312" behindDoc="0" locked="0" layoutInCell="1" allowOverlap="1" wp14:anchorId="3ACA42C3" wp14:editId="7C6FF61F">
-                <wp:simplePos x="0" y="0"/>
-                <wp:positionH relativeFrom="margin">
-                  <wp:posOffset>4714240</wp:posOffset>
-                </wp:positionH>
-                <wp:positionV relativeFrom="paragraph">
-                  <wp:posOffset>1304925</wp:posOffset>
-                </wp:positionV>
-                <wp:extent cx="952500" cy="295275"/>
-                <wp:effectExtent l="0" t="0" r="19050" b="28575"/>
-                <wp:wrapNone/>
-                <wp:docPr id="2" name="Rectangle 2"/>
-                <wp:cNvGraphicFramePr/>
-                <a:graphic xmlns:a="http://schemas.openxmlformats.org/drawingml/2006/main">
-                  <a:graphicData uri="http://schemas.microsoft.com/office/word/2010/wordprocessingShape">
-                    <wps:wsp>
-                      <wps:cNvSpPr/>
-                      <wps:spPr>
-                        <a:xfrm>
-                          <a:off x="0" y="0"/>
-                          <a:ext cx="952500" cy="295275"/>
-                        </a:xfrm>
-                        <a:prstGeom prst="rect">
-                          <a:avLst/>
-                        </a:prstGeom>
-                        <a:noFill/>
-                      </wps:spPr>
-                      <wps:style>
-                        <a:lnRef idx="2">
-                          <a:schemeClr val="accent1">
-                            <a:shade val="50000"/>
-                          </a:schemeClr>
-                        </a:lnRef>
-                        <a:fillRef idx="1">
-                          <a:schemeClr val="accent1"/>
-                        </a:fillRef>
-                        <a:effectRef idx="0">
-                          <a:schemeClr val="accent1"/>
-                        </a:effectRef>
-                        <a:fontRef idx="minor">
-                          <a:schemeClr val="lt1"/>
-                        </a:fontRef>
-                      </wps:style>
-                      <wps:txbx>
-                        <w:txbxContent>
-                          <w:p>
-                            <w:pPr>
-                              <w:rPr>
-                                <w:color w:val="000000" w:themeColor="text1"/>
-                              </w:rPr>
-                            </w:pPr>
-                            <w:r>
-                              <w:rPr>
-                                <w:color w:val="000000" w:themeColor="text1"/>
-                              </w:rPr>
-                              <w:t>Block</w:t>
-                            </w:r>
-                          </w:p>
-                        </w:txbxContent>
-                      </wps:txbx>
-                      <wps:bodyPr rot="0" spcFirstLastPara="0" vertOverflow="overflow" horzOverflow="overflow" vert="horz" wrap="square" lIns="91440" tIns="45720" rIns="91440" bIns="45720" numCol="1" spcCol="0" rtlCol="0" fromWordArt="0" anchor="ctr" anchorCtr="0" forceAA="0" compatLnSpc="1">
-                        <a:prstTxWarp prst="textNoShape">
-                          <a:avLst/>
-                        </a:prstTxWarp>
-                        <a:noAutofit/>
-                      </wps:bodyPr>
-                    </wps:wsp>
-                  </a:graphicData>
-                </a:graphic>
-                <wp14:sizeRelH relativeFrom="margin">
-                  <wp14:pctWidth>0</wp14:pctWidth>
-                </wp14:sizeRelH>
-                <wp14:sizeRelV relativeFrom="margin">
-                  <wp14:pctHeight>0</wp14:pctHeight>
-                </wp14:sizeRelV>
-              </wp:anchor>
-            </w:drawing>
-          </mc:Choice>
-          <mc:Fallback>
-            <w:pict>
-              <v:rect w14:anchorId="3ACA42C3" id="Rectangle 2" o:spid="_x0000_s1037" style="position:absolute;margin-left:371.2pt;margin-top:102.75pt;width:75pt;height:23.25pt;z-index:251661312;visibility:visible;mso-wrap-style:square;mso-width-percent:0;mso-height-percent:0;mso-wrap-distance-left:9pt;mso-wrap-distance-top:0;mso-wrap-distance-right:9pt;mso-wrap-distance-bottom:0;mso-position-horizontal:absolute;mso-position-horizontal-relative:margin;mso-position-vertical:absolute;mso-position-vertical-relative:text;mso-width-percent:0;mso-height-percent:0;mso-width-relative:margin;mso-height-relative:margin;v-text-anchor:middle" o:gfxdata="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" filled="f" strokecolor="#1f4d78 [1604]" strokeweight="1pt">
-                <v:textbox>
-                  <w:txbxContent>
-                    <w:p>
-                      <w:pPr>
-                        <w:rPr>
-                          <w:color w:val="000000" w:themeColor="text1"/>
-                        </w:rPr>
-                      </w:pPr>
-                      <w:r>
-                        <w:rPr>
-                          <w:color w:val="000000" w:themeColor="text1"/>
-                        </w:rPr>
-                        <w:t>Block</w:t>
-                      </w:r>
+                      <w:bookmarkStart w:id="1" w:name="_GoBack"/>
+                      <w:bookmarkEnd w:id="1"/>
                     </w:p>
                   </w:txbxContent>
                 </v:textbox>

</xml_diff>